<commit_message>
Updated spec with my comments
</commit_message>
<xml_diff>
--- a/doc/specs/SimpleAuth-v3.docx
+++ b/doc/specs/SimpleAuth-v3.docx
@@ -210,11 +210,19 @@
         </w:numPr>
         <w:spacing w:after="280" w:afterAutospacing="1"/>
       </w:pPr>
+      <w:commentRangeStart w:id="1"/>
       <w:r>
         <w:t>Obtaining and Usin</w:t>
       </w:r>
       <w:r>
         <w:t>g Long Lived Credentials</w:t>
+      </w:r>
+      <w:commentRangeEnd w:id="1"/>
+      <w:r>
+        <w:rPr>
+          <w:rStyle w:val="CommentReference"/>
+        </w:rPr>
+        <w:commentReference w:id="1"/>
       </w:r>
     </w:p>
     <w:p>
@@ -407,240 +415,14 @@
       <w:r>
         <w:br/>
       </w:r>
-      <w:bookmarkStart w:id="1" w:name="anchor1"/>
-      <w:bookmarkEnd w:id="1"/>
+      <w:bookmarkStart w:id="2" w:name="anchor1"/>
+      <w:bookmarkEnd w:id="2"/>
       <w:r>
         <w:br/>
       </w:r>
       <w:r>
         <w:pict>
           <v:rect id="_x0000_i1026" style="width:6in;height:1.5pt" o:hralign="center" o:hrstd="t" o:hr="t" fillcolor="gray" stroked="f"/>
-        </w:pict>
-      </w:r>
-    </w:p>
-    <w:tbl>
-      <w:tblPr>
-        <w:tblW w:w="0" w:type="auto"/>
-        <w:tblCellSpacing w:w="15" w:type="dxa"/>
-        <w:tblInd w:w="30" w:type="dxa"/>
-        <w:tblCellMar>
-          <w:left w:w="0" w:type="dxa"/>
-          <w:right w:w="0" w:type="dxa"/>
-        </w:tblCellMar>
-        <w:tblLook w:val="04A0"/>
-      </w:tblPr>
-      <w:tblGrid>
-        <w:gridCol w:w="621"/>
-      </w:tblGrid>
-      <w:tr>
-        <w:trPr>
-          <w:tblCellSpacing w:w="15" w:type="dxa"/>
-        </w:trPr>
-        <w:tc>
-          <w:tcPr>
-            <w:tcW w:w="0" w:type="auto"/>
-            <w:shd w:val="clear" w:color="auto" w:fill="auto"/>
-            <w:vAlign w:val="center"/>
-          </w:tcPr>
-          <w:p>
-            <w:hyperlink r:id="rId5" w:anchor="toc" w:history="1">
-              <w:r>
-                <w:rPr>
-                  <w:color w:val="0000FF"/>
-                  <w:u w:val="single"/>
-                </w:rPr>
-                <w:t> TOC </w:t>
-              </w:r>
-            </w:hyperlink>
-          </w:p>
-        </w:tc>
-      </w:tr>
-    </w:tbl>
-    <w:p>
-      <w:pPr>
-        <w:pStyle w:val="Heading3"/>
-        <w:spacing w:after="280" w:afterAutospacing="1"/>
-      </w:pPr>
-      <w:bookmarkStart w:id="2" w:name="rfc.section.1"/>
-      <w:bookmarkEnd w:id="2"/>
-      <w:r>
-        <w:lastRenderedPageBreak/>
-        <w:t>1.  Overview</w:t>
-      </w:r>
-    </w:p>
-    <w:p>
-      <w:pPr>
-        <w:spacing w:after="280" w:afterAutospacing="1"/>
-      </w:pPr>
-      <w:r>
-        <w:rPr>
-          <w:rFonts w:ascii="Arial" w:eastAsia="Arial" w:hAnsi="Arial" w:cs="Arial"/>
-          <w:color w:val="000000"/>
-        </w:rPr>
-        <w:t xml:space="preserve">The </w:t>
-      </w:r>
-      <w:r>
-        <w:rPr>
-          <w:rFonts w:ascii="Arial" w:eastAsia="Arial" w:hAnsi="Arial" w:cs="Arial"/>
-          <w:b/>
-          <w:color w:val="000000"/>
-        </w:rPr>
-        <w:t>Consumer</w:t>
-      </w:r>
-      <w:r>
-        <w:rPr>
-          <w:rFonts w:ascii="Arial" w:eastAsia="Arial" w:hAnsi="Arial" w:cs="Arial"/>
-          <w:color w:val="000000"/>
-        </w:rPr>
-        <w:t xml:space="preserve"> is an application that wants to consume the services provided by the Service Provider. The Consumer may be making calls as itself or on behalf of a user. The Consumer may be a website, an application on a PC or mobile device, or an embedded application on a device.</w:t>
-      </w:r>
-    </w:p>
-    <w:p>
-      <w:pPr>
-        <w:spacing w:after="280" w:afterAutospacing="1"/>
-      </w:pPr>
-      <w:r>
-        <w:rPr>
-          <w:rFonts w:ascii="Arial" w:eastAsia="Arial" w:hAnsi="Arial" w:cs="Arial"/>
-          <w:color w:val="000000"/>
-        </w:rPr>
-        <w:t xml:space="preserve">The </w:t>
-      </w:r>
-      <w:r>
-        <w:rPr>
-          <w:rFonts w:ascii="Arial" w:eastAsia="Arial" w:hAnsi="Arial" w:cs="Arial"/>
-          <w:b/>
-          <w:color w:val="000000"/>
-        </w:rPr>
-        <w:t>Service Provider</w:t>
-      </w:r>
-      <w:r>
-        <w:rPr>
-          <w:rFonts w:ascii="Arial" w:eastAsia="Arial" w:hAnsi="Arial" w:cs="Arial"/>
-          <w:color w:val="000000"/>
-        </w:rPr>
-        <w:t xml:space="preserve"> provides REST web services. The Service Provider receives a short lived Access Token with each REST web service API call from the Consumer. By examining only the Access Token, the Service Provider can determine if it should execute the API call.</w:t>
-      </w:r>
-    </w:p>
-    <w:p>
-      <w:pPr>
-        <w:spacing w:after="280" w:afterAutospacing="1"/>
-      </w:pPr>
-      <w:r>
-        <w:rPr>
-          <w:rFonts w:ascii="Arial" w:eastAsia="Arial" w:hAnsi="Arial" w:cs="Arial"/>
-          <w:color w:val="000000"/>
-        </w:rPr>
-        <w:t xml:space="preserve">The </w:t>
-      </w:r>
-      <w:r>
-        <w:rPr>
-          <w:rFonts w:ascii="Arial" w:eastAsia="Arial" w:hAnsi="Arial" w:cs="Arial"/>
-          <w:b/>
-          <w:color w:val="000000"/>
-        </w:rPr>
-        <w:t>Token Issuer</w:t>
-      </w:r>
-      <w:r>
-        <w:rPr>
-          <w:rFonts w:ascii="Arial" w:eastAsia="Arial" w:hAnsi="Arial" w:cs="Arial"/>
-          <w:color w:val="000000"/>
-        </w:rPr>
-        <w:t xml:space="preserve"> provides authorization services for the Service Provider. The Token Issuer accepts long lived credentials from the Consumer, determines if the credentials are authentic, determines the access to the Service Provider the Consumer is authorized for, and returns a short lived Access Token to the Consumer. The Token Issuer may</w:t>
-      </w:r>
-      <w:r>
-        <w:rPr>
-          <w:rFonts w:ascii="Arial" w:eastAsia="Arial" w:hAnsi="Arial" w:cs="Arial"/>
-          <w:color w:val="000000"/>
-          <w:lang w:val="en-US"/>
-        </w:rPr>
-        <w:t xml:space="preserve"> or may </w:t>
-      </w:r>
-      <w:r>
-        <w:rPr>
-          <w:rFonts w:ascii="Arial" w:eastAsia="Arial" w:hAnsi="Arial" w:cs="Arial"/>
-          <w:color w:val="000000"/>
-        </w:rPr>
-        <w:t>not be the same party as the Service Provider.</w:t>
-      </w:r>
-    </w:p>
-    <w:p>
-      <w:pPr>
-        <w:spacing w:after="280" w:afterAutospacing="1"/>
-      </w:pPr>
-      <w:r>
-        <w:rPr>
-          <w:rFonts w:ascii="Arial" w:eastAsia="Arial" w:hAnsi="Arial" w:cs="Arial"/>
-          <w:color w:val="000000"/>
-        </w:rPr>
-        <w:t>The steps in the protocol are:</w:t>
-      </w:r>
-    </w:p>
-    <w:p>
-      <w:pPr>
-        <w:pStyle w:val="ListParagraph"/>
-        <w:numPr>
-          <w:ilvl w:val="0"/>
-          <w:numId w:val="2"/>
-        </w:numPr>
-      </w:pPr>
-      <w:r>
-        <w:t>The Consumer obtains long lived credentials directly from the Token Issuer or out of band as defined by the Token Issuer.</w:t>
-      </w:r>
-    </w:p>
-    <w:p>
-      <w:pPr>
-        <w:pStyle w:val="ListParagraph"/>
-        <w:numPr>
-          <w:ilvl w:val="0"/>
-          <w:numId w:val="2"/>
-        </w:numPr>
-      </w:pPr>
-      <w:r>
-        <w:t>The Consumer presents the long lived credentials to the Token Issue</w:t>
-      </w:r>
-      <w:r>
-        <w:rPr>
-          <w:lang w:val="en-US"/>
-        </w:rPr>
-        <w:t>r</w:t>
-      </w:r>
-      <w:r>
-        <w:t> and receives a short lived Access Token.</w:t>
-      </w:r>
-    </w:p>
-    <w:p>
-      <w:pPr>
-        <w:pStyle w:val="ListParagraph"/>
-        <w:numPr>
-          <w:ilvl w:val="0"/>
-          <w:numId w:val="2"/>
-        </w:numPr>
-      </w:pPr>
-      <w:r>
-        <w:t>The Consumer includes the Access Token when making REST web service calls to the Service Provider.</w:t>
-      </w:r>
-    </w:p>
-    <w:p>
-      <w:pPr>
-        <w:pStyle w:val="ListParagraph"/>
-        <w:numPr>
-          <w:ilvl w:val="0"/>
-          <w:numId w:val="2"/>
-        </w:numPr>
-        <w:spacing w:after="280" w:afterAutospacing="1"/>
-      </w:pPr>
-      <w:r>
-        <w:t>When the short lived Ac</w:t>
-      </w:r>
-      <w:r>
-        <w:t>cess Token is no longer valid, the Service Provider returns an error code to the Consumer, and the Consumer presents the long lived credentials to the Token Issuer to obtain a new, short lived Access Token.</w:t>
-      </w:r>
-    </w:p>
-    <w:p>
-      <w:r>
-        <w:pict>
-          <v:rect id="_x0000_i1027" style="width:6in;height:1.5pt" o:hralign="center" o:hrstd="t" o:hr="t" fillcolor="gray" stroked="f"/>
         </w:pict>
       </w:r>
     </w:p>
@@ -687,30 +469,186 @@
         <w:pStyle w:val="Heading3"/>
         <w:spacing w:after="280" w:afterAutospacing="1"/>
       </w:pPr>
-      <w:bookmarkStart w:id="3" w:name="rfc.section.2"/>
+      <w:bookmarkStart w:id="3" w:name="rfc.section.1"/>
       <w:bookmarkEnd w:id="3"/>
       <w:r>
-        <w:t>2.  Simple Auth Dance</w:t>
-      </w:r>
-    </w:p>
-    <w:p>
-      <w:pPr>
-        <w:spacing w:after="280" w:afterAutospacing="1"/>
-      </w:pPr>
-      <w:r>
-        <w:t xml:space="preserve">The Simple Auth Dance is the process in which applications (Consumers) obtain long lived credentials which are exchanged for short lived Access Tokens from the Token Issuer, and then used by the Consumer to access the Service Provider's REST web services. </w:t>
-      </w:r>
-    </w:p>
-    <w:p>
-      <w:r>
-        <w:t> </w:t>
-      </w:r>
-      <w:r>
-        <w:br/>
-      </w:r>
+        <w:lastRenderedPageBreak/>
+        <w:t>1.  Overview</w:t>
+      </w:r>
+    </w:p>
+    <w:p>
+      <w:pPr>
+        <w:spacing w:after="280" w:afterAutospacing="1"/>
+      </w:pPr>
+      <w:r>
+        <w:rPr>
+          <w:rFonts w:ascii="Arial" w:eastAsia="Arial" w:hAnsi="Arial" w:cs="Arial"/>
+          <w:color w:val="000000"/>
+        </w:rPr>
+        <w:t xml:space="preserve">The </w:t>
+      </w:r>
+      <w:r>
+        <w:rPr>
+          <w:rFonts w:ascii="Arial" w:eastAsia="Arial" w:hAnsi="Arial" w:cs="Arial"/>
+          <w:b/>
+          <w:color w:val="000000"/>
+        </w:rPr>
+        <w:t>Consumer</w:t>
+      </w:r>
+      <w:r>
+        <w:rPr>
+          <w:rFonts w:ascii="Arial" w:eastAsia="Arial" w:hAnsi="Arial" w:cs="Arial"/>
+          <w:color w:val="000000"/>
+        </w:rPr>
+        <w:t xml:space="preserve"> is an application that wants to consume the services provided by the Service Provider. The Consumer may be making calls as itself or on behalf of a user. The Consumer may be a website, an application on a PC or mobile device, or an embedded application on a device.</w:t>
+      </w:r>
+    </w:p>
+    <w:p>
+      <w:pPr>
+        <w:spacing w:after="280" w:afterAutospacing="1"/>
+      </w:pPr>
+      <w:r>
+        <w:rPr>
+          <w:rFonts w:ascii="Arial" w:eastAsia="Arial" w:hAnsi="Arial" w:cs="Arial"/>
+          <w:color w:val="000000"/>
+        </w:rPr>
+        <w:t xml:space="preserve">The </w:t>
+      </w:r>
+      <w:r>
+        <w:rPr>
+          <w:rFonts w:ascii="Arial" w:eastAsia="Arial" w:hAnsi="Arial" w:cs="Arial"/>
+          <w:b/>
+          <w:color w:val="000000"/>
+        </w:rPr>
+        <w:t>Service Provider</w:t>
+      </w:r>
+      <w:r>
+        <w:rPr>
+          <w:rFonts w:ascii="Arial" w:eastAsia="Arial" w:hAnsi="Arial" w:cs="Arial"/>
+          <w:color w:val="000000"/>
+        </w:rPr>
+        <w:t xml:space="preserve"> provides REST web services. The Service Provider receives a short lived Access Token with each REST web service API call from the Consumer. By examining only the Access Token, the Service Provider can determine if it should execute the API call.</w:t>
+      </w:r>
+    </w:p>
+    <w:p>
+      <w:pPr>
+        <w:spacing w:after="280" w:afterAutospacing="1"/>
+      </w:pPr>
+      <w:r>
+        <w:rPr>
+          <w:rFonts w:ascii="Arial" w:eastAsia="Arial" w:hAnsi="Arial" w:cs="Arial"/>
+          <w:color w:val="000000"/>
+        </w:rPr>
+        <w:t xml:space="preserve">The </w:t>
+      </w:r>
+      <w:r>
+        <w:rPr>
+          <w:rFonts w:ascii="Arial" w:eastAsia="Arial" w:hAnsi="Arial" w:cs="Arial"/>
+          <w:b/>
+          <w:color w:val="000000"/>
+        </w:rPr>
+        <w:t>Token Issuer</w:t>
+      </w:r>
+      <w:r>
+        <w:rPr>
+          <w:rFonts w:ascii="Arial" w:eastAsia="Arial" w:hAnsi="Arial" w:cs="Arial"/>
+          <w:color w:val="000000"/>
+        </w:rPr>
+        <w:t xml:space="preserve"> provides authorization services for the Service Provider. The Token Issuer accepts long lived credentials from the Consumer, determines if the credentials are authentic, determines the access to the Service Provider the Consumer is authorized for, and returns a short lived Access Token to the Consumer. The Token Issuer may</w:t>
+      </w:r>
+      <w:r>
+        <w:rPr>
+          <w:rFonts w:ascii="Arial" w:eastAsia="Arial" w:hAnsi="Arial" w:cs="Arial"/>
+          <w:color w:val="000000"/>
+          <w:lang w:val="en-US"/>
+        </w:rPr>
+        <w:t xml:space="preserve"> or may </w:t>
+      </w:r>
+      <w:r>
+        <w:rPr>
+          <w:rFonts w:ascii="Arial" w:eastAsia="Arial" w:hAnsi="Arial" w:cs="Arial"/>
+          <w:color w:val="000000"/>
+        </w:rPr>
+        <w:t>not be the same party as the Service Provider.</w:t>
+      </w:r>
+    </w:p>
+    <w:p>
+      <w:pPr>
+        <w:spacing w:after="280" w:afterAutospacing="1"/>
+      </w:pPr>
+      <w:r>
+        <w:rPr>
+          <w:rFonts w:ascii="Arial" w:eastAsia="Arial" w:hAnsi="Arial" w:cs="Arial"/>
+          <w:color w:val="000000"/>
+        </w:rPr>
+        <w:t>The steps in the protocol are:</w:t>
+      </w:r>
+    </w:p>
+    <w:p>
+      <w:pPr>
+        <w:pStyle w:val="ListParagraph"/>
+        <w:numPr>
+          <w:ilvl w:val="0"/>
+          <w:numId w:val="2"/>
+        </w:numPr>
+      </w:pPr>
+      <w:r>
+        <w:t>The Consumer obtains long lived credentials directly from the Token Issuer or out of band as defined by the Token Issuer.</w:t>
+      </w:r>
+    </w:p>
+    <w:p>
+      <w:pPr>
+        <w:pStyle w:val="ListParagraph"/>
+        <w:numPr>
+          <w:ilvl w:val="0"/>
+          <w:numId w:val="2"/>
+        </w:numPr>
+      </w:pPr>
+      <w:r>
+        <w:t>The Consumer presents the long lived credentials to the Token Issue</w:t>
+      </w:r>
+      <w:r>
+        <w:rPr>
+          <w:lang w:val="en-US"/>
+        </w:rPr>
+        <w:t>r</w:t>
+      </w:r>
+      <w:r>
+        <w:t> and receives a short lived Access Token.</w:t>
+      </w:r>
+    </w:p>
+    <w:p>
+      <w:pPr>
+        <w:pStyle w:val="ListParagraph"/>
+        <w:numPr>
+          <w:ilvl w:val="0"/>
+          <w:numId w:val="2"/>
+        </w:numPr>
+      </w:pPr>
+      <w:r>
+        <w:t>The Consumer includes the Access Token when making REST web service calls to the Service Provider.</w:t>
+      </w:r>
+    </w:p>
+    <w:p>
+      <w:pPr>
+        <w:pStyle w:val="ListParagraph"/>
+        <w:numPr>
+          <w:ilvl w:val="0"/>
+          <w:numId w:val="2"/>
+        </w:numPr>
+        <w:spacing w:after="280" w:afterAutospacing="1"/>
+      </w:pPr>
+      <w:r>
+        <w:t>When the short lived Ac</w:t>
+      </w:r>
+      <w:r>
+        <w:t>cess Token is no longer valid, the Service Provider returns an error code to the Consumer, and the Consumer presents the long lived credentials to the Token Issuer to obtain a new, short lived Access Token.</w:t>
+      </w:r>
+    </w:p>
+    <w:p>
       <w:r>
         <w:pict>
-          <v:rect id="_x0000_i1028" style="width:6in;height:1.5pt" o:hralign="center" o:hrstd="t" o:hr="t" fillcolor="gray" stroked="f"/>
+          <v:rect id="_x0000_i1027" style="width:6in;height:1.5pt" o:hralign="center" o:hrstd="t" o:hr="t" fillcolor="gray" stroked="f"/>
         </w:pict>
       </w:r>
     </w:p>
@@ -757,90 +695,30 @@
         <w:pStyle w:val="Heading3"/>
         <w:spacing w:after="280" w:afterAutospacing="1"/>
       </w:pPr>
-      <w:bookmarkStart w:id="4" w:name="rfc.section.2.1"/>
+      <w:bookmarkStart w:id="4" w:name="rfc.section.2"/>
       <w:bookmarkEnd w:id="4"/>
       <w:r>
-        <w:t>2.1.  Obtaining and Using Long Lived Credentials</w:t>
-      </w:r>
-    </w:p>
-    <w:p>
-      <w:pPr>
-        <w:spacing w:after="280" w:afterAutospacing="1"/>
-      </w:pPr>
-      <w:r>
-        <w:t>Depending on where the Consumer is running and if it is acting on behalf of a user: different type</w:t>
-      </w:r>
-      <w:r>
-        <w:t xml:space="preserve">s of long </w:t>
-      </w:r>
-      <w:r>
-        <w:t>lived</w:t>
-      </w:r>
-      <w:r>
-        <w:t xml:space="preserve"> credential</w:t>
-      </w:r>
-      <w:r>
-        <w:rPr>
-          <w:lang w:val="en-US"/>
-        </w:rPr>
-        <w:t xml:space="preserve"> </w:t>
-      </w:r>
-      <w:r>
-        <w:t>provisioning protocol</w:t>
-      </w:r>
-      <w:r>
-        <w:rPr>
-          <w:lang w:val="en-US"/>
-        </w:rPr>
-        <w:t>s</w:t>
-      </w:r>
-      <w:r>
-        <w:t xml:space="preserve"> are appropriate to balance ease of use, security and privacy. The Simple Auth Protocol defines some common, long lived credential </w:t>
-      </w:r>
-      <w:r>
-        <w:rPr>
-          <w:lang w:val="en-US"/>
-        </w:rPr>
-        <w:t>provisioning protocols</w:t>
-      </w:r>
-      <w:r>
-        <w:t xml:space="preserve"> that may be accepted by a Token Issuer. The Token Issuer may define custom long lived credentials and provisioning protocols specific to the Token Issuer and/or Service Provider. The Token Issuer MUST accept at least one predefined OR one custom long lived </w:t>
-      </w:r>
-      <w:r>
-        <w:rPr>
-          <w:lang w:val="en-US"/>
-        </w:rPr>
-        <w:t>provisioning protocol</w:t>
-      </w:r>
-      <w:r>
-        <w:t>.  The Token Issue</w:t>
-      </w:r>
-      <w:r>
-        <w:t xml:space="preserve">r MAY accept more then one long lived </w:t>
-      </w:r>
-      <w:r>
-        <w:rPr>
-          <w:lang w:val="en-US"/>
-        </w:rPr>
-        <w:t>provisioning protocol</w:t>
-      </w:r>
-      <w:r>
-        <w:t>.</w:t>
-      </w:r>
-    </w:p>
-    <w:p>
-      <w:pPr>
-        <w:spacing w:after="280" w:afterAutospacing="1"/>
-      </w:pPr>
-      <w:r>
-        <w:lastRenderedPageBreak/>
+        <w:t>2.  Simple Auth Dance</w:t>
+      </w:r>
+    </w:p>
+    <w:p>
+      <w:pPr>
+        <w:spacing w:after="280" w:afterAutospacing="1"/>
+      </w:pPr>
+      <w:r>
+        <w:t xml:space="preserve">The Simple Auth Dance is the process in which applications (Consumers) obtain long lived credentials which are exchanged for short lived Access Tokens from the Token Issuer, and then used by the Consumer to access the Service Provider's REST web services. </w:t>
+      </w:r>
+    </w:p>
+    <w:p>
+      <w:r>
         <w:t> </w:t>
       </w:r>
-    </w:p>
-    <w:p>
+      <w:r>
+        <w:br/>
+      </w:r>
       <w:r>
         <w:pict>
-          <v:rect id="_x0000_i1029" style="width:6in;height:1.5pt" o:hralign="center" o:hrstd="t" o:hr="t" fillcolor="gray" stroked="f"/>
+          <v:rect id="_x0000_i1028" style="width:6in;height:1.5pt" o:hralign="center" o:hrstd="t" o:hr="t" fillcolor="gray" stroked="f"/>
         </w:pict>
       </w:r>
     </w:p>
@@ -886,65 +764,113 @@
       <w:pPr>
         <w:pStyle w:val="Heading3"/>
         <w:spacing w:after="280" w:afterAutospacing="1"/>
-        <w:rPr>
-          <w:lang w:val="en-US"/>
-        </w:rPr>
-      </w:pPr>
-      <w:bookmarkStart w:id="5" w:name="rfc.section.2.1.1"/>
+      </w:pPr>
+      <w:bookmarkStart w:id="5" w:name="rfc.section.2.1"/>
       <w:bookmarkEnd w:id="5"/>
       <w:r>
-        <w:t>2.1.1.  User and Browser</w:t>
-      </w:r>
-    </w:p>
-    <w:p>
-      <w:pPr>
-        <w:spacing w:after="280" w:afterAutospacing="1"/>
-      </w:pPr>
-      <w:r>
-        <w:t xml:space="preserve">This long lived credential provisioning protocol is </w:t>
-      </w:r>
-      <w:r>
-        <w:rPr>
-          <w:lang w:val="en-US"/>
-        </w:rPr>
-        <w:t xml:space="preserve">often </w:t>
-      </w:r>
-      <w:r>
-        <w:t>appropriate when the Consumer wants to act on behalf of the user</w:t>
-      </w:r>
-      <w:r>
-        <w:rPr>
-          <w:lang w:val="en-US"/>
-        </w:rPr>
-        <w:t>, is interacting directly with the user</w:t>
-      </w:r>
-      <w:r>
-        <w:t xml:space="preserve"> and a browser is readily available. The Consumer redirects the user to the Token Issuer, which authenticates the user directly. The Token Issuer then provides long </w:t>
+        <w:t>2.1.  Obtaining and Using Long Lived Credentials</w:t>
+      </w:r>
+    </w:p>
+    <w:p>
+      <w:pPr>
+        <w:spacing w:after="280" w:afterAutospacing="1"/>
+      </w:pPr>
+      <w:r>
+        <w:t>Depending on where the Consumer is running and if it is acting on behalf of a user: different type</w:t>
+      </w:r>
+      <w:r>
+        <w:t xml:space="preserve">s of long </w:t>
       </w:r>
       <w:r>
         <w:t>lived</w:t>
       </w:r>
       <w:r>
-        <w:t xml:space="preserve"> credentials to the </w:t>
-      </w:r>
-      <w:r>
-        <w:rPr>
-          <w:lang w:val="en-US"/>
-        </w:rPr>
-        <w:t>Consumer by redirecting the user back to the Consumer, or by providing them to the user who enters them into the Consumer</w:t>
-      </w:r>
-      <w:r>
-        <w:t>. This enables the Consumer to act on behalf of the user without having direct access to the user's credentials.</w:t>
-      </w:r>
-    </w:p>
-    <w:p>
-      <w:pPr>
-        <w:pStyle w:val="Heading3"/>
-        <w:spacing w:after="0"/>
-      </w:pPr>
+        <w:t xml:space="preserve"> credential</w:t>
+      </w:r>
+      <w:r>
+        <w:rPr>
+          <w:lang w:val="en-US"/>
+        </w:rPr>
+        <w:t xml:space="preserve"> </w:t>
+      </w:r>
+      <w:r>
+        <w:t>provisioning protocol</w:t>
+      </w:r>
+      <w:r>
+        <w:rPr>
+          <w:lang w:val="en-US"/>
+        </w:rPr>
+        <w:t>s</w:t>
+      </w:r>
+      <w:r>
+        <w:t xml:space="preserve"> are appropriate to balance ease of use, security and privacy. The Simple Auth Protocol defines some common, long lived credential </w:t>
+      </w:r>
+      <w:r>
+        <w:rPr>
+          <w:lang w:val="en-US"/>
+        </w:rPr>
+        <w:t>provisioning protocols</w:t>
+      </w:r>
+      <w:r>
+        <w:t xml:space="preserve"> that may be accepted by a Token Issuer. The Token Issuer may define custom long lived credentials and provisioning protocols specific to the Token Issuer and/or Service Provider. The Token Issuer MUST accept at least one predefined OR one custom long lived </w:t>
+      </w:r>
+      <w:r>
+        <w:rPr>
+          <w:lang w:val="en-US"/>
+        </w:rPr>
+        <w:t>provisioning protocol</w:t>
+      </w:r>
+      <w:r>
+        <w:t>.  The Token Issue</w:t>
+      </w:r>
+      <w:r>
+        <w:t xml:space="preserve">r MAY accept more </w:t>
+      </w:r>
+      <w:del w:id="6" w:author="Andrew L Arnott" w:date="2009-08-29T16:04:00Z">
+        <w:r>
+          <w:delText xml:space="preserve">then </w:delText>
+        </w:r>
+      </w:del>
+      <w:ins w:id="7" w:author="Andrew L Arnott" w:date="2009-08-29T16:04:00Z">
+        <w:r>
+          <w:t>th</w:t>
+        </w:r>
+        <w:r>
+          <w:rPr>
+            <w:lang w:val="en-US"/>
+          </w:rPr>
+          <w:t>a</w:t>
+        </w:r>
+        <w:r>
+          <w:t xml:space="preserve">n </w:t>
+        </w:r>
+      </w:ins>
+      <w:r>
+        <w:t xml:space="preserve">one long lived </w:t>
+      </w:r>
+      <w:r>
+        <w:rPr>
+          <w:lang w:val="en-US"/>
+        </w:rPr>
+        <w:t>provisioning protocol</w:t>
+      </w:r>
+      <w:r>
+        <w:t>.</w:t>
+      </w:r>
+    </w:p>
+    <w:p>
+      <w:pPr>
+        <w:spacing w:after="280" w:afterAutospacing="1"/>
+      </w:pPr>
+      <w:r>
+        <w:lastRenderedPageBreak/>
+        <w:t> </w:t>
+      </w:r>
+    </w:p>
+    <w:p>
       <w:r>
         <w:pict>
-          <v:rect id="_x0000_i1030" style="width:6in;height:1.5pt" o:hralign="center" o:hrstd="t" o:hr="t" fillcolor="gray" stroked="f"/>
+          <v:rect id="_x0000_i1029" style="width:6in;height:1.5pt" o:hralign="center" o:hrstd="t" o:hr="t" fillcolor="gray" stroked="f"/>
         </w:pict>
       </w:r>
     </w:p>
@@ -990,103 +916,98 @@
       <w:pPr>
         <w:pStyle w:val="Heading3"/>
         <w:spacing w:after="280" w:afterAutospacing="1"/>
-      </w:pPr>
-      <w:r>
-        <w:t>2.1.1.1 Consumer Directs the User to the Token Issuer</w:t>
-      </w:r>
-    </w:p>
-    <w:p>
-      <w:pPr>
-        <w:spacing w:after="280" w:afterAutospacing="1"/>
-      </w:pPr>
-      <w:r>
-        <w:t xml:space="preserve">The Consumer redirects the user's browser to the Token Issuer's User Authorization URL, with the following parameters: </w:t>
-      </w:r>
-    </w:p>
-    <w:p>
-      <w:pPr>
-        <w:ind w:firstLine="720"/>
-        <w:rPr>
-          <w:lang w:val="en-US"/>
-        </w:rPr>
-      </w:pPr>
-      <w:r>
-        <w:t xml:space="preserve">sa_consumer_key: </w:t>
-      </w:r>
-    </w:p>
-    <w:p>
-      <w:pPr>
-        <w:ind w:left="720" w:firstLine="720"/>
-        <w:rPr>
-          <w:lang w:val="en-US"/>
-        </w:rPr>
-      </w:pPr>
-      <w:r>
-        <w:t xml:space="preserve">REQUIRED. The consumer key </w:t>
-      </w:r>
-    </w:p>
-    <w:p>
-      <w:pPr>
-        <w:ind w:firstLine="720"/>
-        <w:rPr>
-          <w:lang w:val="en-US"/>
-        </w:rPr>
-      </w:pPr>
-      <w:r>
-        <w:t xml:space="preserve">sa_callback: </w:t>
-      </w:r>
-    </w:p>
-    <w:p>
-      <w:pPr>
-        <w:ind w:left="1440"/>
-        <w:rPr>
-          <w:lang w:val="en-US"/>
-        </w:rPr>
-      </w:pPr>
-      <w:r>
-        <w:t>REQUIRED. An absolute URL to which the Token Issuer will redirect the User back after the user has approved the authorization request. Token I</w:t>
-      </w:r>
-      <w:r>
-        <w:t xml:space="preserve">ssuers MAY require that the </w:t>
-      </w:r>
-      <w:r>
-        <w:rPr>
-          <w:lang w:val="en-US"/>
-        </w:rPr>
-        <w:t>sa</w:t>
-      </w:r>
-      <w:r>
-        <w:t>_callback URL is registered for the Consumer Key. Consumers which are unable to receive callbacks MU</w:t>
-      </w:r>
-      <w:r>
-        <w:t>ST use the special value "oob" to indicate it will receive the Verification Code out of band.</w:t>
-      </w:r>
-    </w:p>
-    <w:p>
-      <w:pPr>
-        <w:ind w:left="720"/>
-        <w:rPr>
-          <w:lang w:val="en-US"/>
-        </w:rPr>
-      </w:pPr>
-      <w:r>
-        <w:t xml:space="preserve">sa_consumer_state: </w:t>
-      </w:r>
-    </w:p>
-    <w:p>
-      <w:pPr>
-        <w:ind w:left="1440"/>
-      </w:pPr>
-      <w:r>
-        <w:t>OPTIONAL. An opaque value that Consumers can use to maintain state associated with this request. If this value is present, the Token Issuer MUST return it to the Consumer's callback URL. Additional parameters: Any additional parameters, as defined by the Token Issuer. </w:t>
-      </w:r>
-      <w:r>
-        <w:br/>
-        <w:t> </w:t>
-      </w:r>
+        <w:rPr>
+          <w:lang w:val="en-US"/>
+        </w:rPr>
+      </w:pPr>
+      <w:bookmarkStart w:id="8" w:name="rfc.section.2.1.1"/>
+      <w:bookmarkEnd w:id="8"/>
+      <w:r>
+        <w:t>2.1.1.  User and Browser</w:t>
+      </w:r>
+    </w:p>
+    <w:p>
+      <w:pPr>
+        <w:spacing w:after="280" w:afterAutospacing="1"/>
+      </w:pPr>
+      <w:r>
+        <w:t xml:space="preserve">This long lived credential provisioning protocol is </w:t>
+      </w:r>
+      <w:r>
+        <w:rPr>
+          <w:lang w:val="en-US"/>
+        </w:rPr>
+        <w:t xml:space="preserve">often </w:t>
+      </w:r>
+      <w:r>
+        <w:t xml:space="preserve">appropriate when the Consumer </w:t>
+      </w:r>
+      <w:ins w:id="9" w:author="Andrew L Arnott" w:date="2009-08-29T16:05:00Z">
+        <w:r>
+          <w:rPr>
+            <w:lang w:val="en-US"/>
+          </w:rPr>
+          <w:t xml:space="preserve">that </w:t>
+        </w:r>
+      </w:ins>
+      <w:r>
+        <w:t>wants to act on behalf of the user</w:t>
+      </w:r>
+      <w:del w:id="10" w:author="Andrew L Arnott" w:date="2009-08-29T16:05:00Z">
+        <w:r>
+          <w:rPr>
+            <w:lang w:val="en-US"/>
+          </w:rPr>
+          <w:delText>,</w:delText>
+        </w:r>
+      </w:del>
+      <w:r>
+        <w:rPr>
+          <w:lang w:val="en-US"/>
+        </w:rPr>
+        <w:t xml:space="preserve"> is interacting directly with the user</w:t>
+      </w:r>
+      <w:r>
+        <w:t xml:space="preserve"> and a browser is readily available. The Consumer redirects the user to the Token Issuer, which authenticates the user directly. The Token Issuer then provides </w:t>
+      </w:r>
+      <w:commentRangeStart w:id="11"/>
+      <w:r>
+        <w:t xml:space="preserve">long </w:t>
+      </w:r>
+      <w:r>
+        <w:t>lived</w:t>
+      </w:r>
+      <w:r>
+        <w:t xml:space="preserve"> credentials</w:t>
+      </w:r>
+      <w:commentRangeEnd w:id="11"/>
+      <w:r>
+        <w:rPr>
+          <w:rStyle w:val="CommentReference"/>
+        </w:rPr>
+        <w:commentReference w:id="11"/>
+      </w:r>
+      <w:r>
+        <w:t xml:space="preserve"> to the </w:t>
+      </w:r>
+      <w:r>
+        <w:rPr>
+          <w:lang w:val="en-US"/>
+        </w:rPr>
+        <w:t>Consumer by redirecting the user back to the Consumer, or by providing them to the user who enters them into the Consumer</w:t>
+      </w:r>
+      <w:r>
+        <w:t>. This enables the Consumer to act on behalf of the user without having direct access to the user's credentials.</w:t>
+      </w:r>
+    </w:p>
+    <w:p>
+      <w:pPr>
+        <w:pStyle w:val="Heading3"/>
+        <w:spacing w:after="0"/>
+      </w:pPr>
       <w:r>
         <w:pict>
-          <v:rect id="_x0000_i1031" style="width:6in;height:1.5pt" o:hralign="center" o:hrstd="t" o:hr="t" fillcolor="gray" stroked="f"/>
+          <v:rect id="_x0000_i1030" style="width:6in;height:1.5pt" o:hralign="center" o:hrstd="t" o:hr="t" fillcolor="gray" stroked="f"/>
         </w:pict>
       </w:r>
     </w:p>
@@ -1133,8 +1054,206 @@
         <w:pStyle w:val="Heading3"/>
         <w:spacing w:after="280" w:afterAutospacing="1"/>
       </w:pPr>
-      <w:bookmarkStart w:id="6" w:name="rfc.section.2.1.2"/>
-      <w:bookmarkEnd w:id="6"/>
+      <w:r>
+        <w:t>2.1.1.1 Consumer Directs the User to the Token Issuer</w:t>
+      </w:r>
+    </w:p>
+    <w:p>
+      <w:pPr>
+        <w:spacing w:after="280" w:afterAutospacing="1"/>
+      </w:pPr>
+      <w:r>
+        <w:t xml:space="preserve">The Consumer redirects the user's browser to the Token Issuer's User Authorization URL, with the following parameters: </w:t>
+      </w:r>
+    </w:p>
+    <w:p>
+      <w:pPr>
+        <w:ind w:firstLine="720"/>
+        <w:rPr>
+          <w:lang w:val="en-US"/>
+        </w:rPr>
+      </w:pPr>
+      <w:r>
+        <w:t xml:space="preserve">sa_consumer_key: </w:t>
+      </w:r>
+    </w:p>
+    <w:p>
+      <w:pPr>
+        <w:ind w:left="720" w:firstLine="720"/>
+        <w:rPr>
+          <w:lang w:val="en-US"/>
+        </w:rPr>
+      </w:pPr>
+      <w:r>
+        <w:t xml:space="preserve">REQUIRED. The consumer key </w:t>
+      </w:r>
+    </w:p>
+    <w:p>
+      <w:pPr>
+        <w:ind w:firstLine="720"/>
+        <w:rPr>
+          <w:lang w:val="en-US"/>
+        </w:rPr>
+      </w:pPr>
+      <w:r>
+        <w:t xml:space="preserve">sa_callback: </w:t>
+      </w:r>
+    </w:p>
+    <w:p>
+      <w:pPr>
+        <w:ind w:left="1440"/>
+        <w:rPr>
+          <w:lang w:val="en-US"/>
+        </w:rPr>
+      </w:pPr>
+      <w:r>
+        <w:t xml:space="preserve">REQUIRED. An absolute URL to which the Token Issuer will redirect the User back after the user has approved the authorization request. </w:t>
+      </w:r>
+      <w:commentRangeStart w:id="12"/>
+      <w:r>
+        <w:t>Token I</w:t>
+      </w:r>
+      <w:r>
+        <w:t xml:space="preserve">ssuers MAY require that the </w:t>
+      </w:r>
+      <w:r>
+        <w:rPr>
+          <w:lang w:val="en-US"/>
+        </w:rPr>
+        <w:t>sa</w:t>
+      </w:r>
+      <w:r>
+        <w:t xml:space="preserve">_callback URL is registered for the Consumer Key. </w:t>
+      </w:r>
+      <w:commentRangeEnd w:id="12"/>
+      <w:r>
+        <w:rPr>
+          <w:rStyle w:val="CommentReference"/>
+        </w:rPr>
+        <w:commentReference w:id="12"/>
+      </w:r>
+      <w:r>
+        <w:t>Consumers which are unable to receive callbacks MU</w:t>
+      </w:r>
+      <w:r>
+        <w:t>ST use the special value "oob" to indicate it will receive the Verification Code out of band.</w:t>
+      </w:r>
+    </w:p>
+    <w:p>
+      <w:pPr>
+        <w:ind w:left="720"/>
+        <w:rPr>
+          <w:lang w:val="en-US"/>
+        </w:rPr>
+      </w:pPr>
+      <w:r>
+        <w:t xml:space="preserve">sa_consumer_state: </w:t>
+      </w:r>
+    </w:p>
+    <w:p>
+      <w:pPr>
+        <w:ind w:left="1440"/>
+      </w:pPr>
+      <w:r>
+        <w:t xml:space="preserve">OPTIONAL. </w:t>
+      </w:r>
+      <w:commentRangeStart w:id="13"/>
+      <w:r>
+        <w:t xml:space="preserve">An opaque value </w:t>
+      </w:r>
+      <w:commentRangeEnd w:id="13"/>
+      <w:r>
+        <w:rPr>
+          <w:rStyle w:val="CommentReference"/>
+        </w:rPr>
+        <w:commentReference w:id="13"/>
+      </w:r>
+      <w:r>
+        <w:t xml:space="preserve">that Consumers can use </w:t>
+      </w:r>
+      <w:commentRangeStart w:id="14"/>
+      <w:r>
+        <w:t xml:space="preserve">to maintain state </w:t>
+      </w:r>
+      <w:commentRangeEnd w:id="14"/>
+      <w:r>
+        <w:rPr>
+          <w:rStyle w:val="CommentReference"/>
+        </w:rPr>
+        <w:commentReference w:id="14"/>
+      </w:r>
+      <w:r>
+        <w:t xml:space="preserve">associated with </w:t>
+      </w:r>
+      <w:commentRangeStart w:id="15"/>
+      <w:r>
+        <w:t>this request</w:t>
+      </w:r>
+      <w:commentRangeEnd w:id="15"/>
+      <w:r>
+        <w:rPr>
+          <w:rStyle w:val="CommentReference"/>
+        </w:rPr>
+        <w:commentReference w:id="15"/>
+      </w:r>
+      <w:r>
+        <w:t>. If this value is present, the Token Issuer MUST return it to the Consumer's callback URL. Additional parameters: Any additional parameters, as defined by the Token Issuer. </w:t>
+      </w:r>
+      <w:r>
+        <w:br/>
+        <w:t> </w:t>
+      </w:r>
+      <w:r>
+        <w:pict>
+          <v:rect id="_x0000_i1031" style="width:6in;height:1.5pt" o:hralign="center" o:hrstd="t" o:hr="t" fillcolor="gray" stroked="f"/>
+        </w:pict>
+      </w:r>
+    </w:p>
+    <w:tbl>
+      <w:tblPr>
+        <w:tblW w:w="0" w:type="auto"/>
+        <w:tblCellSpacing w:w="15" w:type="dxa"/>
+        <w:tblInd w:w="30" w:type="dxa"/>
+        <w:tblCellMar>
+          <w:left w:w="0" w:type="dxa"/>
+          <w:right w:w="0" w:type="dxa"/>
+        </w:tblCellMar>
+        <w:tblLook w:val="04A0"/>
+      </w:tblPr>
+      <w:tblGrid>
+        <w:gridCol w:w="621"/>
+      </w:tblGrid>
+      <w:tr>
+        <w:trPr>
+          <w:tblCellSpacing w:w="15" w:type="dxa"/>
+        </w:trPr>
+        <w:tc>
+          <w:tcPr>
+            <w:tcW w:w="0" w:type="auto"/>
+            <w:shd w:val="clear" w:color="auto" w:fill="auto"/>
+            <w:vAlign w:val="center"/>
+          </w:tcPr>
+          <w:p>
+            <w:hyperlink r:id="rId11" w:anchor="toc" w:history="1">
+              <w:r>
+                <w:rPr>
+                  <w:color w:val="0000FF"/>
+                  <w:u w:val="single"/>
+                </w:rPr>
+                <w:t> TOC </w:t>
+              </w:r>
+            </w:hyperlink>
+          </w:p>
+        </w:tc>
+      </w:tr>
+    </w:tbl>
+    <w:p>
+      <w:pPr>
+        <w:pStyle w:val="Heading3"/>
+        <w:spacing w:after="280" w:afterAutospacing="1"/>
+      </w:pPr>
+      <w:bookmarkStart w:id="16" w:name="rfc.section.2.1.2"/>
+      <w:bookmarkEnd w:id="16"/>
       <w:r>
         <w:t>2.1.1.2.  Token Issuer Directs the User back to the Consumer</w:t>
       </w:r>
@@ -1159,7 +1278,35 @@
         <w:rPr>
           <w:lang w:val="en-US"/>
         </w:rPr>
-        <w:t xml:space="preserve"> and the Consumer did not specify “oob” as its callback</w:t>
+        <w:t xml:space="preserve"> and the Consumer </w:t>
+      </w:r>
+      <w:commentRangeStart w:id="17"/>
+      <w:r>
+        <w:rPr>
+          <w:lang w:val="en-US"/>
+        </w:rPr>
+        <w:t>did not specify “</w:t>
+      </w:r>
+      <w:proofErr w:type="spellStart"/>
+      <w:r>
+        <w:rPr>
+          <w:lang w:val="en-US"/>
+        </w:rPr>
+        <w:t>oob</w:t>
+      </w:r>
+      <w:proofErr w:type="spellEnd"/>
+      <w:r>
+        <w:rPr>
+          <w:lang w:val="en-US"/>
+        </w:rPr>
+        <w:t>” as its callback</w:t>
+      </w:r>
+      <w:commentRangeEnd w:id="17"/>
+      <w:r>
+        <w:rPr>
+          <w:rStyle w:val="CommentReference"/>
+        </w:rPr>
+        <w:commentReference w:id="17"/>
       </w:r>
       <w:r>
         <w:t xml:space="preserve">, the Token Issuer  redirects the user back to the Consumer's callback URL, with the following parameters added: </w:t>
@@ -1203,7 +1350,7 @@
         <w:lastRenderedPageBreak/>
         <w:t xml:space="preserve">REQUIRED if the Consumer sent the value in the authorization request. The same value that the Consumer passed in </w:t>
       </w:r>
-      <w:hyperlink r:id="rId11" w:anchor="step%201" w:history="1">
+      <w:hyperlink r:id="rId12" w:anchor="step%201" w:history="1">
         <w:r>
           <w:t>Section 2.1.1.1 (Consumer Directs the User to the Service Provider)</w:t>
         </w:r>
@@ -1269,8 +1416,8 @@
       <w:pPr>
         <w:spacing w:after="280" w:afterAutospacing="1"/>
       </w:pPr>
-      <w:bookmarkStart w:id="7" w:name="step_2"/>
-      <w:bookmarkEnd w:id="7"/>
+      <w:bookmarkStart w:id="18" w:name="step_2"/>
+      <w:bookmarkEnd w:id="18"/>
       <w:r>
         <w:br/>
         <w:t> </w:t>
@@ -1310,7 +1457,7 @@
             <w:vAlign w:val="center"/>
           </w:tcPr>
           <w:p>
-            <w:hyperlink r:id="rId12" w:anchor="toc" w:history="1">
+            <w:hyperlink r:id="rId13" w:anchor="toc" w:history="1">
               <w:r>
                 <w:rPr>
                   <w:color w:val="0000FF"/>
@@ -1342,8 +1489,8 @@
         <w:pStyle w:val="Heading3"/>
         <w:spacing w:after="280" w:afterAutospacing="1"/>
       </w:pPr>
-      <w:bookmarkStart w:id="8" w:name="rfc.section.2.2.1"/>
-      <w:bookmarkEnd w:id="8"/>
+      <w:bookmarkStart w:id="19" w:name="rfc.section.2.2.1"/>
+      <w:bookmarkEnd w:id="19"/>
       <w:r>
         <w:t>2.1.1.3.  Requesting the Access Token</w:t>
       </w:r>
@@ -1358,12 +1505,20 @@
       <w:r>
         <w:t xml:space="preserve">er's Access Token URL, using </w:t>
       </w:r>
+      <w:commentRangeStart w:id="20"/>
       <w:r>
         <w:rPr>
           <w:lang w:val="en-US"/>
         </w:rPr>
         <w:t>POST</w:t>
       </w:r>
+      <w:commentRangeEnd w:id="20"/>
+      <w:r>
+        <w:rPr>
+          <w:rStyle w:val="CommentReference"/>
+        </w:rPr>
+        <w:commentReference w:id="20"/>
+      </w:r>
       <w:r>
         <w:t xml:space="preserve">. The request contains the following parameters: </w:t>
       </w:r>
@@ -1452,10 +1607,11 @@
           <w:lang w:val="en-US"/>
         </w:rPr>
       </w:pPr>
+      <w:commentRangeStart w:id="21"/>
       <w:r>
         <w:t xml:space="preserve">REQUIRED. The callback URL that the Consumer used in </w:t>
       </w:r>
-      <w:hyperlink r:id="rId13" w:anchor="step%201" w:history="1">
+      <w:hyperlink r:id="rId14" w:anchor="step%201" w:history="1">
         <w:r>
           <w:t>Section 2.1.1.1 (Consumer Directs the User to the Token Issuer)</w:t>
         </w:r>
@@ -1463,6 +1619,13 @@
       <w:r>
         <w:t xml:space="preserve">. </w:t>
       </w:r>
+      <w:commentRangeEnd w:id="21"/>
+      <w:r>
+        <w:rPr>
+          <w:rStyle w:val="CommentReference"/>
+        </w:rPr>
+        <w:commentReference w:id="21"/>
+      </w:r>
     </w:p>
     <w:p>
       <w:pPr>
@@ -1471,8 +1634,19 @@
           <w:lang w:val="en-US"/>
         </w:rPr>
       </w:pPr>
-      <w:r>
-        <w:t xml:space="preserve">Additional parameters: </w:t>
+      <w:commentRangeStart w:id="22"/>
+      <w:r>
+        <w:t>Additional parameters</w:t>
+      </w:r>
+      <w:commentRangeEnd w:id="22"/>
+      <w:r>
+        <w:rPr>
+          <w:rStyle w:val="CommentReference"/>
+        </w:rPr>
+        <w:commentReference w:id="22"/>
+      </w:r>
+      <w:r>
+        <w:t xml:space="preserve">: </w:t>
       </w:r>
     </w:p>
     <w:p>
@@ -1484,8 +1658,8 @@
       </w:r>
     </w:p>
     <w:p>
-      <w:bookmarkStart w:id="9" w:name="anchor6"/>
-      <w:bookmarkEnd w:id="9"/>
+      <w:bookmarkStart w:id="23" w:name="anchor6"/>
+      <w:bookmarkEnd w:id="23"/>
       <w:r>
         <w:br/>
       </w:r>
@@ -1495,71 +1669,6 @@
       <w:r>
         <w:pict>
           <v:rect id="_x0000_i1033" style="width:6in;height:1.5pt" o:hralign="center" o:hrstd="t" o:hr="t" fillcolor="gray" stroked="f"/>
-        </w:pict>
-      </w:r>
-    </w:p>
-    <w:tbl>
-      <w:tblPr>
-        <w:tblW w:w="0" w:type="auto"/>
-        <w:tblCellSpacing w:w="15" w:type="dxa"/>
-        <w:tblInd w:w="30" w:type="dxa"/>
-        <w:tblCellMar>
-          <w:left w:w="0" w:type="dxa"/>
-          <w:right w:w="0" w:type="dxa"/>
-        </w:tblCellMar>
-        <w:tblLook w:val="04A0"/>
-      </w:tblPr>
-      <w:tblGrid>
-        <w:gridCol w:w="621"/>
-      </w:tblGrid>
-      <w:tr>
-        <w:trPr>
-          <w:tblCellSpacing w:w="15" w:type="dxa"/>
-        </w:trPr>
-        <w:tc>
-          <w:tcPr>
-            <w:tcW w:w="0" w:type="auto"/>
-            <w:shd w:val="clear" w:color="auto" w:fill="auto"/>
-            <w:vAlign w:val="center"/>
-          </w:tcPr>
-          <w:p>
-            <w:hyperlink r:id="rId14" w:anchor="toc" w:history="1">
-              <w:r>
-                <w:rPr>
-                  <w:color w:val="0000FF"/>
-                  <w:u w:val="single"/>
-                </w:rPr>
-                <w:t> TOC </w:t>
-              </w:r>
-            </w:hyperlink>
-          </w:p>
-        </w:tc>
-      </w:tr>
-    </w:tbl>
-    <w:p>
-      <w:pPr>
-        <w:pStyle w:val="Heading3"/>
-        <w:spacing w:after="280" w:afterAutospacing="1"/>
-      </w:pPr>
-      <w:r>
-        <w:t xml:space="preserve">2.1.2.  Username and Password </w:t>
-      </w:r>
-    </w:p>
-    <w:p>
-      <w:pPr>
-        <w:spacing w:after="280" w:afterAutospacing="1"/>
-      </w:pPr>
-      <w:r>
-        <w:t>When a browser is not readily available to a Consumer and the Consumer has temporary access to the user's username and password for the Token Issuer, this provisioning protocol can be used. This allows the Consumer to access the Service Provider on behalf of the user without having to store the user's username and password.</w:t>
-      </w:r>
-    </w:p>
-    <w:p>
-      <w:r>
-        <w:t> </w:t>
-      </w:r>
-      <w:r>
-        <w:pict>
-          <v:rect id="_x0000_i1034" style="width:6in;height:1.5pt" o:hralign="center" o:hrstd="t" o:hr="t" fillcolor="gray" stroked="f"/>
         </w:pict>
       </w:r>
     </w:p>
@@ -1603,355 +1712,28 @@
     </w:tbl>
     <w:p>
       <w:pPr>
-        <w:spacing w:after="280" w:afterAutospacing="1"/>
-      </w:pPr>
-    </w:p>
-    <w:p>
-      <w:pPr>
         <w:pStyle w:val="Heading3"/>
         <w:spacing w:after="280" w:afterAutospacing="1"/>
       </w:pPr>
       <w:r>
-        <w:lastRenderedPageBreak/>
-        <w:t>2.1.2.1 Requesting a Verification Code</w:t>
-      </w:r>
-    </w:p>
-    <w:p>
-      <w:pPr>
-        <w:spacing w:after="280" w:afterAutospacing="1"/>
-      </w:pPr>
+        <w:t xml:space="preserve">2.1.2.  Username and Password </w:t>
+      </w:r>
+    </w:p>
+    <w:p>
+      <w:pPr>
+        <w:spacing w:after="280" w:afterAutospacing="1"/>
+      </w:pPr>
+      <w:r>
+        <w:t>When a browser is not readily available to a Consumer and the Consumer has temporary access to the user's username and password for the Token Issuer, this provisioning protocol can be used. This allows the Consumer to access the Service Provider on behalf of the user without having to store the user's username and password.</w:t>
+      </w:r>
+    </w:p>
+    <w:p>
       <w:r>
         <w:t> </w:t>
       </w:r>
-    </w:p>
-    <w:p>
-      <w:pPr>
-        <w:spacing w:after="280" w:afterAutospacing="1"/>
-      </w:pPr>
-      <w:r>
-        <w:t>The Consumer makes an HTTPS request to the Token Issu</w:t>
-      </w:r>
-      <w:r>
-        <w:t xml:space="preserve">er's Access Token URL, using </w:t>
-      </w:r>
-      <w:r>
-        <w:rPr>
-          <w:lang w:val="en-US"/>
-        </w:rPr>
-        <w:t>POST</w:t>
-      </w:r>
-      <w:r>
-        <w:t xml:space="preserve">. The request contains the following parameters: </w:t>
-      </w:r>
-    </w:p>
-    <w:p>
-      <w:pPr>
-        <w:ind w:firstLine="720"/>
-        <w:rPr>
-          <w:lang w:val="en-US"/>
-        </w:rPr>
-      </w:pPr>
-      <w:r>
-        <w:t xml:space="preserve">sa_consumer_key: </w:t>
-      </w:r>
-    </w:p>
-    <w:p>
-      <w:pPr>
-        <w:ind w:left="720" w:firstLine="720"/>
-        <w:rPr>
-          <w:lang w:val="en-US"/>
-        </w:rPr>
-      </w:pPr>
-      <w:r>
-        <w:t xml:space="preserve">REQUIRED. The consumer key </w:t>
-      </w:r>
-    </w:p>
-    <w:p>
-      <w:pPr>
-        <w:ind w:firstLine="720"/>
-        <w:rPr>
-          <w:lang w:val="en-US"/>
-        </w:rPr>
-      </w:pPr>
-      <w:r>
-        <w:t xml:space="preserve">sa_username: </w:t>
-      </w:r>
-    </w:p>
-    <w:p>
-      <w:pPr>
-        <w:ind w:left="720" w:firstLine="720"/>
-        <w:rPr>
-          <w:lang w:val="en-US"/>
-        </w:rPr>
-      </w:pPr>
-      <w:r>
-        <w:t xml:space="preserve">REQUIRED. The user's username </w:t>
-      </w:r>
-    </w:p>
-    <w:p>
-      <w:pPr>
-        <w:ind w:firstLine="720"/>
-        <w:rPr>
-          <w:lang w:val="en-US"/>
-        </w:rPr>
-      </w:pPr>
-      <w:r>
-        <w:t xml:space="preserve">sa_password: </w:t>
-      </w:r>
-    </w:p>
-    <w:p>
-      <w:pPr>
-        <w:ind w:left="720" w:firstLine="720"/>
-        <w:rPr>
-          <w:lang w:val="en-US"/>
-        </w:rPr>
-      </w:pPr>
-      <w:r>
-        <w:t>REQUIRED. The user's password</w:t>
-      </w:r>
-    </w:p>
-    <w:p>
-      <w:pPr>
-        <w:ind w:firstLine="720"/>
-        <w:rPr>
-          <w:lang w:val="en-US"/>
-        </w:rPr>
-      </w:pPr>
-      <w:r>
-        <w:t>Additional parameters:         </w:t>
-      </w:r>
-    </w:p>
-    <w:p>
-      <w:pPr>
-        <w:ind w:left="720" w:firstLine="720"/>
-      </w:pPr>
-      <w:r>
-        <w:t xml:space="preserve">Any additional parameters, as defined by the Token Issuer. </w:t>
-      </w:r>
-    </w:p>
-    <w:p>
-      <w:pPr>
-        <w:spacing w:after="280" w:afterAutospacing="1"/>
-      </w:pPr>
-      <w:r>
-        <w:t> </w:t>
-      </w:r>
-    </w:p>
-    <w:p>
-      <w:pPr>
-        <w:spacing w:after="280" w:afterAutospacing="1"/>
-      </w:pPr>
-      <w:r>
-        <w:t xml:space="preserve">If sucessful, the Token Issuer returns HTTP 200 with the Verification Code in the response body. The response body contains the following parameters: </w:t>
-      </w:r>
-    </w:p>
-    <w:p>
-      <w:pPr>
-        <w:ind w:firstLine="720"/>
-        <w:rPr>
-          <w:lang w:val="en-US"/>
-        </w:rPr>
-      </w:pPr>
-      <w:r>
-        <w:t xml:space="preserve">sa_verifier </w:t>
-      </w:r>
-    </w:p>
-    <w:p>
-      <w:pPr>
-        <w:ind w:left="720" w:firstLine="720"/>
-        <w:rPr>
-          <w:lang w:val="en-US"/>
-        </w:rPr>
-      </w:pPr>
-      <w:r>
-        <w:t xml:space="preserve">Required. The Verification Token  </w:t>
-      </w:r>
-    </w:p>
-    <w:p>
-      <w:pPr>
-        <w:ind w:firstLine="720"/>
-        <w:rPr>
-          <w:lang w:val="en-US"/>
-        </w:rPr>
-      </w:pPr>
-      <w:r>
-        <w:t xml:space="preserve">Additional parameters: </w:t>
-      </w:r>
-    </w:p>
-    <w:p>
-      <w:pPr>
-        <w:ind w:left="720" w:firstLine="720"/>
-        <w:rPr>
-          <w:lang w:val="en-US"/>
-        </w:rPr>
-      </w:pPr>
-      <w:r>
-        <w:t xml:space="preserve">Any additional parameters, as defined by the Token Issuer. </w:t>
-      </w:r>
-    </w:p>
-    <w:p>
-      <w:pPr>
-        <w:ind w:left="720" w:firstLine="720"/>
-        <w:rPr>
-          <w:lang w:val="en-US"/>
-        </w:rPr>
-      </w:pPr>
-    </w:p>
-    <w:p>
-      <w:pPr>
-        <w:spacing w:after="280" w:afterAutospacing="1"/>
-        <w:rPr>
-          <w:lang w:val="en-US"/>
-        </w:rPr>
-      </w:pPr>
-      <w:r>
-        <w:rPr>
-          <w:lang w:val="en-US"/>
-        </w:rPr>
-        <w:t>The parameters are formatted as application/x-www-form-urlencoded per 17.13.4 of HTML 4.01.</w:t>
-      </w:r>
-    </w:p>
-    <w:p>
-      <w:pPr>
-        <w:spacing w:after="280" w:afterAutospacing="1"/>
-      </w:pPr>
-      <w:r>
-        <w:t xml:space="preserve">In case of error, the Token Issuer returns one of the following HTTP Status codes: </w:t>
-      </w:r>
-    </w:p>
-    <w:p>
-      <w:pPr>
-        <w:ind w:left="720"/>
-        <w:rPr>
-          <w:lang w:val="en-US"/>
-        </w:rPr>
-      </w:pPr>
-      <w:r>
-        <w:t>HTTP 401</w:t>
-      </w:r>
-    </w:p>
-    <w:p>
-      <w:pPr>
-        <w:ind w:left="1440"/>
-        <w:rPr>
-          <w:lang w:val="en-US"/>
-        </w:rPr>
-      </w:pPr>
-      <w:r>
-        <w:t xml:space="preserve">The username and/or password are invalid. The Consumer should NOT retry the request using the same username and password.   </w:t>
-      </w:r>
-    </w:p>
-    <w:p>
-      <w:pPr>
-        <w:ind w:left="720"/>
-        <w:rPr>
-          <w:lang w:val="en-US"/>
-        </w:rPr>
-      </w:pPr>
-    </w:p>
-    <w:p>
-      <w:pPr>
-        <w:ind w:left="720"/>
-        <w:rPr>
-          <w:lang w:val="en-US"/>
-        </w:rPr>
-      </w:pPr>
-      <w:r>
-        <w:t xml:space="preserve">HTTP 500 </w:t>
-      </w:r>
-    </w:p>
-    <w:p>
-      <w:pPr>
-        <w:ind w:left="1440"/>
-        <w:rPr>
-          <w:lang w:val="en-US"/>
-        </w:rPr>
-      </w:pPr>
-      <w:r>
-        <w:t xml:space="preserve">The Token Issuer is temporarily unavailable. The Consumer should retry later. Developers should consult the Token Issuer's documentation for additional information. </w:t>
-      </w:r>
-    </w:p>
-    <w:p>
-      <w:pPr>
-        <w:ind w:left="720"/>
-        <w:rPr>
-          <w:lang w:val="en-US"/>
-        </w:rPr>
-      </w:pPr>
-    </w:p>
-    <w:p>
-      <w:pPr>
-        <w:rPr>
-          <w:lang w:val="en-US"/>
-        </w:rPr>
-      </w:pPr>
-      <w:r>
-        <w:rPr>
-          <w:lang w:val="en-US"/>
-        </w:rPr>
-        <w:t>If HTTP 401 is returned, then the Token Issuer must also include the HTTP header:</w:t>
-      </w:r>
-    </w:p>
-    <w:p>
-      <w:pPr>
-        <w:rPr>
-          <w:lang w:val="en-US"/>
-        </w:rPr>
-      </w:pPr>
-    </w:p>
-    <w:p>
-      <w:pPr>
-        <w:spacing w:after="280" w:afterAutospacing="1"/>
-        <w:rPr>
-          <w:rFonts w:ascii="Courier New" w:eastAsia="Courier New" w:hAnsi="Courier New" w:cs="Courier New"/>
-          <w:lang w:val="en-US"/>
-        </w:rPr>
-      </w:pPr>
-      <w:r>
-        <w:rPr>
-          <w:rFonts w:ascii="Courier New" w:eastAsia="Courier New" w:hAnsi="Courier New" w:cs="Courier New"/>
-        </w:rPr>
-        <w:tab/>
-        <w:t xml:space="preserve">      </w:t>
-      </w:r>
-      <w:r>
-        <w:rPr>
-          <w:rFonts w:ascii="Courier New" w:eastAsia="Courier New" w:hAnsi="Courier New" w:cs="Courier New"/>
-          <w:lang w:val="en-US"/>
-        </w:rPr>
-        <w:t>WWW-Authenticate</w:t>
-      </w:r>
-      <w:r>
-        <w:rPr>
-          <w:rFonts w:ascii="Courier New" w:eastAsia="Courier New" w:hAnsi="Courier New" w:cs="Courier New"/>
-        </w:rPr>
-        <w:t>: SimpleAuth</w:t>
-      </w:r>
-    </w:p>
-    <w:p>
-      <w:pPr>
-        <w:spacing w:after="280" w:afterAutospacing="1"/>
-      </w:pPr>
-      <w:r>
-        <w:t xml:space="preserve">The Consumer </w:t>
-      </w:r>
-      <w:r>
-        <w:rPr>
-          <w:lang w:val="en-US"/>
-        </w:rPr>
-        <w:t>MUST</w:t>
-      </w:r>
-      <w:r>
-        <w:t xml:space="preserve"> discard the user's username and password once the Verification Token has been acquired.</w:t>
-      </w:r>
-    </w:p>
-    <w:p>
-      <w:r>
-        <w:t> </w:t>
-      </w:r>
       <w:r>
         <w:pict>
-          <v:rect id="_x0000_i1035" style="width:6in;height:1.5pt" o:hralign="center" o:hrstd="t" o:hr="t" fillcolor="gray" stroked="f"/>
+          <v:rect id="_x0000_i1034" style="width:6in;height:1.5pt" o:hralign="center" o:hrstd="t" o:hr="t" fillcolor="gray" stroked="f"/>
         </w:pict>
       </w:r>
     </w:p>
@@ -2005,7 +1787,7 @@
       </w:pPr>
       <w:r>
         <w:lastRenderedPageBreak/>
-        <w:t>2.1.2.2 Requesting an Access Token</w:t>
+        <w:t>2.1.2.1 Requesting a Verification Code</w:t>
       </w:r>
     </w:p>
     <w:p>
@@ -2018,48 +1800,108 @@
     </w:p>
     <w:p>
       <w:pPr>
-        <w:rPr>
-          <w:lang w:val="en-US"/>
-        </w:rPr>
-      </w:pPr>
-      <w:r>
-        <w:t>The Consumer requests an Access T</w:t>
-      </w:r>
-      <w:r>
-        <w:t>oken as in 2.1.1.3.</w:t>
-      </w:r>
-      <w:r>
-        <w:rPr>
-          <w:lang w:val="en-US"/>
-        </w:rPr>
-        <w:t xml:space="preserve"> with the </w:t>
-      </w:r>
-      <w:r>
-        <w:t>sa_callback parameter set to "</w:t>
-      </w:r>
-      <w:r>
-        <w:rPr>
-          <w:lang w:val="en-US"/>
-        </w:rPr>
-        <w:t>username-password</w:t>
-      </w:r>
-      <w:r>
-        <w:t>"</w:t>
-      </w:r>
-      <w:r>
-        <w:rPr>
-          <w:lang w:val="en-US"/>
-        </w:rPr>
-        <w:t>.</w:t>
-      </w:r>
-    </w:p>
-    <w:p>
-      <w:pPr>
-        <w:spacing w:after="280" w:afterAutospacing="1"/>
-        <w:rPr>
-          <w:lang w:val="en-US"/>
-        </w:rPr>
-      </w:pPr>
+        <w:spacing w:after="280" w:afterAutospacing="1"/>
+      </w:pPr>
+      <w:r>
+        <w:t>The Consumer makes an HTTPS request to the Token Issu</w:t>
+      </w:r>
+      <w:r>
+        <w:t xml:space="preserve">er's Access Token URL, using </w:t>
+      </w:r>
+      <w:r>
+        <w:rPr>
+          <w:lang w:val="en-US"/>
+        </w:rPr>
+        <w:t>POST</w:t>
+      </w:r>
+      <w:r>
+        <w:t xml:space="preserve">. The request contains the following parameters: </w:t>
+      </w:r>
+    </w:p>
+    <w:p>
+      <w:pPr>
+        <w:ind w:firstLine="720"/>
+        <w:rPr>
+          <w:lang w:val="en-US"/>
+        </w:rPr>
+      </w:pPr>
+      <w:r>
+        <w:t xml:space="preserve">sa_consumer_key: </w:t>
+      </w:r>
+    </w:p>
+    <w:p>
+      <w:pPr>
+        <w:ind w:left="720" w:firstLine="720"/>
+        <w:rPr>
+          <w:lang w:val="en-US"/>
+        </w:rPr>
+      </w:pPr>
+      <w:r>
+        <w:t xml:space="preserve">REQUIRED. The consumer key </w:t>
+      </w:r>
+    </w:p>
+    <w:p>
+      <w:pPr>
+        <w:ind w:firstLine="720"/>
+        <w:rPr>
+          <w:lang w:val="en-US"/>
+        </w:rPr>
+      </w:pPr>
+      <w:r>
+        <w:t xml:space="preserve">sa_username: </w:t>
+      </w:r>
+    </w:p>
+    <w:p>
+      <w:pPr>
+        <w:ind w:left="720" w:firstLine="720"/>
+        <w:rPr>
+          <w:lang w:val="en-US"/>
+        </w:rPr>
+      </w:pPr>
+      <w:r>
+        <w:t xml:space="preserve">REQUIRED. The user's username </w:t>
+      </w:r>
+    </w:p>
+    <w:p>
+      <w:pPr>
+        <w:ind w:firstLine="720"/>
+        <w:rPr>
+          <w:lang w:val="en-US"/>
+        </w:rPr>
+      </w:pPr>
+      <w:r>
+        <w:t xml:space="preserve">sa_password: </w:t>
+      </w:r>
+    </w:p>
+    <w:p>
+      <w:pPr>
+        <w:ind w:left="720" w:firstLine="720"/>
+        <w:rPr>
+          <w:lang w:val="en-US"/>
+        </w:rPr>
+      </w:pPr>
+      <w:r>
+        <w:t>REQUIRED. The user's password</w:t>
+      </w:r>
+    </w:p>
+    <w:p>
+      <w:pPr>
+        <w:ind w:firstLine="720"/>
+        <w:rPr>
+          <w:lang w:val="en-US"/>
+        </w:rPr>
+      </w:pPr>
+      <w:r>
+        <w:t>Additional parameters:         </w:t>
+      </w:r>
+    </w:p>
+    <w:p>
+      <w:pPr>
+        <w:ind w:left="720" w:firstLine="720"/>
+      </w:pPr>
+      <w:r>
+        <w:t xml:space="preserve">Any additional parameters, as defined by the Token Issuer. </w:t>
+      </w:r>
     </w:p>
     <w:p>
       <w:pPr>
@@ -2070,9 +1912,231 @@
       </w:r>
     </w:p>
     <w:p>
+      <w:pPr>
+        <w:spacing w:after="280" w:afterAutospacing="1"/>
+      </w:pPr>
+      <w:r>
+        <w:t>If su</w:t>
+      </w:r>
+      <w:ins w:id="24" w:author="Andrew L Arnott" w:date="2009-08-29T16:19:00Z">
+        <w:r>
+          <w:rPr>
+            <w:lang w:val="en-US"/>
+          </w:rPr>
+          <w:t>c</w:t>
+        </w:r>
+      </w:ins>
+      <w:r>
+        <w:t xml:space="preserve">cessful, the Token Issuer returns HTTP 200 with the Verification Code in the response body. The response body contains the following parameters: </w:t>
+      </w:r>
+    </w:p>
+    <w:p>
+      <w:pPr>
+        <w:ind w:firstLine="720"/>
+        <w:rPr>
+          <w:lang w:val="en-US"/>
+        </w:rPr>
+      </w:pPr>
+      <w:r>
+        <w:t xml:space="preserve">sa_verifier </w:t>
+      </w:r>
+    </w:p>
+    <w:p>
+      <w:pPr>
+        <w:ind w:left="720" w:firstLine="720"/>
+        <w:rPr>
+          <w:lang w:val="en-US"/>
+        </w:rPr>
+      </w:pPr>
+      <w:r>
+        <w:t xml:space="preserve">Required. The Verification Token  </w:t>
+      </w:r>
+    </w:p>
+    <w:p>
+      <w:pPr>
+        <w:ind w:firstLine="720"/>
+        <w:rPr>
+          <w:lang w:val="en-US"/>
+        </w:rPr>
+      </w:pPr>
+      <w:r>
+        <w:t xml:space="preserve">Additional parameters: </w:t>
+      </w:r>
+    </w:p>
+    <w:p>
+      <w:pPr>
+        <w:ind w:left="720" w:firstLine="720"/>
+        <w:rPr>
+          <w:lang w:val="en-US"/>
+        </w:rPr>
+      </w:pPr>
+      <w:r>
+        <w:t xml:space="preserve">Any additional parameters, as defined by the Token Issuer. </w:t>
+      </w:r>
+    </w:p>
+    <w:p>
+      <w:pPr>
+        <w:ind w:left="720" w:firstLine="720"/>
+        <w:rPr>
+          <w:lang w:val="en-US"/>
+        </w:rPr>
+      </w:pPr>
+    </w:p>
+    <w:p>
+      <w:pPr>
+        <w:spacing w:after="280" w:afterAutospacing="1"/>
+        <w:rPr>
+          <w:lang w:val="en-US"/>
+        </w:rPr>
+      </w:pPr>
+      <w:r>
+        <w:rPr>
+          <w:lang w:val="en-US"/>
+        </w:rPr>
+        <w:t>The parameters are formatted as application/x-www-form-urlencoded per 17.13.4 of HTML 4.01.</w:t>
+      </w:r>
+    </w:p>
+    <w:p>
+      <w:pPr>
+        <w:spacing w:after="280" w:afterAutospacing="1"/>
+      </w:pPr>
+      <w:r>
+        <w:t xml:space="preserve">In case of error, the Token Issuer returns one of the following HTTP Status codes: </w:t>
+      </w:r>
+    </w:p>
+    <w:p>
+      <w:pPr>
+        <w:ind w:left="720"/>
+        <w:rPr>
+          <w:lang w:val="en-US"/>
+        </w:rPr>
+      </w:pPr>
+      <w:r>
+        <w:t>HTTP 401</w:t>
+      </w:r>
+    </w:p>
+    <w:p>
+      <w:pPr>
+        <w:ind w:left="1440"/>
+        <w:rPr>
+          <w:lang w:val="en-US"/>
+        </w:rPr>
+      </w:pPr>
+      <w:r>
+        <w:t xml:space="preserve">The username and/or password are invalid. The Consumer should NOT retry the request using the same username and password.   </w:t>
+      </w:r>
+    </w:p>
+    <w:p>
+      <w:pPr>
+        <w:ind w:left="720"/>
+        <w:rPr>
+          <w:lang w:val="en-US"/>
+        </w:rPr>
+      </w:pPr>
+    </w:p>
+    <w:p>
+      <w:pPr>
+        <w:ind w:left="720"/>
+        <w:rPr>
+          <w:lang w:val="en-US"/>
+        </w:rPr>
+      </w:pPr>
+      <w:r>
+        <w:t xml:space="preserve">HTTP 500 </w:t>
+      </w:r>
+    </w:p>
+    <w:p>
+      <w:pPr>
+        <w:ind w:left="1440"/>
+        <w:rPr>
+          <w:lang w:val="en-US"/>
+        </w:rPr>
+      </w:pPr>
+      <w:r>
+        <w:t xml:space="preserve">The Token Issuer is temporarily unavailable. The Consumer should retry later. Developers should consult the Token Issuer's documentation for additional information. </w:t>
+      </w:r>
+    </w:p>
+    <w:p>
+      <w:pPr>
+        <w:ind w:left="720"/>
+        <w:rPr>
+          <w:lang w:val="en-US"/>
+        </w:rPr>
+      </w:pPr>
+    </w:p>
+    <w:p>
+      <w:pPr>
+        <w:rPr>
+          <w:lang w:val="en-US"/>
+        </w:rPr>
+      </w:pPr>
+      <w:r>
+        <w:rPr>
+          <w:lang w:val="en-US"/>
+        </w:rPr>
+        <w:t>If HTTP 401 is returned, then the Token Issuer must also include the HTTP header:</w:t>
+      </w:r>
+    </w:p>
+    <w:p>
+      <w:pPr>
+        <w:rPr>
+          <w:lang w:val="en-US"/>
+        </w:rPr>
+      </w:pPr>
+    </w:p>
+    <w:p>
+      <w:pPr>
+        <w:spacing w:after="280" w:afterAutospacing="1"/>
+        <w:rPr>
+          <w:rFonts w:ascii="Courier New" w:eastAsia="Courier New" w:hAnsi="Courier New" w:cs="Courier New"/>
+          <w:lang w:val="en-US"/>
+        </w:rPr>
+      </w:pPr>
+      <w:r>
+        <w:rPr>
+          <w:rFonts w:ascii="Courier New" w:eastAsia="Courier New" w:hAnsi="Courier New" w:cs="Courier New"/>
+        </w:rPr>
+        <w:tab/>
+        <w:t xml:space="preserve">      </w:t>
+      </w:r>
+      <w:r>
+        <w:rPr>
+          <w:rFonts w:ascii="Courier New" w:eastAsia="Courier New" w:hAnsi="Courier New" w:cs="Courier New"/>
+          <w:lang w:val="en-US"/>
+        </w:rPr>
+        <w:t>WWW-Authenticate</w:t>
+      </w:r>
+      <w:r>
+        <w:rPr>
+          <w:rFonts w:ascii="Courier New" w:eastAsia="Courier New" w:hAnsi="Courier New" w:cs="Courier New"/>
+        </w:rPr>
+        <w:t>: SimpleAuth</w:t>
+      </w:r>
+    </w:p>
+    <w:p>
+      <w:pPr>
+        <w:spacing w:after="280" w:afterAutospacing="1"/>
+      </w:pPr>
+      <w:r>
+        <w:t xml:space="preserve">The Consumer </w:t>
+      </w:r>
+      <w:r>
+        <w:rPr>
+          <w:lang w:val="en-US"/>
+        </w:rPr>
+        <w:t>MUST</w:t>
+      </w:r>
+      <w:r>
+        <w:t xml:space="preserve"> discard the user's username and password once the Verification Token has been acquired.</w:t>
+      </w:r>
+    </w:p>
+    <w:p>
+      <w:r>
+        <w:t> </w:t>
+      </w:r>
       <w:r>
         <w:pict>
-          <v:rect id="_x0000_i1036" style="width:6in;height:1.5pt" o:hralign="center" o:hrstd="t" o:hr="t" fillcolor="gray" stroked="f"/>
+          <v:rect id="_x0000_i1035" style="width:6in;height:1.5pt" o:hralign="center" o:hrstd="t" o:hr="t" fillcolor="gray" stroked="f"/>
         </w:pict>
       </w:r>
     </w:p>
@@ -2116,137 +2180,84 @@
     </w:tbl>
     <w:p>
       <w:pPr>
+        <w:spacing w:after="280" w:afterAutospacing="1"/>
+      </w:pPr>
+    </w:p>
+    <w:p>
+      <w:pPr>
         <w:pStyle w:val="Heading3"/>
         <w:spacing w:after="280" w:afterAutospacing="1"/>
       </w:pPr>
       <w:r>
-        <w:t>2.1.3.  Account Name and Password</w:t>
-      </w:r>
-    </w:p>
-    <w:p>
-      <w:pPr>
-        <w:spacing w:after="280" w:afterAutospacing="1"/>
-      </w:pPr>
-      <w:r>
-        <w:t xml:space="preserve">For </w:t>
-      </w:r>
-      <w:r>
-        <w:rPr>
-          <w:lang w:val="en-US"/>
-        </w:rPr>
-        <w:t xml:space="preserve">a </w:t>
-      </w:r>
-      <w:r>
-        <w:t>Consumer</w:t>
-      </w:r>
-      <w:r>
-        <w:t xml:space="preserve"> that</w:t>
-      </w:r>
-      <w:r>
-        <w:t xml:space="preserve"> </w:t>
-      </w:r>
-      <w:r>
-        <w:rPr>
-          <w:lang w:val="en-US"/>
-        </w:rPr>
-        <w:t>is</w:t>
-      </w:r>
-      <w:r>
-        <w:t xml:space="preserve"> representing itself, an account name and password are well understood and deployed credentials. </w:t>
-      </w:r>
-      <w:r>
-        <w:t>If the Consumer is acting on behalf of a user, this mechanism is NOT recommended. </w:t>
-      </w:r>
-    </w:p>
-    <w:p>
-      <w:pPr>
-        <w:spacing w:after="280" w:afterAutospacing="1"/>
-      </w:pPr>
-      <w:r>
-        <w:t xml:space="preserve">The Consumer makes an HTTPS request to the Token Issuer's URL, using </w:t>
-      </w:r>
-      <w:r>
-        <w:rPr>
-          <w:lang w:val="en-US"/>
-        </w:rPr>
-        <w:t>POST</w:t>
-      </w:r>
-      <w:r>
-        <w:t xml:space="preserve">. The request contains the following parameters: </w:t>
-      </w:r>
-    </w:p>
-    <w:p>
-      <w:pPr>
-        <w:ind w:firstLine="720"/>
-        <w:rPr>
-          <w:lang w:val="en-US"/>
-        </w:rPr>
-      </w:pPr>
-      <w:r>
-        <w:t xml:space="preserve">sa_consumer_name: </w:t>
-      </w:r>
-    </w:p>
-    <w:p>
-      <w:pPr>
-        <w:ind w:left="720" w:firstLine="720"/>
-        <w:rPr>
-          <w:lang w:val="en-US"/>
-        </w:rPr>
-      </w:pPr>
-      <w:r>
-        <w:t xml:space="preserve">REQUIRED. The consumer name </w:t>
-      </w:r>
-    </w:p>
-    <w:p>
-      <w:pPr>
-        <w:ind w:firstLine="720"/>
-        <w:rPr>
-          <w:lang w:val="en-US"/>
-        </w:rPr>
-      </w:pPr>
-      <w:r>
-        <w:t xml:space="preserve">sa_consumer_password: </w:t>
-      </w:r>
-    </w:p>
-    <w:p>
-      <w:pPr>
-        <w:ind w:left="720" w:firstLine="720"/>
-      </w:pPr>
-      <w:r>
-        <w:t>REQUIRED. The consumer password</w:t>
-      </w:r>
-    </w:p>
-    <w:p>
-      <w:pPr>
-        <w:ind w:firstLine="720"/>
-        <w:rPr>
-          <w:lang w:val="en-US"/>
-        </w:rPr>
-      </w:pPr>
-      <w:r>
-        <w:t>Additional parameters:         </w:t>
-      </w:r>
-    </w:p>
-    <w:p>
-      <w:pPr>
-        <w:ind w:left="720" w:firstLine="720"/>
-      </w:pPr>
-      <w:r>
-        <w:t xml:space="preserve">Any additional parameters, as defined by the Token Issuer. </w:t>
-      </w:r>
-    </w:p>
-    <w:p>
-      <w:pPr>
-        <w:spacing w:after="280" w:afterAutospacing="1"/>
-      </w:pPr>
-      <w:r>
-        <w:br/>
+        <w:lastRenderedPageBreak/>
+        <w:t>2.1.2.2 Requesting an Access Token</w:t>
+      </w:r>
+    </w:p>
+    <w:p>
+      <w:pPr>
+        <w:spacing w:after="280" w:afterAutospacing="1"/>
+      </w:pPr>
+      <w:r>
+        <w:t> </w:t>
+      </w:r>
+    </w:p>
+    <w:p>
+      <w:pPr>
+        <w:rPr>
+          <w:lang w:val="en-US"/>
+        </w:rPr>
+      </w:pPr>
+      <w:r>
+        <w:t>The Consumer requests an Access T</w:t>
+      </w:r>
+      <w:r>
+        <w:t>oken as in 2.1.1.3.</w:t>
+      </w:r>
+      <w:r>
+        <w:rPr>
+          <w:lang w:val="en-US"/>
+        </w:rPr>
+        <w:t xml:space="preserve"> with the </w:t>
+      </w:r>
+      <w:r>
+        <w:t>sa_callback parameter set to "</w:t>
+      </w:r>
+      <w:r>
+        <w:rPr>
+          <w:lang w:val="en-US"/>
+        </w:rPr>
+        <w:t>username-password</w:t>
+      </w:r>
+      <w:r>
+        <w:t>"</w:t>
+      </w:r>
+      <w:r>
+        <w:rPr>
+          <w:lang w:val="en-US"/>
+        </w:rPr>
+        <w:t>.</w:t>
+      </w:r>
+    </w:p>
+    <w:p>
+      <w:pPr>
+        <w:spacing w:after="280" w:afterAutospacing="1"/>
+        <w:rPr>
+          <w:lang w:val="en-US"/>
+        </w:rPr>
+      </w:pPr>
+    </w:p>
+    <w:p>
+      <w:pPr>
+        <w:spacing w:after="280" w:afterAutospacing="1"/>
+      </w:pPr>
+      <w:r>
+        <w:t> </w:t>
       </w:r>
     </w:p>
     <w:p>
       <w:r>
         <w:pict>
-          <v:rect id="_x0000_i1037" style="width:6in;height:1.5pt" o:hralign="center" o:hrstd="t" o:hr="t" fillcolor="gray" stroked="f"/>
+          <v:rect id="_x0000_i1036" style="width:6in;height:1.5pt" o:hralign="center" o:hrstd="t" o:hr="t" fillcolor="gray" stroked="f"/>
         </w:pict>
       </w:r>
     </w:p>
@@ -2294,15 +2305,64 @@
         <w:spacing w:after="280" w:afterAutospacing="1"/>
       </w:pPr>
       <w:r>
-        <w:t>2.1.4.  SAML Assertion</w:t>
-      </w:r>
-    </w:p>
-    <w:p>
-      <w:pPr>
-        <w:spacing w:after="280" w:afterAutospacing="1"/>
-      </w:pPr>
-      <w:r>
-        <w:t xml:space="preserve">SAML assertions are readily available in some environments. The Consumer makes an HTTPS request to the Token Issuer's URL, using </w:t>
+        <w:t>2.1.3.  Account Name and Password</w:t>
+      </w:r>
+    </w:p>
+    <w:p>
+      <w:pPr>
+        <w:spacing w:after="280" w:afterAutospacing="1"/>
+      </w:pPr>
+      <w:r>
+        <w:t xml:space="preserve">For </w:t>
+      </w:r>
+      <w:r>
+        <w:rPr>
+          <w:lang w:val="en-US"/>
+        </w:rPr>
+        <w:t xml:space="preserve">a </w:t>
+      </w:r>
+      <w:r>
+        <w:t>Consumer</w:t>
+      </w:r>
+      <w:r>
+        <w:t xml:space="preserve"> that</w:t>
+      </w:r>
+      <w:r>
+        <w:t xml:space="preserve"> </w:t>
+      </w:r>
+      <w:r>
+        <w:rPr>
+          <w:lang w:val="en-US"/>
+        </w:rPr>
+        <w:t>is</w:t>
+      </w:r>
+      <w:r>
+        <w:t xml:space="preserve"> representing itself, an account name and password are well understood and </w:t>
+      </w:r>
+      <w:commentRangeStart w:id="25"/>
+      <w:r>
+        <w:t>deployed credentials</w:t>
+      </w:r>
+      <w:commentRangeEnd w:id="25"/>
+      <w:r>
+        <w:rPr>
+          <w:rStyle w:val="CommentReference"/>
+        </w:rPr>
+        <w:commentReference w:id="25"/>
+      </w:r>
+      <w:r>
+        <w:t xml:space="preserve">. </w:t>
+      </w:r>
+      <w:r>
+        <w:t>If the Consumer is acting on behalf of a user, this mechanism is NOT recommended. </w:t>
+      </w:r>
+    </w:p>
+    <w:p>
+      <w:pPr>
+        <w:spacing w:after="280" w:afterAutospacing="1"/>
+      </w:pPr>
+      <w:r>
+        <w:t xml:space="preserve">The Consumer makes an HTTPS request to the Token Issuer's URL, using </w:t>
       </w:r>
       <w:r>
         <w:rPr>
@@ -2311,16 +2371,7 @@
         <w:t>POST</w:t>
       </w:r>
       <w:r>
-        <w:t xml:space="preserve">. The request contains the following </w:t>
-      </w:r>
-      <w:r>
-        <w:rPr>
-          <w:lang w:val="en-US"/>
-        </w:rPr>
-        <w:t xml:space="preserve">??? URL encoded ???? </w:t>
-      </w:r>
-      <w:r>
-        <w:t xml:space="preserve">parameters: </w:t>
+        <w:t xml:space="preserve">. The request contains the following parameters: </w:t>
       </w:r>
     </w:p>
     <w:p>
@@ -2330,25 +2381,20 @@
           <w:lang w:val="en-US"/>
         </w:rPr>
       </w:pPr>
-      <w:r>
-        <w:t xml:space="preserve">sa_SAML: </w:t>
-      </w:r>
-    </w:p>
-    <w:p>
-      <w:pPr>
-        <w:ind w:left="1440"/>
-        <w:rPr>
-          <w:lang w:val="en-US"/>
-        </w:rPr>
-      </w:pPr>
-      <w:r>
-        <w:t>REQUIRED. The SAML assertion</w:t>
-      </w:r>
-      <w:r>
-        <w:rPr>
-          <w:lang w:val="en-US"/>
-        </w:rPr>
-        <w:t>.</w:t>
+      <w:commentRangeStart w:id="26"/>
+      <w:r>
+        <w:t xml:space="preserve">sa_consumer_name: </w:t>
+      </w:r>
+    </w:p>
+    <w:p>
+      <w:pPr>
+        <w:ind w:left="720" w:firstLine="720"/>
+        <w:rPr>
+          <w:lang w:val="en-US"/>
+        </w:rPr>
+      </w:pPr>
+      <w:r>
+        <w:t xml:space="preserve">REQUIRED. The consumer name </w:t>
       </w:r>
     </w:p>
     <w:p>
@@ -2359,6 +2405,32 @@
         </w:rPr>
       </w:pPr>
       <w:r>
+        <w:t xml:space="preserve">sa_consumer_password: </w:t>
+      </w:r>
+    </w:p>
+    <w:p>
+      <w:pPr>
+        <w:ind w:left="720" w:firstLine="720"/>
+      </w:pPr>
+      <w:r>
+        <w:t>REQUIRED. The consumer password</w:t>
+      </w:r>
+    </w:p>
+    <w:commentRangeEnd w:id="26"/>
+    <w:p>
+      <w:pPr>
+        <w:ind w:firstLine="720"/>
+        <w:rPr>
+          <w:lang w:val="en-US"/>
+        </w:rPr>
+      </w:pPr>
+      <w:r>
+        <w:rPr>
+          <w:rStyle w:val="CommentReference"/>
+        </w:rPr>
+        <w:commentReference w:id="26"/>
+      </w:r>
+      <w:r>
         <w:t>Additional parameters:         </w:t>
       </w:r>
     </w:p>
@@ -2372,13 +2444,16 @@
     </w:p>
     <w:p>
       <w:pPr>
-        <w:ind w:left="720" w:firstLine="720"/>
-      </w:pPr>
+        <w:spacing w:after="280" w:afterAutospacing="1"/>
+      </w:pPr>
+      <w:r>
+        <w:br/>
+      </w:r>
     </w:p>
     <w:p>
       <w:r>
         <w:pict>
-          <v:rect id="_x0000_i1038" style="width:6in;height:1.5pt" o:hralign="center" o:hrstd="t" o:hr="t" fillcolor="gray" stroked="f"/>
+          <v:rect id="_x0000_i1037" style="width:6in;height:1.5pt" o:hralign="center" o:hrstd="t" o:hr="t" fillcolor="gray" stroked="f"/>
         </w:pict>
       </w:r>
     </w:p>
@@ -2425,19 +2500,16 @@
         <w:pStyle w:val="Heading3"/>
         <w:spacing w:after="280" w:afterAutospacing="1"/>
       </w:pPr>
-      <w:bookmarkStart w:id="10" w:name="rfc.section.2.2.2"/>
-      <w:bookmarkEnd w:id="10"/>
-      <w:r>
-        <w:lastRenderedPageBreak/>
-        <w:t>2.2.  Obtaining an Access Token</w:t>
-      </w:r>
-    </w:p>
-    <w:p>
-      <w:pPr>
-        <w:spacing w:after="280" w:afterAutospacing="1"/>
-      </w:pPr>
-      <w:r>
-        <w:t xml:space="preserve">The Consumer makes an HTTPS </w:t>
+      <w:r>
+        <w:t>2.1.4.  SAML Assertion</w:t>
+      </w:r>
+    </w:p>
+    <w:p>
+      <w:pPr>
+        <w:spacing w:after="280" w:afterAutospacing="1"/>
+      </w:pPr>
+      <w:r>
+        <w:t xml:space="preserve">SAML assertions are readily available in some environments. The Consumer makes an HTTPS request to the Token Issuer's URL, using </w:t>
       </w:r>
       <w:r>
         <w:rPr>
@@ -2446,24 +2518,16 @@
         <w:t>POST</w:t>
       </w:r>
       <w:r>
-        <w:t xml:space="preserve"> request with long </w:t>
-      </w:r>
-      <w:r>
-        <w:rPr>
-          <w:lang w:val="en-US"/>
-        </w:rPr>
-        <w:t>lived</w:t>
-      </w:r>
-      <w:r>
-        <w:t xml:space="preserve"> credentials per 2.1. The Token Issuer examines the request parameters and determines if an Access Token is to be issued.</w:t>
-      </w:r>
-    </w:p>
-    <w:p>
-      <w:pPr>
-        <w:spacing w:after="280" w:afterAutospacing="1"/>
-      </w:pPr>
-      <w:r>
-        <w:t xml:space="preserve">If sucessful, the Token Issuer returns HTTP 200 with the Access Token in the response body. The response body contains the following parameters: </w:t>
+        <w:t xml:space="preserve">. The request contains the following </w:t>
+      </w:r>
+      <w:r>
+        <w:rPr>
+          <w:lang w:val="en-US"/>
+        </w:rPr>
+        <w:t xml:space="preserve">??? URL encoded ???? </w:t>
+      </w:r>
+      <w:r>
+        <w:t xml:space="preserve">parameters: </w:t>
       </w:r>
     </w:p>
     <w:p>
@@ -2474,318 +2538,54 @@
         </w:rPr>
       </w:pPr>
       <w:r>
-        <w:t>sa_token</w:t>
-      </w:r>
-      <w:r>
-        <w:t>:</w:t>
-      </w:r>
-      <w:r>
-        <w:t xml:space="preserve"> </w:t>
+        <w:t xml:space="preserve">sa_SAML: </w:t>
+      </w:r>
+    </w:p>
+    <w:p>
+      <w:pPr>
+        <w:ind w:left="1440"/>
+        <w:rPr>
+          <w:lang w:val="en-US"/>
+        </w:rPr>
+      </w:pPr>
+      <w:r>
+        <w:t>REQUIRED. The SAML assertion</w:t>
+      </w:r>
+      <w:r>
+        <w:rPr>
+          <w:lang w:val="en-US"/>
+        </w:rPr>
+        <w:t>.</w:t>
+      </w:r>
+    </w:p>
+    <w:p>
+      <w:pPr>
+        <w:ind w:firstLine="720"/>
+        <w:rPr>
+          <w:lang w:val="en-US"/>
+        </w:rPr>
+      </w:pPr>
+      <w:r>
+        <w:t>Additional parameters:         </w:t>
       </w:r>
     </w:p>
     <w:p>
       <w:pPr>
         <w:ind w:left="720" w:firstLine="720"/>
-        <w:rPr>
-          <w:lang w:val="en-US"/>
-        </w:rPr>
-      </w:pPr>
-      <w:r>
-        <w:t>REQUIRED</w:t>
-      </w:r>
-      <w:r>
-        <w:t xml:space="preserve">. The Access Token. </w:t>
-      </w:r>
-    </w:p>
-    <w:p>
-      <w:pPr>
-        <w:ind w:firstLine="720"/>
-        <w:rPr>
-          <w:lang w:val="en-US"/>
-        </w:rPr>
-      </w:pPr>
-      <w:r>
-        <w:t>sa_token_expires_in</w:t>
-      </w:r>
-      <w:r>
-        <w:t>:</w:t>
-      </w:r>
-      <w:r>
-        <w:t xml:space="preserve"> </w:t>
-      </w:r>
-    </w:p>
-    <w:p>
-      <w:pPr>
-        <w:ind w:left="1440"/>
-        <w:rPr>
-          <w:lang w:val="en-US"/>
-        </w:rPr>
-      </w:pPr>
-      <w:r>
-        <w:t xml:space="preserve">OPTIONAL. The lifetime of the Access Token in seconds. For example, 3600 represents one hour. </w:t>
-      </w:r>
-    </w:p>
-    <w:p>
-      <w:pPr>
-        <w:ind w:firstLine="720"/>
-        <w:rPr>
-          <w:lang w:val="en-US"/>
-        </w:rPr>
-      </w:pPr>
-      <w:r>
-        <w:t xml:space="preserve">Additional parameters: </w:t>
+      </w:pPr>
+      <w:r>
+        <w:t xml:space="preserve">Any additional parameters, as defined by the Token Issuer. </w:t>
       </w:r>
     </w:p>
     <w:p>
       <w:pPr>
         <w:ind w:left="720" w:firstLine="720"/>
-        <w:rPr>
-          <w:lang w:val="en-US"/>
-        </w:rPr>
-      </w:pPr>
-      <w:r>
-        <w:t xml:space="preserve">Any additional parameters, as defined by the Token Issuer. </w:t>
-      </w:r>
-    </w:p>
-    <w:p>
-      <w:pPr>
-        <w:ind w:left="720" w:firstLine="720"/>
-        <w:rPr>
-          <w:lang w:val="en-US"/>
-        </w:rPr>
-      </w:pPr>
-    </w:p>
-    <w:p>
-      <w:pPr>
-        <w:spacing w:after="280" w:afterAutospacing="1"/>
-        <w:rPr>
-          <w:lang w:val="en-US"/>
-        </w:rPr>
-      </w:pPr>
-      <w:r>
-        <w:rPr>
-          <w:lang w:val="en-US"/>
-        </w:rPr>
-        <w:t>The parameters are formatted as application/x-www-form-urlencoded per 17.13.4 of HTML 4.01.</w:t>
-      </w:r>
-    </w:p>
-    <w:p>
-      <w:pPr>
-        <w:spacing w:after="280" w:afterAutospacing="1"/>
-      </w:pPr>
-      <w:r>
-        <w:t xml:space="preserve">In case of error, the Token Issuer returns one of the following HTTP Status codes: </w:t>
-      </w:r>
-    </w:p>
-    <w:p>
-      <w:pPr>
-        <w:ind w:firstLine="720"/>
-        <w:rPr>
-          <w:lang w:val="en-US"/>
-        </w:rPr>
-      </w:pPr>
-      <w:r>
-        <w:t xml:space="preserve">HTTP 401 </w:t>
-      </w:r>
-    </w:p>
-    <w:p>
-      <w:pPr>
-        <w:ind w:left="1440"/>
-        <w:rPr>
-          <w:lang w:val="en-US"/>
-        </w:rPr>
-      </w:pPr>
-      <w:r>
-        <w:t xml:space="preserve">The long </w:t>
-      </w:r>
-      <w:r>
-        <w:t>lived</w:t>
-      </w:r>
-      <w:r>
-        <w:t xml:space="preserve"> credentials are invalid. The Consumer should NOT retry the request using the same long </w:t>
-      </w:r>
-      <w:r>
-        <w:t>lived</w:t>
-      </w:r>
-      <w:r>
-        <w:t xml:space="preserve"> credentials. </w:t>
-      </w:r>
-    </w:p>
-    <w:p>
-      <w:pPr>
-        <w:ind w:left="1440"/>
-        <w:rPr>
-          <w:lang w:val="en-US"/>
-        </w:rPr>
-      </w:pPr>
-    </w:p>
-    <w:p>
-      <w:pPr>
-        <w:ind w:left="1440"/>
-        <w:rPr>
-          <w:lang w:val="en-US"/>
-        </w:rPr>
-      </w:pPr>
-    </w:p>
-    <w:p>
-      <w:pPr>
-        <w:ind w:firstLine="720"/>
-        <w:rPr>
-          <w:lang w:val="en-US"/>
-        </w:rPr>
-      </w:pPr>
-      <w:r>
-        <w:t xml:space="preserve">HTTP 403 </w:t>
-      </w:r>
-    </w:p>
-    <w:p>
-      <w:pPr>
-        <w:ind w:left="1440"/>
-        <w:rPr>
-          <w:lang w:val="en-US"/>
-        </w:rPr>
-      </w:pPr>
-      <w:r>
-        <w:t xml:space="preserve">Either the sa_verifier or the sa_callback is invalid. The Consumer should request that the user reauthorize the Consumer and restart the Simple Auth Dance from the beginning. </w:t>
-      </w:r>
-    </w:p>
-    <w:p>
-      <w:pPr>
-        <w:ind w:left="1440"/>
-        <w:rPr>
-          <w:lang w:val="en-US"/>
-        </w:rPr>
-      </w:pPr>
-    </w:p>
-    <w:p>
-      <w:pPr>
-        <w:ind w:firstLine="720"/>
-        <w:rPr>
-          <w:lang w:val="en-US"/>
-        </w:rPr>
-      </w:pPr>
-      <w:r>
-        <w:t xml:space="preserve">HTTP 500 </w:t>
-      </w:r>
-    </w:p>
-    <w:p>
-      <w:pPr>
-        <w:ind w:left="1440"/>
-        <w:rPr>
-          <w:lang w:val="en-US"/>
-        </w:rPr>
-      </w:pPr>
-      <w:r>
-        <w:t xml:space="preserve">The Token Issuer is temporarily unavailable. The Consumer should retry later. Developers should consult the Token Issuer's documentation for </w:t>
-      </w:r>
-    </w:p>
-    <w:p>
-      <w:pPr>
-        <w:ind w:left="1440"/>
-        <w:rPr>
-          <w:lang w:val="en-US"/>
-        </w:rPr>
-      </w:pPr>
-      <w:r>
-        <w:t xml:space="preserve">additional information. </w:t>
-      </w:r>
-    </w:p>
-    <w:p>
-      <w:pPr>
-        <w:ind w:left="1440"/>
-        <w:rPr>
-          <w:lang w:val="en-US"/>
-        </w:rPr>
-      </w:pPr>
-    </w:p>
-    <w:p>
-      <w:pPr>
-        <w:rPr>
-          <w:lang w:val="en-US"/>
-        </w:rPr>
-      </w:pPr>
-      <w:r>
-        <w:rPr>
-          <w:lang w:val="en-US"/>
-        </w:rPr>
-        <w:t>If HTTP 401 is returned, then the Token Issuer must also include the HTTP header:</w:t>
-      </w:r>
-    </w:p>
-    <w:p>
-      <w:pPr>
-        <w:rPr>
-          <w:lang w:val="en-US"/>
-        </w:rPr>
-      </w:pPr>
-    </w:p>
-    <w:p>
-      <w:pPr>
-        <w:spacing w:after="280" w:afterAutospacing="1"/>
-        <w:rPr>
-          <w:rFonts w:ascii="Courier New" w:eastAsia="Courier New" w:hAnsi="Courier New" w:cs="Courier New"/>
-          <w:lang w:val="en-US"/>
-        </w:rPr>
-      </w:pPr>
-      <w:r>
-        <w:rPr>
-          <w:rFonts w:ascii="Courier New" w:eastAsia="Courier New" w:hAnsi="Courier New" w:cs="Courier New"/>
-        </w:rPr>
-        <w:tab/>
-        <w:t xml:space="preserve">      </w:t>
-      </w:r>
-      <w:r>
-        <w:rPr>
-          <w:rFonts w:ascii="Courier New" w:eastAsia="Courier New" w:hAnsi="Courier New" w:cs="Courier New"/>
-          <w:lang w:val="en-US"/>
-        </w:rPr>
-        <w:t>WWW-Authenticate</w:t>
-      </w:r>
-      <w:r>
-        <w:rPr>
-          <w:rFonts w:ascii="Courier New" w:eastAsia="Courier New" w:hAnsi="Courier New" w:cs="Courier New"/>
-        </w:rPr>
-        <w:t>: SimpleAuth</w:t>
-      </w:r>
-    </w:p>
-    <w:p>
-      <w:pPr>
-        <w:rPr>
-          <w:lang w:val="en-US"/>
-        </w:rPr>
-      </w:pPr>
-    </w:p>
-    <w:p>
-      <w:pPr>
-        <w:pStyle w:val="Heading3"/>
-        <w:spacing w:after="280" w:afterAutospacing="1"/>
-      </w:pPr>
-      <w:r>
-        <w:t>2.2.1  Access Token Format </w:t>
-      </w:r>
-    </w:p>
-    <w:p>
-      <w:pPr>
-        <w:spacing w:after="280" w:afterAutospacing="1"/>
-      </w:pPr>
-      <w:r>
-        <w:t xml:space="preserve">The Simple Auth Protocol does not specify the format of the Access Token. The format </w:t>
-      </w:r>
-      <w:r>
-        <w:t>is mutually</w:t>
-      </w:r>
-      <w:r>
-        <w:t xml:space="preserve"> agreed to by the Token Issuer and the Service Provider.</w:t>
-      </w:r>
-    </w:p>
-    <w:p>
-      <w:bookmarkStart w:id="11" w:name="anchor7"/>
-      <w:bookmarkEnd w:id="11"/>
-      <w:r>
-        <w:br/>
-      </w:r>
+      </w:pPr>
+    </w:p>
+    <w:p>
       <w:r>
         <w:pict>
-          <v:rect id="_x0000_i1039" style="width:6in;height:1.5pt" o:hralign="center" o:hrstd="t" o:hr="t" fillcolor="gray" stroked="f"/>
+          <v:rect id="_x0000_i1038" style="width:6in;height:1.5pt" o:hralign="center" o:hrstd="t" o:hr="t" fillcolor="gray" stroked="f"/>
         </w:pict>
       </w:r>
     </w:p>
@@ -2832,35 +2632,333 @@
         <w:pStyle w:val="Heading3"/>
         <w:spacing w:after="280" w:afterAutospacing="1"/>
       </w:pPr>
-      <w:bookmarkStart w:id="12" w:name="rfc.section.3.1"/>
-      <w:bookmarkEnd w:id="12"/>
+      <w:bookmarkStart w:id="27" w:name="rfc.section.2.2.2"/>
+      <w:bookmarkEnd w:id="27"/>
       <w:r>
         <w:lastRenderedPageBreak/>
-        <w:t>2.3.</w:t>
-      </w:r>
-      <w:r>
-        <w:t>  Using an Access Token</w:t>
-      </w:r>
-    </w:p>
-    <w:p>
-      <w:pPr>
-        <w:spacing w:after="280" w:afterAutospacing="1"/>
-      </w:pPr>
-      <w:r>
-        <w:t>The Consumer accesses Protected Resource</w:t>
-      </w:r>
-      <w:r>
-        <w:t>s by including the Access Token</w:t>
-      </w:r>
-      <w:r>
-        <w:rPr>
-          <w:lang w:val="en-US"/>
-        </w:rPr>
+        <w:t>2.2.  Obtaining an Access Token</w:t>
+      </w:r>
+    </w:p>
+    <w:p>
+      <w:pPr>
+        <w:spacing w:after="280" w:afterAutospacing="1"/>
+      </w:pPr>
+      <w:r>
+        <w:t xml:space="preserve">The Consumer makes an HTTPS </w:t>
+      </w:r>
+      <w:r>
+        <w:rPr>
+          <w:lang w:val="en-US"/>
+        </w:rPr>
+        <w:t>POST</w:t>
+      </w:r>
+      <w:r>
+        <w:t xml:space="preserve"> request with long </w:t>
+      </w:r>
+      <w:r>
+        <w:rPr>
+          <w:lang w:val="en-US"/>
+        </w:rPr>
+        <w:t>lived</w:t>
+      </w:r>
+      <w:r>
+        <w:t xml:space="preserve"> credentials per 2.1. The Token Issuer examines the request parameters and determines if an Access Token is to be issued.</w:t>
+      </w:r>
+    </w:p>
+    <w:p>
+      <w:pPr>
+        <w:spacing w:after="280" w:afterAutospacing="1"/>
+      </w:pPr>
+      <w:r>
+        <w:t xml:space="preserve">If </w:t>
+      </w:r>
+      <w:del w:id="28" w:author="Andrew L Arnott" w:date="2009-08-29T16:27:00Z">
+        <w:r>
+          <w:delText>sucessful</w:delText>
+        </w:r>
+      </w:del>
+      <w:ins w:id="29" w:author="Andrew L Arnott" w:date="2009-08-29T16:27:00Z">
+        <w:r>
+          <w:t>successful</w:t>
+        </w:r>
+      </w:ins>
+      <w:r>
+        <w:t xml:space="preserve">, the Token Issuer returns HTTP 200 with the Access Token in the response body. The response body contains the following parameters: </w:t>
+      </w:r>
+    </w:p>
+    <w:p>
+      <w:pPr>
+        <w:ind w:firstLine="720"/>
+        <w:rPr>
+          <w:lang w:val="en-US"/>
+        </w:rPr>
+      </w:pPr>
+      <w:r>
+        <w:t>sa_token</w:t>
+      </w:r>
+      <w:r>
+        <w:t>:</w:t>
+      </w:r>
+      <w:r>
         <w:t xml:space="preserve"> </w:t>
       </w:r>
-      <w:r>
-        <w:t xml:space="preserve">in the HTTP Authorization header using the SimpleAuth scheme. </w:t>
-      </w:r>
+    </w:p>
+    <w:p>
+      <w:pPr>
+        <w:ind w:left="720" w:firstLine="720"/>
+        <w:rPr>
+          <w:lang w:val="en-US"/>
+        </w:rPr>
+      </w:pPr>
+      <w:r>
+        <w:t>REQUIRED</w:t>
+      </w:r>
+      <w:r>
+        <w:t xml:space="preserve">. The Access Token. </w:t>
+      </w:r>
+    </w:p>
+    <w:p>
+      <w:pPr>
+        <w:ind w:firstLine="720"/>
+        <w:rPr>
+          <w:lang w:val="en-US"/>
+        </w:rPr>
+      </w:pPr>
+      <w:r>
+        <w:t>sa_token_expires_in</w:t>
+      </w:r>
+      <w:r>
+        <w:t>:</w:t>
+      </w:r>
+      <w:r>
+        <w:t xml:space="preserve"> </w:t>
+      </w:r>
+    </w:p>
+    <w:p>
+      <w:pPr>
+        <w:ind w:left="1440"/>
+        <w:rPr>
+          <w:lang w:val="en-US"/>
+        </w:rPr>
+      </w:pPr>
+      <w:commentRangeStart w:id="30"/>
+      <w:r>
+        <w:t>OPTIONAL</w:t>
+      </w:r>
+      <w:commentRangeEnd w:id="30"/>
+      <w:r>
+        <w:rPr>
+          <w:rStyle w:val="CommentReference"/>
+        </w:rPr>
+        <w:commentReference w:id="30"/>
+      </w:r>
+      <w:r>
+        <w:t xml:space="preserve">. The lifetime of the Access Token in seconds. For example, 3600 represents one hour. </w:t>
+      </w:r>
+    </w:p>
+    <w:p>
+      <w:pPr>
+        <w:ind w:firstLine="720"/>
+        <w:rPr>
+          <w:lang w:val="en-US"/>
+        </w:rPr>
+      </w:pPr>
+      <w:r>
+        <w:t xml:space="preserve">Additional parameters: </w:t>
+      </w:r>
+    </w:p>
+    <w:p>
+      <w:pPr>
+        <w:ind w:left="720" w:firstLine="720"/>
+        <w:rPr>
+          <w:lang w:val="en-US"/>
+        </w:rPr>
+      </w:pPr>
+      <w:r>
+        <w:t xml:space="preserve">Any additional parameters, as defined by the Token Issuer. </w:t>
+      </w:r>
+    </w:p>
+    <w:p>
+      <w:pPr>
+        <w:ind w:left="720" w:firstLine="720"/>
+        <w:rPr>
+          <w:lang w:val="en-US"/>
+        </w:rPr>
+      </w:pPr>
+    </w:p>
+    <w:p>
+      <w:pPr>
+        <w:spacing w:after="280" w:afterAutospacing="1"/>
+        <w:rPr>
+          <w:lang w:val="en-US"/>
+        </w:rPr>
+      </w:pPr>
+      <w:r>
+        <w:rPr>
+          <w:lang w:val="en-US"/>
+        </w:rPr>
+        <w:t>The parameters are formatted as application/x-www-form-urlencoded per 17.13.4 of HTML 4.01.</w:t>
+      </w:r>
+    </w:p>
+    <w:p>
+      <w:pPr>
+        <w:spacing w:after="280" w:afterAutospacing="1"/>
+      </w:pPr>
+      <w:r>
+        <w:t xml:space="preserve">In case of error, the Token Issuer returns one of the following HTTP Status codes: </w:t>
+      </w:r>
+    </w:p>
+    <w:p>
+      <w:pPr>
+        <w:ind w:firstLine="720"/>
+        <w:rPr>
+          <w:lang w:val="en-US"/>
+        </w:rPr>
+      </w:pPr>
+      <w:r>
+        <w:t xml:space="preserve">HTTP 401 </w:t>
+      </w:r>
+    </w:p>
+    <w:p>
+      <w:pPr>
+        <w:ind w:left="1440"/>
+        <w:rPr>
+          <w:lang w:val="en-US"/>
+        </w:rPr>
+      </w:pPr>
+      <w:r>
+        <w:t xml:space="preserve">The long </w:t>
+      </w:r>
+      <w:r>
+        <w:t>lived</w:t>
+      </w:r>
+      <w:r>
+        <w:t xml:space="preserve"> credentials are invalid. The Consumer should NOT retry the request using the same long </w:t>
+      </w:r>
+      <w:r>
+        <w:t>lived</w:t>
+      </w:r>
+      <w:r>
+        <w:t xml:space="preserve"> credentials. </w:t>
+      </w:r>
+    </w:p>
+    <w:p>
+      <w:pPr>
+        <w:ind w:left="1440"/>
+        <w:rPr>
+          <w:lang w:val="en-US"/>
+        </w:rPr>
+      </w:pPr>
+    </w:p>
+    <w:p>
+      <w:pPr>
+        <w:ind w:left="1440"/>
+        <w:rPr>
+          <w:lang w:val="en-US"/>
+        </w:rPr>
+      </w:pPr>
+    </w:p>
+    <w:p>
+      <w:pPr>
+        <w:ind w:firstLine="720"/>
+        <w:rPr>
+          <w:lang w:val="en-US"/>
+        </w:rPr>
+      </w:pPr>
+      <w:r>
+        <w:t xml:space="preserve">HTTP 403 </w:t>
+      </w:r>
+    </w:p>
+    <w:p>
+      <w:pPr>
+        <w:ind w:left="1440"/>
+        <w:rPr>
+          <w:lang w:val="en-US"/>
+        </w:rPr>
+      </w:pPr>
+      <w:r>
+        <w:t xml:space="preserve">Either the sa_verifier or the sa_callback is invalid. The Consumer should request that the user reauthorize the Consumer and restart the Simple Auth Dance from the beginning. </w:t>
+      </w:r>
+    </w:p>
+    <w:p>
+      <w:pPr>
+        <w:ind w:left="1440"/>
+        <w:rPr>
+          <w:lang w:val="en-US"/>
+        </w:rPr>
+      </w:pPr>
+    </w:p>
+    <w:p>
+      <w:pPr>
+        <w:ind w:firstLine="720"/>
+        <w:rPr>
+          <w:lang w:val="en-US"/>
+        </w:rPr>
+      </w:pPr>
+      <w:r>
+        <w:t xml:space="preserve">HTTP 500 </w:t>
+      </w:r>
+    </w:p>
+    <w:p>
+      <w:pPr>
+        <w:ind w:left="1440"/>
+        <w:rPr>
+          <w:lang w:val="en-US"/>
+        </w:rPr>
+      </w:pPr>
+      <w:commentRangeStart w:id="31"/>
+      <w:r>
+        <w:t>The Token Issuer is temporarily unavailable</w:t>
+      </w:r>
+      <w:commentRangeEnd w:id="31"/>
+      <w:r>
+        <w:rPr>
+          <w:rStyle w:val="CommentReference"/>
+        </w:rPr>
+        <w:commentReference w:id="31"/>
+      </w:r>
+      <w:r>
+        <w:t xml:space="preserve">. The Consumer should retry later. Developers should consult the Token Issuer's documentation for </w:t>
+      </w:r>
+    </w:p>
+    <w:p>
+      <w:pPr>
+        <w:ind w:left="1440"/>
+        <w:rPr>
+          <w:lang w:val="en-US"/>
+        </w:rPr>
+      </w:pPr>
+      <w:r>
+        <w:t xml:space="preserve">additional information. </w:t>
+      </w:r>
+    </w:p>
+    <w:p>
+      <w:pPr>
+        <w:ind w:left="1440"/>
+        <w:rPr>
+          <w:lang w:val="en-US"/>
+        </w:rPr>
+      </w:pPr>
+    </w:p>
+    <w:p>
+      <w:pPr>
+        <w:rPr>
+          <w:lang w:val="en-US"/>
+        </w:rPr>
+      </w:pPr>
+      <w:r>
+        <w:rPr>
+          <w:lang w:val="en-US"/>
+        </w:rPr>
+        <w:t>If HTTP 401 is returned, then the Token Issuer must also include the HTTP header:</w:t>
+      </w:r>
+    </w:p>
+    <w:p>
+      <w:pPr>
+        <w:rPr>
+          <w:lang w:val="en-US"/>
+        </w:rPr>
+      </w:pPr>
     </w:p>
     <w:p>
       <w:pPr>
@@ -2875,69 +2973,61 @@
           <w:rFonts w:ascii="Courier New" w:eastAsia="Courier New" w:hAnsi="Courier New" w:cs="Courier New"/>
         </w:rPr>
         <w:tab/>
-        <w:t xml:space="preserve">      Authorization: SimpleAuth AccessToken</w:t>
-      </w:r>
-    </w:p>
-    <w:p>
-      <w:pPr>
-        <w:spacing w:after="280" w:afterAutospacing="1"/>
-      </w:pPr>
-      <w:r>
-        <w:rPr>
-          <w:lang w:val="en-US"/>
-        </w:rPr>
-        <w:t>Where</w:t>
-      </w:r>
-      <w:r>
-        <w:rPr>
-          <w:lang w:val="en-US"/>
-        </w:rPr>
-        <w:t xml:space="preserve"> </w:t>
-      </w:r>
-      <w:r>
-        <w:rPr>
-          <w:lang w:val="en-US"/>
-        </w:rPr>
-        <w:t xml:space="preserve"> </w:t>
+        <w:t xml:space="preserve">      </w:t>
       </w:r>
       <w:r>
         <w:rPr>
           <w:rFonts w:ascii="Courier New" w:eastAsia="Courier New" w:hAnsi="Courier New" w:cs="Courier New"/>
           <w:lang w:val="en-US"/>
         </w:rPr>
-        <w:t xml:space="preserve">AccessToken </w:t>
-      </w:r>
-      <w:r>
-        <w:rPr>
-          <w:lang w:val="en-US"/>
-        </w:rPr>
-        <w:t>is t</w:t>
-      </w:r>
-      <w:r>
-        <w:t>he Access Token</w:t>
-      </w:r>
-      <w:r>
-        <w:rPr>
-          <w:lang w:val="en-US"/>
-        </w:rPr>
-        <w:t>.</w:t>
+        <w:t>WWW-Authenticate</w:t>
       </w:r>
       <w:r>
         <w:rPr>
           <w:rFonts w:ascii="Courier New" w:eastAsia="Courier New" w:hAnsi="Courier New" w:cs="Courier New"/>
         </w:rPr>
+        <w:t>: SimpleAuth</w:t>
+      </w:r>
+    </w:p>
+    <w:p>
+      <w:pPr>
+        <w:rPr>
+          <w:lang w:val="en-US"/>
+        </w:rPr>
+      </w:pPr>
+    </w:p>
+    <w:p>
+      <w:pPr>
+        <w:pStyle w:val="Heading3"/>
+        <w:spacing w:after="280" w:afterAutospacing="1"/>
+      </w:pPr>
+      <w:r>
+        <w:t>2.2.1  Access Token Format </w:t>
+      </w:r>
+    </w:p>
+    <w:p>
+      <w:pPr>
+        <w:spacing w:after="280" w:afterAutospacing="1"/>
+      </w:pPr>
+      <w:r>
+        <w:t xml:space="preserve">The Simple Auth Protocol does not specify the format of the Access Token. The format </w:t>
+      </w:r>
+      <w:r>
+        <w:t>is mutually</w:t>
+      </w:r>
+      <w:r>
+        <w:t xml:space="preserve"> agreed to by the Token Issuer and the Service Provider.</w:t>
+      </w:r>
+    </w:p>
+    <w:p>
+      <w:bookmarkStart w:id="32" w:name="anchor7"/>
+      <w:bookmarkEnd w:id="32"/>
+      <w:r>
         <w:br/>
       </w:r>
-    </w:p>
-    <w:p>
-      <w:bookmarkStart w:id="13" w:name="anchor9"/>
-      <w:bookmarkEnd w:id="13"/>
-      <w:r>
-        <w:br/>
-      </w:r>
       <w:r>
         <w:pict>
-          <v:rect id="_x0000_i1040" style="width:6in;height:1.5pt" o:hralign="center" o:hrstd="t" o:hr="t" fillcolor="gray" stroked="f"/>
+          <v:rect id="_x0000_i1039" style="width:6in;height:1.5pt" o:hralign="center" o:hrstd="t" o:hr="t" fillcolor="gray" stroked="f"/>
         </w:pict>
       </w:r>
     </w:p>
@@ -2984,78 +3074,112 @@
         <w:pStyle w:val="Heading3"/>
         <w:spacing w:after="280" w:afterAutospacing="1"/>
       </w:pPr>
-      <w:bookmarkStart w:id="14" w:name="rfc.section.3.2"/>
-      <w:bookmarkEnd w:id="14"/>
-      <w:r>
-        <w:t>2.4</w:t>
-      </w:r>
-      <w:r>
-        <w:t xml:space="preserve">.  </w:t>
-      </w:r>
-      <w:r>
-        <w:t xml:space="preserve">Refreshing an </w:t>
-      </w:r>
-      <w:r>
-        <w:t>Access Token</w:t>
-      </w:r>
-    </w:p>
-    <w:p>
-      <w:pPr>
-        <w:spacing w:after="280" w:afterAutospacing="1"/>
-      </w:pPr>
-      <w:r>
-        <w:t>To minimize the duration in which</w:t>
-      </w:r>
-      <w:r>
-        <w:t xml:space="preserve"> a compromised Access Token is</w:t>
-      </w:r>
-      <w:r>
-        <w:t xml:space="preserve"> vulnerable to replay attacks, </w:t>
-      </w:r>
-      <w:r>
-        <w:t>Token Issuers</w:t>
-      </w:r>
-      <w:r>
-        <w:t xml:space="preserve"> SHOULD periodically expire Access Tokens and require Consume</w:t>
-      </w:r>
-      <w:r>
-        <w:t>r</w:t>
-      </w:r>
-      <w:r>
-        <w:t xml:space="preserve">s to refresh them. Service Providers should return HTTP 401 to Consumers that attempt to access Protected Resources </w:t>
-      </w:r>
-      <w:r>
-        <w:t xml:space="preserve">using an expired Access Token. </w:t>
-      </w:r>
-    </w:p>
-    <w:p>
-      <w:r>
-        <w:t xml:space="preserve">Upon receiving the HTTP 401 response when accessing Protected Resources, the Consumer should request a new Access Token by repeating the steps in </w:t>
-      </w:r>
-      <w:hyperlink r:id="rId22" w:anchor="step%202" w:history="1">
-        <w:r>
-          <w:rPr>
-            <w:color w:val="0000FF"/>
-            <w:u w:val="single"/>
-          </w:rPr>
-          <w:t>Section 2.2 (</w:t>
-        </w:r>
-        <w:r>
-          <w:rPr>
-            <w:color w:val="0000FF"/>
-            <w:u w:val="single"/>
-          </w:rPr>
-          <w:t>Obtaining an Access Token)</w:t>
-        </w:r>
-      </w:hyperlink>
-      <w:bookmarkStart w:id="15" w:name="anchor10"/>
-      <w:bookmarkEnd w:id="15"/>
-      <w:r>
+      <w:bookmarkStart w:id="33" w:name="rfc.section.3.1"/>
+      <w:bookmarkEnd w:id="33"/>
+      <w:r>
+        <w:lastRenderedPageBreak/>
+        <w:t>2.3.</w:t>
+      </w:r>
+      <w:r>
+        <w:t>  Using an Access Token</w:t>
+      </w:r>
+    </w:p>
+    <w:p>
+      <w:pPr>
+        <w:spacing w:after="280" w:afterAutospacing="1"/>
+      </w:pPr>
+      <w:r>
+        <w:t>The Consumer accesses Protected Resource</w:t>
+      </w:r>
+      <w:r>
+        <w:t>s by including the Access Token</w:t>
+      </w:r>
+      <w:r>
+        <w:rPr>
+          <w:lang w:val="en-US"/>
+        </w:rPr>
+        <w:t xml:space="preserve"> </w:t>
+      </w:r>
+      <w:r>
+        <w:t xml:space="preserve">in the HTTP Authorization header using the SimpleAuth scheme. </w:t>
+      </w:r>
+    </w:p>
+    <w:p>
+      <w:pPr>
+        <w:spacing w:after="280" w:afterAutospacing="1"/>
+        <w:rPr>
+          <w:rFonts w:ascii="Courier New" w:eastAsia="Courier New" w:hAnsi="Courier New" w:cs="Courier New"/>
+          <w:lang w:val="en-US"/>
+        </w:rPr>
+      </w:pPr>
+      <w:r>
+        <w:rPr>
+          <w:rFonts w:ascii="Courier New" w:eastAsia="Courier New" w:hAnsi="Courier New" w:cs="Courier New"/>
+        </w:rPr>
+        <w:tab/>
+        <w:t xml:space="preserve">      Authorization: SimpleAuth AccessToken</w:t>
+      </w:r>
+    </w:p>
+    <w:p>
+      <w:pPr>
+        <w:spacing w:after="280" w:afterAutospacing="1"/>
+      </w:pPr>
+      <w:r>
+        <w:rPr>
+          <w:lang w:val="en-US"/>
+        </w:rPr>
+        <w:t>Where</w:t>
+      </w:r>
+      <w:r>
+        <w:rPr>
+          <w:lang w:val="en-US"/>
+        </w:rPr>
+        <w:t xml:space="preserve"> </w:t>
+      </w:r>
+      <w:r>
+        <w:rPr>
+          <w:lang w:val="en-US"/>
+        </w:rPr>
+        <w:t xml:space="preserve"> </w:t>
+      </w:r>
+      <w:r>
+        <w:rPr>
+          <w:rFonts w:ascii="Courier New" w:eastAsia="Courier New" w:hAnsi="Courier New" w:cs="Courier New"/>
+          <w:lang w:val="en-US"/>
+        </w:rPr>
+        <w:t xml:space="preserve">AccessToken </w:t>
+      </w:r>
+      <w:r>
+        <w:rPr>
+          <w:lang w:val="en-US"/>
+        </w:rPr>
+        <w:t>is t</w:t>
+      </w:r>
+      <w:r>
+        <w:t>he Access Token</w:t>
+      </w:r>
+      <w:r>
+        <w:rPr>
+          <w:lang w:val="en-US"/>
+        </w:rPr>
+        <w:t>.</w:t>
+      </w:r>
+      <w:r>
+        <w:rPr>
+          <w:rFonts w:ascii="Courier New" w:eastAsia="Courier New" w:hAnsi="Courier New" w:cs="Courier New"/>
+        </w:rPr>
         <w:br/>
       </w:r>
+    </w:p>
+    <w:p>
+      <w:bookmarkStart w:id="34" w:name="anchor9"/>
+      <w:bookmarkEnd w:id="34"/>
+      <w:r>
+        <w:br/>
+      </w:r>
       <w:r>
         <w:pict>
-          <v:rect id="_x0000_i1041" style="width:6in;height:1.5pt" o:hralign="center" o:hrstd="t" o:hr="t" fillcolor="gray" stroked="f"/>
+          <v:rect id="_x0000_i1040" style="width:6in;height:1.5pt" o:hralign="center" o:hrstd="t" o:hr="t" fillcolor="gray" stroked="f"/>
         </w:pict>
       </w:r>
     </w:p>
@@ -3084,7 +3208,7 @@
             <w:vAlign w:val="center"/>
           </w:tcPr>
           <w:p>
-            <w:hyperlink r:id="rId23" w:anchor="toc" w:history="1">
+            <w:hyperlink r:id="rId22" w:anchor="toc" w:history="1">
               <w:r>
                 <w:rPr>
                   <w:color w:val="0000FF"/>
@@ -3102,29 +3226,92 @@
         <w:pStyle w:val="Heading3"/>
         <w:spacing w:after="280" w:afterAutospacing="1"/>
       </w:pPr>
-      <w:bookmarkStart w:id="16" w:name="rfc.section.4"/>
-      <w:bookmarkStart w:id="17" w:name="rfc.section.5"/>
-      <w:bookmarkEnd w:id="16"/>
-      <w:bookmarkEnd w:id="17"/>
-      <w:r>
-        <w:t>3</w:t>
-      </w:r>
-      <w:r>
-        <w:t>.  Security Considerations</w:t>
-      </w:r>
-    </w:p>
-    <w:p>
-      <w:r>
-        <w:t xml:space="preserve">... to be filled in ... </w:t>
-      </w:r>
-      <w:bookmarkStart w:id="18" w:name="rfc.references1"/>
-      <w:bookmarkEnd w:id="18"/>
+      <w:bookmarkStart w:id="35" w:name="rfc.section.3.2"/>
+      <w:bookmarkEnd w:id="35"/>
+      <w:r>
+        <w:t>2.4</w:t>
+      </w:r>
+      <w:r>
+        <w:t xml:space="preserve">.  </w:t>
+      </w:r>
+      <w:r>
+        <w:t xml:space="preserve">Refreshing an </w:t>
+      </w:r>
+      <w:r>
+        <w:t>Access Token</w:t>
+      </w:r>
+    </w:p>
+    <w:p>
+      <w:pPr>
+        <w:spacing w:after="280" w:afterAutospacing="1"/>
+      </w:pPr>
+      <w:r>
+        <w:t>To minimize the duration in which</w:t>
+      </w:r>
+      <w:r>
+        <w:t xml:space="preserve"> a compromised Access Token is</w:t>
+      </w:r>
+      <w:r>
+        <w:t xml:space="preserve"> vulnerable to replay attacks, </w:t>
+      </w:r>
+      <w:r>
+        <w:t>Token Issuers</w:t>
+      </w:r>
+      <w:r>
+        <w:t xml:space="preserve"> SHOULD periodically expire Access Tokens and require Consume</w:t>
+      </w:r>
+      <w:r>
+        <w:t>r</w:t>
+      </w:r>
+      <w:r>
+        <w:t xml:space="preserve">s to refresh them. Service Providers should return HTTP 401 to Consumers that attempt to access Protected Resources </w:t>
+      </w:r>
+      <w:r>
+        <w:t xml:space="preserve">using an expired Access Token. </w:t>
+      </w:r>
+    </w:p>
+    <w:p>
+      <w:r>
+        <w:t xml:space="preserve">Upon receiving the HTTP 401 response when accessing Protected Resources, the Consumer should request a new Access Token by </w:t>
+      </w:r>
+      <w:commentRangeStart w:id="36"/>
+      <w:r>
+        <w:t>repeating the steps</w:t>
+      </w:r>
+      <w:commentRangeEnd w:id="36"/>
+      <w:r>
+        <w:rPr>
+          <w:rStyle w:val="CommentReference"/>
+        </w:rPr>
+        <w:commentReference w:id="36"/>
+      </w:r>
+      <w:r>
+        <w:t xml:space="preserve"> in </w:t>
+      </w:r>
+      <w:hyperlink r:id="rId23" w:anchor="step%202" w:history="1">
+        <w:r>
+          <w:rPr>
+            <w:color w:val="0000FF"/>
+            <w:u w:val="single"/>
+          </w:rPr>
+          <w:t>Section 2.2 (</w:t>
+        </w:r>
+        <w:r>
+          <w:rPr>
+            <w:color w:val="0000FF"/>
+            <w:u w:val="single"/>
+          </w:rPr>
+          <w:t>Obtaining an Access Token)</w:t>
+        </w:r>
+      </w:hyperlink>
+      <w:bookmarkStart w:id="37" w:name="anchor10"/>
+      <w:bookmarkEnd w:id="37"/>
       <w:r>
         <w:br/>
       </w:r>
       <w:r>
         <w:pict>
-          <v:rect id="_x0000_i1042" style="width:6in;height:1.5pt" o:hralign="center" o:hrstd="t" o:hr="t" fillcolor="gray" stroked="f"/>
+          <v:rect id="_x0000_i1041" style="width:6in;height:1.5pt" o:hralign="center" o:hrstd="t" o:hr="t" fillcolor="gray" stroked="f"/>
         </w:pict>
       </w:r>
     </w:p>
@@ -3171,6 +3358,83 @@
         <w:pStyle w:val="Heading3"/>
         <w:spacing w:after="280" w:afterAutospacing="1"/>
       </w:pPr>
+      <w:bookmarkStart w:id="38" w:name="rfc.section.4"/>
+      <w:bookmarkStart w:id="39" w:name="rfc.section.5"/>
+      <w:bookmarkEnd w:id="38"/>
+      <w:bookmarkEnd w:id="39"/>
+      <w:r>
+        <w:t>3</w:t>
+      </w:r>
+      <w:r>
+        <w:t>.  Security Considerations</w:t>
+      </w:r>
+    </w:p>
+    <w:p>
+      <w:commentRangeStart w:id="40"/>
+      <w:r>
+        <w:t xml:space="preserve">... to be filled in ... </w:t>
+      </w:r>
+      <w:bookmarkStart w:id="41" w:name="rfc.references1"/>
+      <w:bookmarkEnd w:id="41"/>
+      <w:commentRangeEnd w:id="40"/>
+      <w:r>
+        <w:rPr>
+          <w:rStyle w:val="CommentReference"/>
+        </w:rPr>
+        <w:commentReference w:id="40"/>
+      </w:r>
+      <w:r>
+        <w:br/>
+      </w:r>
+      <w:r>
+        <w:pict>
+          <v:rect id="_x0000_i1042" style="width:6in;height:1.5pt" o:hralign="center" o:hrstd="t" o:hr="t" fillcolor="gray" stroked="f"/>
+        </w:pict>
+      </w:r>
+    </w:p>
+    <w:tbl>
+      <w:tblPr>
+        <w:tblW w:w="0" w:type="auto"/>
+        <w:tblCellSpacing w:w="15" w:type="dxa"/>
+        <w:tblInd w:w="30" w:type="dxa"/>
+        <w:tblCellMar>
+          <w:left w:w="0" w:type="dxa"/>
+          <w:right w:w="0" w:type="dxa"/>
+        </w:tblCellMar>
+        <w:tblLook w:val="04A0"/>
+      </w:tblPr>
+      <w:tblGrid>
+        <w:gridCol w:w="621"/>
+      </w:tblGrid>
+      <w:tr>
+        <w:trPr>
+          <w:tblCellSpacing w:w="15" w:type="dxa"/>
+        </w:trPr>
+        <w:tc>
+          <w:tcPr>
+            <w:tcW w:w="0" w:type="auto"/>
+            <w:shd w:val="clear" w:color="auto" w:fill="auto"/>
+            <w:vAlign w:val="center"/>
+          </w:tcPr>
+          <w:p>
+            <w:hyperlink r:id="rId25" w:anchor="toc" w:history="1">
+              <w:r>
+                <w:rPr>
+                  <w:color w:val="0000FF"/>
+                  <w:u w:val="single"/>
+                </w:rPr>
+                <w:t> TOC </w:t>
+              </w:r>
+            </w:hyperlink>
+          </w:p>
+        </w:tc>
+      </w:tr>
+    </w:tbl>
+    <w:p>
+      <w:pPr>
+        <w:pStyle w:val="Heading3"/>
+        <w:spacing w:after="280" w:afterAutospacing="1"/>
+      </w:pPr>
       <w:r>
         <w:t>4</w:t>
       </w:r>
@@ -3205,11 +3469,11 @@
             <w:shd w:val="clear" w:color="auto" w:fill="auto"/>
           </w:tcPr>
           <w:p>
-            <w:bookmarkStart w:id="19" w:name="OAuth_Core_1.0_Revision_A"/>
+            <w:bookmarkStart w:id="42" w:name="OAuth_Core_1.0_Revision_A"/>
             <w:r>
               <w:t>[OAuth Core 1.0 Revision A]</w:t>
             </w:r>
-            <w:bookmarkEnd w:id="19"/>
+            <w:bookmarkEnd w:id="42"/>
           </w:p>
         </w:tc>
         <w:tc>
@@ -3222,7 +3486,7 @@
             <w:r>
               <w:t>OAuth Core Workgroup, “</w:t>
             </w:r>
-            <w:hyperlink r:id="rId25" w:history="1">
+            <w:hyperlink r:id="rId26" w:history="1">
               <w:r>
                 <w:rPr>
                   <w:color w:val="0000FF"/>
@@ -3247,11 +3511,11 @@
             <w:shd w:val="clear" w:color="auto" w:fill="auto"/>
           </w:tcPr>
           <w:p>
-            <w:bookmarkStart w:id="20" w:name="OAuth_Problem_Reporting_Extension"/>
+            <w:bookmarkStart w:id="43" w:name="OAuth_Problem_Reporting_Extension"/>
             <w:r>
               <w:t>[OAuth Problem Reporting Extension]</w:t>
             </w:r>
-            <w:bookmarkEnd w:id="20"/>
+            <w:bookmarkEnd w:id="43"/>
           </w:p>
         </w:tc>
         <w:tc>
@@ -3264,7 +3528,7 @@
             <w:r>
               <w:t>Kristian, J., “</w:t>
             </w:r>
-            <w:hyperlink r:id="rId26" w:history="1">
+            <w:hyperlink r:id="rId27" w:history="1">
               <w:r>
                 <w:rPr>
                   <w:color w:val="0000FF"/>
@@ -3294,11 +3558,11 @@
                 <w:lang w:val="en-US"/>
               </w:rPr>
             </w:pPr>
-            <w:bookmarkStart w:id="21" w:name="OAuth_Session_Extension"/>
+            <w:bookmarkStart w:id="44" w:name="OAuth_Session_Extension"/>
             <w:r>
               <w:t>[OAuth Session Extension]</w:t>
             </w:r>
-            <w:bookmarkEnd w:id="21"/>
+            <w:bookmarkEnd w:id="44"/>
           </w:p>
           <w:p>
             <w:pPr>
@@ -3323,7 +3587,7 @@
             <w:r>
               <w:t>Tom, A., Alavilli, P., and G. Fletcher, “</w:t>
             </w:r>
-            <w:hyperlink r:id="rId27" w:history="1">
+            <w:hyperlink r:id="rId28" w:history="1">
               <w:r>
                 <w:rPr>
                   <w:color w:val="0000FF"/>
@@ -3363,7 +3627,7 @@
             <w:vAlign w:val="center"/>
           </w:tcPr>
           <w:p>
-            <w:hyperlink r:id="rId28" w:history="1">
+            <w:hyperlink r:id="rId29" w:history="1">
               <w:r>
                 <w:rPr>
                   <w:rStyle w:val="Hyperlink"/>
@@ -3380,8 +3644,8 @@
       <w:pPr>
         <w:pStyle w:val="Table"/>
       </w:pPr>
-      <w:bookmarkStart w:id="22" w:name="rfc.authors"/>
-      <w:bookmarkEnd w:id="22"/>
+      <w:bookmarkStart w:id="45" w:name="rfc.authors"/>
+      <w:bookmarkEnd w:id="45"/>
       <w:r>
         <w:br/>
       </w:r>
@@ -3416,7 +3680,7 @@
             <w:vAlign w:val="center"/>
           </w:tcPr>
           <w:p>
-            <w:hyperlink r:id="rId29" w:anchor="toc" w:history="1">
+            <w:hyperlink r:id="rId30" w:anchor="toc" w:history="1">
               <w:r>
                 <w:rPr>
                   <w:color w:val="0000FF"/>
@@ -3504,7 +3768,7 @@
             <w:vAlign w:val="center"/>
           </w:tcPr>
           <w:p>
-            <w:hyperlink r:id="rId30" w:history="1">
+            <w:hyperlink r:id="rId31" w:history="1">
               <w:r>
                 <w:rPr>
                   <w:color w:val="0000FF"/>
@@ -3563,6 +3827,648 @@
     </w:sectPr>
   </w:body>
 </w:document>
+</file>
+
+<file path=word/comments.xml><?xml version="1.0" encoding="utf-8"?>
+<w:comments xmlns:ve="http://schemas.openxmlformats.org/markup-compatibility/2006" xmlns:o="urn:schemas-microsoft-com:office:office" xmlns:r="http://schemas.openxmlformats.org/officeDocument/2006/relationships" xmlns:m="http://schemas.openxmlformats.org/officeDocument/2006/math" xmlns:v="urn:schemas-microsoft-com:vml" xmlns:wp="http://schemas.openxmlformats.org/drawingml/2006/wordprocessingDrawing" xmlns:w10="urn:schemas-microsoft-com:office:word" xmlns:w="http://schemas.openxmlformats.org/wordprocessingml/2006/main" xmlns:wne="http://schemas.microsoft.com/office/word/2006/wordml">
+  <w:comment w:id="1" w:author="Andrew L Arnott" w:date="2009-08-29T16:30:00Z" w:initials="ALA">
+    <w:p>
+      <w:pPr>
+        <w:pStyle w:val="CommentText"/>
+        <w:rPr>
+          <w:lang w:val="en-US"/>
+        </w:rPr>
+      </w:pPr>
+      <w:r>
+        <w:rPr>
+          <w:rStyle w:val="CommentReference"/>
+        </w:rPr>
+        <w:annotationRef/>
+      </w:r>
+      <w:r>
+        <w:rPr>
+          <w:lang w:val="en-US"/>
+        </w:rPr>
+        <w:t>Whose perspective is this being written for?  The Token Issuer, SP, or Consumer?  Must be the Token Issuer, because the Consumer doesn’t obtain credentials in any of these sub-sections.</w:t>
+      </w:r>
+    </w:p>
+    <w:p>
+      <w:pPr>
+        <w:pStyle w:val="CommentText"/>
+        <w:rPr>
+          <w:lang w:val="en-US"/>
+        </w:rPr>
+      </w:pPr>
+      <w:r>
+        <w:rPr>
+          <w:lang w:val="en-US"/>
+        </w:rPr>
+        <w:t xml:space="preserve">I find the layout of information confusing.  Can we put this in a </w:t>
+      </w:r>
+      <w:proofErr w:type="spellStart"/>
+      <w:r>
+        <w:rPr>
+          <w:lang w:val="en-US"/>
+        </w:rPr>
+        <w:t>Request+Response</w:t>
+      </w:r>
+      <w:proofErr w:type="spellEnd"/>
+      <w:r>
+        <w:rPr>
+          <w:lang w:val="en-US"/>
+        </w:rPr>
+        <w:t xml:space="preserve"> format like </w:t>
+      </w:r>
+      <w:proofErr w:type="spellStart"/>
+      <w:r>
+        <w:rPr>
+          <w:lang w:val="en-US"/>
+        </w:rPr>
+        <w:t>OpenID</w:t>
+      </w:r>
+      <w:proofErr w:type="spellEnd"/>
+      <w:r>
+        <w:rPr>
+          <w:lang w:val="en-US"/>
+        </w:rPr>
+        <w:t xml:space="preserve"> or </w:t>
+      </w:r>
+      <w:proofErr w:type="spellStart"/>
+      <w:r>
+        <w:rPr>
+          <w:lang w:val="en-US"/>
+        </w:rPr>
+        <w:t>OAuth</w:t>
+      </w:r>
+      <w:proofErr w:type="spellEnd"/>
+      <w:r>
+        <w:rPr>
+          <w:lang w:val="en-US"/>
+        </w:rPr>
+        <w:t xml:space="preserve">?  It seems like 2.1 is all about the various ways the initial request can be made, including responses in only some cases, and never the ultimate response.  Section 2.2 is about the ultimate response to the request(s) and response (if any) in section 2.1.  Is that right?  </w:t>
+      </w:r>
+    </w:p>
+  </w:comment>
+  <w:comment w:id="11" w:author="Andrew L Arnott" w:date="2009-08-29T16:06:00Z" w:initials="ALA">
+    <w:p>
+      <w:pPr>
+        <w:pStyle w:val="CommentText"/>
+        <w:rPr>
+          <w:lang w:val="en-US"/>
+        </w:rPr>
+      </w:pPr>
+      <w:r>
+        <w:rPr>
+          <w:rStyle w:val="CommentReference"/>
+        </w:rPr>
+        <w:annotationRef/>
+      </w:r>
+      <w:r>
+        <w:rPr>
+          <w:lang w:val="en-US"/>
+        </w:rPr>
+        <w:t>Wait… I thought the Token Issuer only provided short lived access tokens.  Why is it providing long lived credentials here?</w:t>
+      </w:r>
+    </w:p>
+  </w:comment>
+  <w:comment w:id="12" w:author="Andrew L Arnott" w:date="2009-08-29T16:10:00Z" w:initials="ALA">
+    <w:p>
+      <w:pPr>
+        <w:pStyle w:val="CommentText"/>
+        <w:rPr>
+          <w:lang w:val="en-US"/>
+        </w:rPr>
+      </w:pPr>
+      <w:r>
+        <w:rPr>
+          <w:rStyle w:val="CommentReference"/>
+        </w:rPr>
+        <w:annotationRef/>
+      </w:r>
+      <w:r>
+        <w:rPr>
+          <w:lang w:val="en-US"/>
+        </w:rPr>
+        <w:t xml:space="preserve">In which case, what is the value for </w:t>
+      </w:r>
+      <w:proofErr w:type="spellStart"/>
+      <w:r>
+        <w:rPr>
+          <w:lang w:val="en-US"/>
+        </w:rPr>
+        <w:t>sa_callback</w:t>
+      </w:r>
+      <w:proofErr w:type="spellEnd"/>
+      <w:r>
+        <w:rPr>
+          <w:lang w:val="en-US"/>
+        </w:rPr>
+        <w:t xml:space="preserve"> since it’s required?  In </w:t>
+      </w:r>
+      <w:proofErr w:type="spellStart"/>
+      <w:r>
+        <w:rPr>
+          <w:lang w:val="en-US"/>
+        </w:rPr>
+        <w:t>OAuth</w:t>
+      </w:r>
+      <w:proofErr w:type="spellEnd"/>
+      <w:r>
+        <w:rPr>
+          <w:lang w:val="en-US"/>
+        </w:rPr>
+        <w:t>, it’s “</w:t>
+      </w:r>
+      <w:proofErr w:type="spellStart"/>
+      <w:r>
+        <w:rPr>
+          <w:lang w:val="en-US"/>
+        </w:rPr>
+        <w:t>oob</w:t>
+      </w:r>
+      <w:proofErr w:type="spellEnd"/>
+      <w:r>
+        <w:rPr>
+          <w:lang w:val="en-US"/>
+        </w:rPr>
+        <w:t xml:space="preserve">” for this scenario, but </w:t>
+      </w:r>
+      <w:r>
+        <w:rPr>
+          <w:i/>
+          <w:lang w:val="en-US"/>
+        </w:rPr>
+        <w:t>this</w:t>
+      </w:r>
+      <w:r>
+        <w:rPr>
+          <w:lang w:val="en-US"/>
+        </w:rPr>
+        <w:t xml:space="preserve"> spec is silent, saying to use “</w:t>
+      </w:r>
+      <w:proofErr w:type="spellStart"/>
+      <w:r>
+        <w:rPr>
+          <w:lang w:val="en-US"/>
+        </w:rPr>
+        <w:t>oob</w:t>
+      </w:r>
+      <w:proofErr w:type="spellEnd"/>
+      <w:r>
+        <w:rPr>
+          <w:lang w:val="en-US"/>
+        </w:rPr>
+        <w:t>” only for desktop apps.</w:t>
+      </w:r>
+      <w:r>
+        <w:rPr>
+          <w:lang w:val="en-US"/>
+        </w:rPr>
+        <w:t xml:space="preserve">  But perhaps it must be a URI in this case and it simply must match the </w:t>
+      </w:r>
+      <w:proofErr w:type="spellStart"/>
+      <w:r>
+        <w:rPr>
+          <w:lang w:val="en-US"/>
+        </w:rPr>
+        <w:t>the</w:t>
+      </w:r>
+      <w:proofErr w:type="spellEnd"/>
+      <w:r>
+        <w:rPr>
+          <w:lang w:val="en-US"/>
+        </w:rPr>
+        <w:t xml:space="preserve"> pre-registered value with the Token Issuer?  Either way, I think it should be explicitly given here.</w:t>
+      </w:r>
+    </w:p>
+  </w:comment>
+  <w:comment w:id="13" w:author="Andrew L Arnott" w:date="2009-08-29T16:12:00Z" w:initials="ALA">
+    <w:p>
+      <w:pPr>
+        <w:pStyle w:val="CommentText"/>
+        <w:rPr>
+          <w:lang w:val="en-US"/>
+        </w:rPr>
+      </w:pPr>
+      <w:r>
+        <w:rPr>
+          <w:rStyle w:val="CommentReference"/>
+        </w:rPr>
+        <w:annotationRef/>
+      </w:r>
+      <w:r>
+        <w:rPr>
+          <w:lang w:val="en-US"/>
+        </w:rPr>
+        <w:t xml:space="preserve">Issues with </w:t>
+      </w:r>
+      <w:proofErr w:type="spellStart"/>
+      <w:r>
+        <w:rPr>
+          <w:lang w:val="en-US"/>
+        </w:rPr>
+        <w:t>OpenID</w:t>
+      </w:r>
+      <w:proofErr w:type="spellEnd"/>
+      <w:r>
+        <w:rPr>
+          <w:lang w:val="en-US"/>
+        </w:rPr>
+        <w:t xml:space="preserve"> have come up for some values like this because no maximum length, or set of allowable characters were given.  Can we get some guidance here?</w:t>
+      </w:r>
+    </w:p>
+  </w:comment>
+  <w:comment w:id="14" w:author="Andrew L Arnott" w:date="2009-08-29T16:09:00Z" w:initials="ALA">
+    <w:p>
+      <w:pPr>
+        <w:pStyle w:val="CommentText"/>
+        <w:rPr>
+          <w:lang w:val="en-US"/>
+        </w:rPr>
+      </w:pPr>
+      <w:r>
+        <w:rPr>
+          <w:rStyle w:val="CommentReference"/>
+        </w:rPr>
+        <w:annotationRef/>
+      </w:r>
+      <w:r>
+        <w:rPr>
+          <w:lang w:val="en-US"/>
+        </w:rPr>
+        <w:t>This sounds very susceptible to user tampering unless the consumer signs the value.  Perhaps that should be mentioned somewhere?</w:t>
+      </w:r>
+    </w:p>
+  </w:comment>
+  <w:comment w:id="15" w:author="Andrew L Arnott" w:date="2009-08-29T16:14:00Z" w:initials="ALA">
+    <w:p>
+      <w:pPr>
+        <w:pStyle w:val="CommentText"/>
+        <w:rPr>
+          <w:lang w:val="en-US"/>
+        </w:rPr>
+      </w:pPr>
+      <w:r>
+        <w:rPr>
+          <w:rStyle w:val="CommentReference"/>
+        </w:rPr>
+        <w:annotationRef/>
+      </w:r>
+      <w:r>
+        <w:rPr>
+          <w:lang w:val="en-US"/>
+        </w:rPr>
+        <w:t xml:space="preserve">Perhaps a security advisory that this state should not associate the auth request with the user requesting the auth.  I think it opens up social engineering attacks like in </w:t>
+      </w:r>
+      <w:proofErr w:type="spellStart"/>
+      <w:r>
+        <w:rPr>
+          <w:lang w:val="en-US"/>
+        </w:rPr>
+        <w:t>OAuth</w:t>
+      </w:r>
+      <w:proofErr w:type="spellEnd"/>
+      <w:r>
+        <w:rPr>
+          <w:lang w:val="en-US"/>
+        </w:rPr>
+        <w:t xml:space="preserve"> 1.0 if the Consumer associates the request with the user before authorization has been completed.</w:t>
+      </w:r>
+    </w:p>
+  </w:comment>
+  <w:comment w:id="17" w:author="Andrew L Arnott" w:date="2009-08-29T16:11:00Z" w:initials="ALA">
+    <w:p>
+      <w:pPr>
+        <w:pStyle w:val="CommentText"/>
+        <w:rPr>
+          <w:lang w:val="en-US"/>
+        </w:rPr>
+      </w:pPr>
+      <w:r>
+        <w:rPr>
+          <w:rStyle w:val="CommentReference"/>
+        </w:rPr>
+        <w:annotationRef/>
+      </w:r>
+      <w:r>
+        <w:rPr>
+          <w:lang w:val="en-US"/>
+        </w:rPr>
+        <w:t>What if it did specify “</w:t>
+      </w:r>
+      <w:proofErr w:type="spellStart"/>
+      <w:r>
+        <w:rPr>
+          <w:lang w:val="en-US"/>
+        </w:rPr>
+        <w:t>oob</w:t>
+      </w:r>
+      <w:proofErr w:type="spellEnd"/>
+      <w:r>
+        <w:rPr>
+          <w:lang w:val="en-US"/>
+        </w:rPr>
+        <w:t>”, but the callback URL was pre-registered with the Token Issuer?  (</w:t>
+      </w:r>
+      <w:proofErr w:type="gramStart"/>
+      <w:r>
+        <w:rPr>
+          <w:lang w:val="en-US"/>
+        </w:rPr>
+        <w:t>see</w:t>
+      </w:r>
+      <w:proofErr w:type="gramEnd"/>
+      <w:r>
+        <w:rPr>
+          <w:lang w:val="en-US"/>
+        </w:rPr>
+        <w:t xml:space="preserve"> above comment, as this one might not apply if “</w:t>
+      </w:r>
+      <w:proofErr w:type="spellStart"/>
+      <w:r>
+        <w:rPr>
+          <w:lang w:val="en-US"/>
+        </w:rPr>
+        <w:t>oob</w:t>
+      </w:r>
+      <w:proofErr w:type="spellEnd"/>
+      <w:r>
+        <w:rPr>
+          <w:lang w:val="en-US"/>
+        </w:rPr>
+        <w:t>” means strictly that no redirect will be used).</w:t>
+      </w:r>
+    </w:p>
+  </w:comment>
+  <w:comment w:id="20" w:author="Andrew L Arnott" w:date="2009-08-29T16:15:00Z" w:initials="ALA">
+    <w:p>
+      <w:pPr>
+        <w:pStyle w:val="CommentText"/>
+        <w:rPr>
+          <w:lang w:val="en-US"/>
+        </w:rPr>
+      </w:pPr>
+      <w:r>
+        <w:rPr>
+          <w:rStyle w:val="CommentReference"/>
+        </w:rPr>
+        <w:annotationRef/>
+      </w:r>
+      <w:r>
+        <w:rPr>
+          <w:lang w:val="en-US"/>
+        </w:rPr>
+        <w:t xml:space="preserve">Awesome.  </w:t>
+      </w:r>
+      <w:proofErr w:type="spellStart"/>
+      <w:r>
+        <w:rPr>
+          <w:lang w:val="en-US"/>
+        </w:rPr>
+        <w:t>OAuth’s</w:t>
+      </w:r>
+      <w:proofErr w:type="spellEnd"/>
+      <w:r>
+        <w:rPr>
+          <w:lang w:val="en-US"/>
+        </w:rPr>
+        <w:t xml:space="preserve"> flexibility to use an HTTP Authorization header, GET or POST was crazy to support.  Thanks for just making it POST.</w:t>
+      </w:r>
+    </w:p>
+  </w:comment>
+  <w:comment w:id="21" w:author="Andrew L Arnott" w:date="2009-08-29T16:17:00Z" w:initials="ALA">
+    <w:p>
+      <w:pPr>
+        <w:pStyle w:val="CommentText"/>
+        <w:rPr>
+          <w:lang w:val="en-US"/>
+        </w:rPr>
+      </w:pPr>
+      <w:r>
+        <w:rPr>
+          <w:rStyle w:val="CommentReference"/>
+        </w:rPr>
+        <w:annotationRef/>
+      </w:r>
+      <w:r>
+        <w:rPr>
+          <w:lang w:val="en-US"/>
+        </w:rPr>
+        <w:t xml:space="preserve">This must be a mitigation against man in the middle attacks on the initial authorization request.  Note to self: think about how the </w:t>
+      </w:r>
+      <w:proofErr w:type="spellStart"/>
+      <w:r>
+        <w:rPr>
+          <w:lang w:val="en-US"/>
+        </w:rPr>
+        <w:t>sa_consumer_state</w:t>
+      </w:r>
+      <w:proofErr w:type="spellEnd"/>
+      <w:r>
+        <w:rPr>
+          <w:lang w:val="en-US"/>
+        </w:rPr>
+        <w:t xml:space="preserve">, the </w:t>
+      </w:r>
+      <w:proofErr w:type="spellStart"/>
+      <w:r>
+        <w:rPr>
+          <w:lang w:val="en-US"/>
+        </w:rPr>
+        <w:t>sa_callback</w:t>
+      </w:r>
+      <w:proofErr w:type="spellEnd"/>
+      <w:r>
+        <w:rPr>
+          <w:lang w:val="en-US"/>
+        </w:rPr>
+        <w:t xml:space="preserve"> and possible attacks are mitigated here.</w:t>
+      </w:r>
+    </w:p>
+  </w:comment>
+  <w:comment w:id="22" w:author="Andrew L Arnott" w:date="2009-08-29T16:18:00Z" w:initials="ALA">
+    <w:p>
+      <w:pPr>
+        <w:pStyle w:val="CommentText"/>
+        <w:rPr>
+          <w:lang w:val="en-US"/>
+        </w:rPr>
+      </w:pPr>
+      <w:r>
+        <w:rPr>
+          <w:rStyle w:val="CommentReference"/>
+        </w:rPr>
+        <w:annotationRef/>
+      </w:r>
+      <w:r>
+        <w:rPr>
+          <w:lang w:val="en-US"/>
+        </w:rPr>
+        <w:t xml:space="preserve">Hmmm… </w:t>
+      </w:r>
+      <w:proofErr w:type="spellStart"/>
+      <w:r>
+        <w:rPr>
+          <w:lang w:val="en-US"/>
+        </w:rPr>
+        <w:t>OAuth</w:t>
+      </w:r>
+      <w:proofErr w:type="spellEnd"/>
+      <w:r>
+        <w:rPr>
+          <w:lang w:val="en-US"/>
+        </w:rPr>
+        <w:t xml:space="preserve"> forbad additional parameters at this stage, in order to force all arrangements to be made in the initial request that is displayed to the user, in order to prevent SPs from accidentally upgrading an authorization after the user gave it.</w:t>
+      </w:r>
+    </w:p>
+  </w:comment>
+  <w:comment w:id="25" w:author="Andrew L Arnott" w:date="2009-08-29T16:25:00Z" w:initials="ALA">
+    <w:p>
+      <w:pPr>
+        <w:pStyle w:val="CommentText"/>
+        <w:rPr>
+          <w:lang w:val="en-US"/>
+        </w:rPr>
+      </w:pPr>
+      <w:r>
+        <w:rPr>
+          <w:rStyle w:val="CommentReference"/>
+        </w:rPr>
+        <w:annotationRef/>
+      </w:r>
+      <w:r>
+        <w:rPr>
+          <w:lang w:val="en-US"/>
+        </w:rPr>
+        <w:t>Deploying clients that are customized at each download with unique and pre-registered credentials is problematic.  I’d rather see a way for consumers to request new account credentials that precede this call.</w:t>
+      </w:r>
+    </w:p>
+  </w:comment>
+  <w:comment w:id="26" w:author="Andrew L Arnott" w:date="2009-08-29T16:25:00Z" w:initials="ALA">
+    <w:p>
+      <w:pPr>
+        <w:pStyle w:val="CommentText"/>
+        <w:rPr>
+          <w:lang w:val="en-US"/>
+        </w:rPr>
+      </w:pPr>
+      <w:r>
+        <w:rPr>
+          <w:rStyle w:val="CommentReference"/>
+        </w:rPr>
+        <w:annotationRef/>
+      </w:r>
+      <w:r>
+        <w:rPr>
+          <w:lang w:val="en-US"/>
+        </w:rPr>
+        <w:t>Why have two halves to this credential?  Why not just a single cryptographically strong string?  I don’t think breaking them up into two parts really gains us anything.</w:t>
+      </w:r>
+    </w:p>
+  </w:comment>
+  <w:comment w:id="30" w:author="Andrew L Arnott" w:date="2009-08-29T16:32:00Z" w:initials="ALA">
+    <w:p>
+      <w:pPr>
+        <w:pStyle w:val="CommentText"/>
+        <w:rPr>
+          <w:lang w:val="en-US"/>
+        </w:rPr>
+      </w:pPr>
+      <w:r>
+        <w:rPr>
+          <w:rStyle w:val="CommentReference"/>
+        </w:rPr>
+        <w:annotationRef/>
+      </w:r>
+      <w:r>
+        <w:rPr>
+          <w:lang w:val="en-US"/>
+        </w:rPr>
+        <w:t>Why is this optional?  If a token never expires, then that sort of makes sense, but what if the token does expire, and this is still optional?  It just makes life harder for the consumer.  Perhaps it may only be omitted if the token doesn’t have a preset expiration date.</w:t>
+      </w:r>
+    </w:p>
+  </w:comment>
+  <w:comment w:id="31" w:author="Andrew L Arnott" w:date="2009-08-29T16:32:00Z" w:initials="ALA">
+    <w:p>
+      <w:pPr>
+        <w:pStyle w:val="CommentText"/>
+        <w:rPr>
+          <w:lang w:val="en-US"/>
+        </w:rPr>
+      </w:pPr>
+      <w:r>
+        <w:rPr>
+          <w:rStyle w:val="CommentReference"/>
+        </w:rPr>
+        <w:annotationRef/>
+      </w:r>
+      <w:r>
+        <w:rPr>
+          <w:lang w:val="en-US"/>
+        </w:rPr>
+        <w:t>If the web service filling the Token Issuer role is not available, what are the odds that the service that is filling in for it will abide by this spec and return the right HTTP error code?</w:t>
+      </w:r>
+    </w:p>
+  </w:comment>
+  <w:comment w:id="36" w:author="Andrew L Arnott" w:date="2009-08-29T16:35:00Z" w:initials="ALA">
+    <w:p>
+      <w:pPr>
+        <w:pStyle w:val="CommentText"/>
+        <w:rPr>
+          <w:lang w:val="en-US"/>
+        </w:rPr>
+      </w:pPr>
+      <w:r>
+        <w:rPr>
+          <w:rStyle w:val="CommentReference"/>
+        </w:rPr>
+        <w:annotationRef/>
+      </w:r>
+      <w:r>
+        <w:rPr>
+          <w:lang w:val="en-US"/>
+        </w:rPr>
+        <w:t>Whoa, but those steps involved sending the user to the token issuer’s web site, or demanding the user’s username/password credentials directly.  If these tokens are supposed to expire “frequently”, with an hour given as an example, that means consumers would be challenging users for their credentials every 60 minutes, wouldn’t it?  That doesn’t sound user friendly.</w:t>
+      </w:r>
+    </w:p>
+  </w:comment>
+  <w:comment w:id="40" w:author="Andrew L Arnott" w:date="2009-08-29T16:35:00Z" w:initials="ALA">
+    <w:p>
+      <w:pPr>
+        <w:pStyle w:val="CommentText"/>
+        <w:rPr>
+          <w:lang w:val="en-US"/>
+        </w:rPr>
+      </w:pPr>
+      <w:proofErr w:type="spellStart"/>
+      <w:r>
+        <w:rPr>
+          <w:lang w:val="en-US"/>
+        </w:rPr>
+        <w:t>sa_</w:t>
+      </w:r>
+      <w:r>
+        <w:rPr>
+          <w:rStyle w:val="CommentReference"/>
+        </w:rPr>
+        <w:annotationRef/>
+      </w:r>
+      <w:r>
+        <w:rPr>
+          <w:lang w:val="en-US"/>
+        </w:rPr>
+        <w:t>consumer_state</w:t>
+      </w:r>
+      <w:proofErr w:type="spellEnd"/>
+      <w:r>
+        <w:rPr>
+          <w:lang w:val="en-US"/>
+        </w:rPr>
+        <w:t xml:space="preserve"> signing for one…</w:t>
+      </w:r>
+    </w:p>
+  </w:comment>
+</w:comments>
 </file>
 
 <file path=word/numbering.xml><?xml version="1.0" encoding="utf-8"?>
@@ -4507,6 +5413,70 @@
       <w:color w:val="0000CC"/>
       <w:u w:val="single"/>
       <w:shd w:val="clear" w:color="auto" w:fill="auto"/>
+    </w:rPr>
+  </w:style>
+  <w:style w:type="character" w:styleId="CommentReference">
+    <w:name w:val="annotation reference"/>
+    <w:basedOn w:val="DefaultParagraphFont"/>
+    <w:uiPriority w:val="99"/>
+    <w:semiHidden/>
+    <w:unhideWhenUsed/>
+    <w:rsid w:val="004023A7"/>
+    <w:rPr>
+      <w:sz w:val="16"/>
+      <w:szCs w:val="16"/>
+    </w:rPr>
+  </w:style>
+  <w:style w:type="paragraph" w:styleId="CommentText">
+    <w:name w:val="annotation text"/>
+    <w:basedOn w:val="Normal"/>
+    <w:link w:val="CommentTextChar"/>
+    <w:uiPriority w:val="99"/>
+    <w:semiHidden/>
+    <w:unhideWhenUsed/>
+    <w:rsid w:val="004023A7"/>
+    <w:rPr>
+      <w:szCs w:val="20"/>
+    </w:rPr>
+  </w:style>
+  <w:style w:type="character" w:customStyle="1" w:styleId="CommentTextChar">
+    <w:name w:val="Comment Text Char"/>
+    <w:basedOn w:val="DefaultParagraphFont"/>
+    <w:link w:val="CommentText"/>
+    <w:uiPriority w:val="99"/>
+    <w:semiHidden/>
+    <w:rsid w:val="004023A7"/>
+    <w:rPr>
+      <w:rFonts w:ascii="Verdana" w:eastAsia="Verdana" w:hAnsi="Verdana" w:cs="Verdana"/>
+      <w:bdr w:val="nil"/>
+      <w:shd w:val="solid" w:color="FFFFFF" w:fill="auto"/>
+      <w:lang w:val="ru-RU" w:eastAsia="ru-RU"/>
+    </w:rPr>
+  </w:style>
+  <w:style w:type="paragraph" w:styleId="CommentSubject">
+    <w:name w:val="annotation subject"/>
+    <w:basedOn w:val="CommentText"/>
+    <w:next w:val="CommentText"/>
+    <w:link w:val="CommentSubjectChar"/>
+    <w:uiPriority w:val="99"/>
+    <w:semiHidden/>
+    <w:unhideWhenUsed/>
+    <w:rsid w:val="004023A7"/>
+    <w:rPr>
+      <w:b/>
+      <w:bCs/>
+    </w:rPr>
+  </w:style>
+  <w:style w:type="character" w:customStyle="1" w:styleId="CommentSubjectChar">
+    <w:name w:val="Comment Subject Char"/>
+    <w:basedOn w:val="CommentTextChar"/>
+    <w:link w:val="CommentSubject"/>
+    <w:uiPriority w:val="99"/>
+    <w:semiHidden/>
+    <w:rsid w:val="004023A7"/>
+    <w:rPr>
+      <w:b/>
+      <w:bCs/>
     </w:rPr>
   </w:style>
 </w:styles>

</xml_diff>

<commit_message>
Updated SimpleAuth spec doc.
</commit_message>
<xml_diff>
--- a/doc/specs/SimpleAuth-v3.docx
+++ b/doc/specs/SimpleAuth-v3.docx
@@ -1265,6 +1265,7 @@
       <w:r>
         <w:t xml:space="preserve">After the user authenticates with the Token Issuer and </w:t>
       </w:r>
+      <w:commentRangeStart w:id="17"/>
       <w:r>
         <w:rPr>
           <w:lang w:val="en-US"/>
@@ -1278,28 +1279,7 @@
         <w:rPr>
           <w:lang w:val="en-US"/>
         </w:rPr>
-        <w:t xml:space="preserve"> and the Consumer </w:t>
-      </w:r>
-      <w:commentRangeStart w:id="17"/>
-      <w:r>
-        <w:rPr>
-          <w:lang w:val="en-US"/>
-        </w:rPr>
-        <w:t>did not specify “</w:t>
-      </w:r>
-      <w:proofErr w:type="spellStart"/>
-      <w:r>
-        <w:rPr>
-          <w:lang w:val="en-US"/>
-        </w:rPr>
-        <w:t>oob</w:t>
-      </w:r>
-      <w:proofErr w:type="spellEnd"/>
-      <w:r>
-        <w:rPr>
-          <w:lang w:val="en-US"/>
-        </w:rPr>
-        <w:t>” as its callback</w:t>
+        <w:t xml:space="preserve"> </w:t>
       </w:r>
       <w:commentRangeEnd w:id="17"/>
       <w:r>
@@ -1307,6 +1287,26 @@
           <w:rStyle w:val="CommentReference"/>
         </w:rPr>
         <w:commentReference w:id="17"/>
+      </w:r>
+      <w:r>
+        <w:rPr>
+          <w:lang w:val="en-US"/>
+        </w:rPr>
+        <w:t xml:space="preserve">and the Consumer </w:t>
+      </w:r>
+      <w:commentRangeStart w:id="18"/>
+      <w:r>
+        <w:rPr>
+          <w:lang w:val="en-US"/>
+        </w:rPr>
+        <w:t>did not specify “oob” as its callback</w:t>
+      </w:r>
+      <w:commentRangeEnd w:id="18"/>
+      <w:r>
+        <w:rPr>
+          <w:rStyle w:val="CommentReference"/>
+        </w:rPr>
+        <w:commentReference w:id="18"/>
       </w:r>
       <w:r>
         <w:t xml:space="preserve">, the Token Issuer  redirects the user back to the Consumer's callback URL, with the following parameters added: </w:t>
@@ -1416,8 +1416,8 @@
       <w:pPr>
         <w:spacing w:after="280" w:afterAutospacing="1"/>
       </w:pPr>
-      <w:bookmarkStart w:id="18" w:name="step_2"/>
-      <w:bookmarkEnd w:id="18"/>
+      <w:bookmarkStart w:id="19" w:name="step_2"/>
+      <w:bookmarkEnd w:id="19"/>
       <w:r>
         <w:br/>
         <w:t> </w:t>
@@ -1489,8 +1489,8 @@
         <w:pStyle w:val="Heading3"/>
         <w:spacing w:after="280" w:afterAutospacing="1"/>
       </w:pPr>
-      <w:bookmarkStart w:id="19" w:name="rfc.section.2.2.1"/>
-      <w:bookmarkEnd w:id="19"/>
+      <w:bookmarkStart w:id="20" w:name="rfc.section.2.2.1"/>
+      <w:bookmarkEnd w:id="20"/>
       <w:r>
         <w:t>2.1.1.3.  Requesting the Access Token</w:t>
       </w:r>
@@ -1505,19 +1505,19 @@
       <w:r>
         <w:t xml:space="preserve">er's Access Token URL, using </w:t>
       </w:r>
-      <w:commentRangeStart w:id="20"/>
+      <w:commentRangeStart w:id="21"/>
       <w:r>
         <w:rPr>
           <w:lang w:val="en-US"/>
         </w:rPr>
         <w:t>POST</w:t>
       </w:r>
-      <w:commentRangeEnd w:id="20"/>
+      <w:commentRangeEnd w:id="21"/>
       <w:r>
         <w:rPr>
           <w:rStyle w:val="CommentReference"/>
         </w:rPr>
-        <w:commentReference w:id="20"/>
+        <w:commentReference w:id="21"/>
       </w:r>
       <w:r>
         <w:t xml:space="preserve">. The request contains the following parameters: </w:t>
@@ -1607,7 +1607,7 @@
           <w:lang w:val="en-US"/>
         </w:rPr>
       </w:pPr>
-      <w:commentRangeStart w:id="21"/>
+      <w:commentRangeStart w:id="22"/>
       <w:r>
         <w:t xml:space="preserve">REQUIRED. The callback URL that the Consumer used in </w:t>
       </w:r>
@@ -1619,12 +1619,12 @@
       <w:r>
         <w:t xml:space="preserve">. </w:t>
       </w:r>
-      <w:commentRangeEnd w:id="21"/>
+      <w:commentRangeEnd w:id="22"/>
       <w:r>
         <w:rPr>
           <w:rStyle w:val="CommentReference"/>
         </w:rPr>
-        <w:commentReference w:id="21"/>
+        <w:commentReference w:id="22"/>
       </w:r>
     </w:p>
     <w:p>
@@ -1634,16 +1634,16 @@
           <w:lang w:val="en-US"/>
         </w:rPr>
       </w:pPr>
-      <w:commentRangeStart w:id="22"/>
+      <w:commentRangeStart w:id="23"/>
       <w:r>
         <w:t>Additional parameters</w:t>
       </w:r>
-      <w:commentRangeEnd w:id="22"/>
+      <w:commentRangeEnd w:id="23"/>
       <w:r>
         <w:rPr>
           <w:rStyle w:val="CommentReference"/>
         </w:rPr>
-        <w:commentReference w:id="22"/>
+        <w:commentReference w:id="23"/>
       </w:r>
       <w:r>
         <w:t xml:space="preserve">: </w:t>
@@ -1658,8 +1658,8 @@
       </w:r>
     </w:p>
     <w:p>
-      <w:bookmarkStart w:id="23" w:name="anchor6"/>
-      <w:bookmarkEnd w:id="23"/>
+      <w:bookmarkStart w:id="24" w:name="anchor6"/>
+      <w:bookmarkEnd w:id="24"/>
       <w:r>
         <w:br/>
       </w:r>
@@ -1918,7 +1918,7 @@
       <w:r>
         <w:t>If su</w:t>
       </w:r>
-      <w:ins w:id="24" w:author="Andrew L Arnott" w:date="2009-08-29T16:19:00Z">
+      <w:ins w:id="25" w:author="Andrew L Arnott" w:date="2009-08-29T16:19:00Z">
         <w:r>
           <w:rPr>
             <w:lang w:val="en-US"/>
@@ -2339,16 +2339,16 @@
       <w:r>
         <w:t xml:space="preserve"> representing itself, an account name and password are well understood and </w:t>
       </w:r>
-      <w:commentRangeStart w:id="25"/>
+      <w:commentRangeStart w:id="26"/>
       <w:r>
         <w:t>deployed credentials</w:t>
       </w:r>
-      <w:commentRangeEnd w:id="25"/>
+      <w:commentRangeEnd w:id="26"/>
       <w:r>
         <w:rPr>
           <w:rStyle w:val="CommentReference"/>
         </w:rPr>
-        <w:commentReference w:id="25"/>
+        <w:commentReference w:id="26"/>
       </w:r>
       <w:r>
         <w:t xml:space="preserve">. </w:t>
@@ -2381,7 +2381,7 @@
           <w:lang w:val="en-US"/>
         </w:rPr>
       </w:pPr>
-      <w:commentRangeStart w:id="26"/>
+      <w:commentRangeStart w:id="27"/>
       <w:r>
         <w:t xml:space="preserve">sa_consumer_name: </w:t>
       </w:r>
@@ -2416,7 +2416,7 @@
         <w:t>REQUIRED. The consumer password</w:t>
       </w:r>
     </w:p>
-    <w:commentRangeEnd w:id="26"/>
+    <w:commentRangeEnd w:id="27"/>
     <w:p>
       <w:pPr>
         <w:ind w:firstLine="720"/>
@@ -2428,7 +2428,7 @@
         <w:rPr>
           <w:rStyle w:val="CommentReference"/>
         </w:rPr>
-        <w:commentReference w:id="26"/>
+        <w:commentReference w:id="27"/>
       </w:r>
       <w:r>
         <w:t>Additional parameters:         </w:t>
@@ -2632,8 +2632,8 @@
         <w:pStyle w:val="Heading3"/>
         <w:spacing w:after="280" w:afterAutospacing="1"/>
       </w:pPr>
-      <w:bookmarkStart w:id="27" w:name="rfc.section.2.2.2"/>
-      <w:bookmarkEnd w:id="27"/>
+      <w:bookmarkStart w:id="28" w:name="rfc.section.2.2.2"/>
+      <w:bookmarkEnd w:id="28"/>
       <w:r>
         <w:lastRenderedPageBreak/>
         <w:t>2.2.  Obtaining an Access Token</w:t>
@@ -2672,12 +2672,12 @@
       <w:r>
         <w:t xml:space="preserve">If </w:t>
       </w:r>
-      <w:del w:id="28" w:author="Andrew L Arnott" w:date="2009-08-29T16:27:00Z">
+      <w:del w:id="29" w:author="Andrew L Arnott" w:date="2009-08-29T16:27:00Z">
         <w:r>
           <w:delText>sucessful</w:delText>
         </w:r>
       </w:del>
-      <w:ins w:id="29" w:author="Andrew L Arnott" w:date="2009-08-29T16:27:00Z">
+      <w:ins w:id="30" w:author="Andrew L Arnott" w:date="2009-08-29T16:27:00Z">
         <w:r>
           <w:t>successful</w:t>
         </w:r>
@@ -2741,16 +2741,16 @@
           <w:lang w:val="en-US"/>
         </w:rPr>
       </w:pPr>
-      <w:commentRangeStart w:id="30"/>
+      <w:commentRangeStart w:id="31"/>
       <w:r>
         <w:t>OPTIONAL</w:t>
       </w:r>
-      <w:commentRangeEnd w:id="30"/>
+      <w:commentRangeEnd w:id="31"/>
       <w:r>
         <w:rPr>
           <w:rStyle w:val="CommentReference"/>
         </w:rPr>
-        <w:commentReference w:id="30"/>
+        <w:commentReference w:id="31"/>
       </w:r>
       <w:r>
         <w:t xml:space="preserve">. The lifetime of the Access Token in seconds. For example, 3600 represents one hour. </w:t>
@@ -2906,16 +2906,16 @@
           <w:lang w:val="en-US"/>
         </w:rPr>
       </w:pPr>
-      <w:commentRangeStart w:id="31"/>
+      <w:commentRangeStart w:id="32"/>
       <w:r>
         <w:t>The Token Issuer is temporarily unavailable</w:t>
       </w:r>
-      <w:commentRangeEnd w:id="31"/>
+      <w:commentRangeEnd w:id="32"/>
       <w:r>
         <w:rPr>
           <w:rStyle w:val="CommentReference"/>
         </w:rPr>
-        <w:commentReference w:id="31"/>
+        <w:commentReference w:id="32"/>
       </w:r>
       <w:r>
         <w:t xml:space="preserve">. The Consumer should retry later. Developers should consult the Token Issuer's documentation for </w:t>
@@ -3020,8 +3020,8 @@
       </w:r>
     </w:p>
     <w:p>
-      <w:bookmarkStart w:id="32" w:name="anchor7"/>
-      <w:bookmarkEnd w:id="32"/>
+      <w:bookmarkStart w:id="33" w:name="anchor7"/>
+      <w:bookmarkEnd w:id="33"/>
       <w:r>
         <w:br/>
       </w:r>
@@ -3074,8 +3074,8 @@
         <w:pStyle w:val="Heading3"/>
         <w:spacing w:after="280" w:afterAutospacing="1"/>
       </w:pPr>
-      <w:bookmarkStart w:id="33" w:name="rfc.section.3.1"/>
-      <w:bookmarkEnd w:id="33"/>
+      <w:bookmarkStart w:id="34" w:name="rfc.section.3.1"/>
+      <w:bookmarkEnd w:id="34"/>
       <w:r>
         <w:lastRenderedPageBreak/>
         <w:t>2.3.</w:t>
@@ -3172,8 +3172,8 @@
       </w:r>
     </w:p>
     <w:p>
-      <w:bookmarkStart w:id="34" w:name="anchor9"/>
-      <w:bookmarkEnd w:id="34"/>
+      <w:bookmarkStart w:id="35" w:name="anchor9"/>
+      <w:bookmarkEnd w:id="35"/>
       <w:r>
         <w:br/>
       </w:r>
@@ -3226,8 +3226,8 @@
         <w:pStyle w:val="Heading3"/>
         <w:spacing w:after="280" w:afterAutospacing="1"/>
       </w:pPr>
-      <w:bookmarkStart w:id="35" w:name="rfc.section.3.2"/>
-      <w:bookmarkEnd w:id="35"/>
+      <w:bookmarkStart w:id="36" w:name="rfc.section.3.2"/>
+      <w:bookmarkEnd w:id="36"/>
       <w:r>
         <w:t>2.4</w:t>
       </w:r>
@@ -3274,16 +3274,16 @@
       <w:r>
         <w:t xml:space="preserve">Upon receiving the HTTP 401 response when accessing Protected Resources, the Consumer should request a new Access Token by </w:t>
       </w:r>
-      <w:commentRangeStart w:id="36"/>
+      <w:commentRangeStart w:id="37"/>
       <w:r>
         <w:t>repeating the steps</w:t>
       </w:r>
-      <w:commentRangeEnd w:id="36"/>
+      <w:commentRangeEnd w:id="37"/>
       <w:r>
         <w:rPr>
           <w:rStyle w:val="CommentReference"/>
         </w:rPr>
-        <w:commentReference w:id="36"/>
+        <w:commentReference w:id="37"/>
       </w:r>
       <w:r>
         <w:t xml:space="preserve"> in </w:t>
@@ -3304,8 +3304,8 @@
           <w:t>Obtaining an Access Token)</w:t>
         </w:r>
       </w:hyperlink>
-      <w:bookmarkStart w:id="37" w:name="anchor10"/>
-      <w:bookmarkEnd w:id="37"/>
+      <w:bookmarkStart w:id="38" w:name="anchor10"/>
+      <w:bookmarkEnd w:id="38"/>
       <w:r>
         <w:br/>
       </w:r>
@@ -3358,10 +3358,10 @@
         <w:pStyle w:val="Heading3"/>
         <w:spacing w:after="280" w:afterAutospacing="1"/>
       </w:pPr>
-      <w:bookmarkStart w:id="38" w:name="rfc.section.4"/>
-      <w:bookmarkStart w:id="39" w:name="rfc.section.5"/>
-      <w:bookmarkEnd w:id="38"/>
+      <w:bookmarkStart w:id="39" w:name="rfc.section.4"/>
+      <w:bookmarkStart w:id="40" w:name="rfc.section.5"/>
       <w:bookmarkEnd w:id="39"/>
+      <w:bookmarkEnd w:id="40"/>
       <w:r>
         <w:t>3</w:t>
       </w:r>
@@ -3370,18 +3370,18 @@
       </w:r>
     </w:p>
     <w:p>
-      <w:commentRangeStart w:id="40"/>
+      <w:commentRangeStart w:id="41"/>
       <w:r>
         <w:t xml:space="preserve">... to be filled in ... </w:t>
       </w:r>
-      <w:bookmarkStart w:id="41" w:name="rfc.references1"/>
-      <w:bookmarkEnd w:id="41"/>
-      <w:commentRangeEnd w:id="40"/>
+      <w:bookmarkStart w:id="42" w:name="rfc.references1"/>
+      <w:bookmarkEnd w:id="42"/>
+      <w:commentRangeEnd w:id="41"/>
       <w:r>
         <w:rPr>
           <w:rStyle w:val="CommentReference"/>
         </w:rPr>
-        <w:commentReference w:id="40"/>
+        <w:commentReference w:id="41"/>
       </w:r>
       <w:r>
         <w:br/>
@@ -3469,11 +3469,11 @@
             <w:shd w:val="clear" w:color="auto" w:fill="auto"/>
           </w:tcPr>
           <w:p>
-            <w:bookmarkStart w:id="42" w:name="OAuth_Core_1.0_Revision_A"/>
+            <w:bookmarkStart w:id="43" w:name="OAuth_Core_1.0_Revision_A"/>
             <w:r>
               <w:t>[OAuth Core 1.0 Revision A]</w:t>
             </w:r>
-            <w:bookmarkEnd w:id="42"/>
+            <w:bookmarkEnd w:id="43"/>
           </w:p>
         </w:tc>
         <w:tc>
@@ -3511,11 +3511,11 @@
             <w:shd w:val="clear" w:color="auto" w:fill="auto"/>
           </w:tcPr>
           <w:p>
-            <w:bookmarkStart w:id="43" w:name="OAuth_Problem_Reporting_Extension"/>
+            <w:bookmarkStart w:id="44" w:name="OAuth_Problem_Reporting_Extension"/>
             <w:r>
               <w:t>[OAuth Problem Reporting Extension]</w:t>
             </w:r>
-            <w:bookmarkEnd w:id="43"/>
+            <w:bookmarkEnd w:id="44"/>
           </w:p>
         </w:tc>
         <w:tc>
@@ -3558,11 +3558,11 @@
                 <w:lang w:val="en-US"/>
               </w:rPr>
             </w:pPr>
-            <w:bookmarkStart w:id="44" w:name="OAuth_Session_Extension"/>
+            <w:bookmarkStart w:id="45" w:name="OAuth_Session_Extension"/>
             <w:r>
               <w:t>[OAuth Session Extension]</w:t>
             </w:r>
-            <w:bookmarkEnd w:id="44"/>
+            <w:bookmarkEnd w:id="45"/>
           </w:p>
           <w:p>
             <w:pPr>
@@ -3644,8 +3644,8 @@
       <w:pPr>
         <w:pStyle w:val="Table"/>
       </w:pPr>
-      <w:bookmarkStart w:id="45" w:name="rfc.authors"/>
-      <w:bookmarkEnd w:id="45"/>
+      <w:bookmarkStart w:id="46" w:name="rfc.authors"/>
+      <w:bookmarkEnd w:id="46"/>
       <w:r>
         <w:br/>
       </w:r>
@@ -3863,49 +3863,7 @@
         <w:rPr>
           <w:lang w:val="en-US"/>
         </w:rPr>
-        <w:t xml:space="preserve">I find the layout of information confusing.  Can we put this in a </w:t>
-      </w:r>
-      <w:proofErr w:type="spellStart"/>
-      <w:r>
-        <w:rPr>
-          <w:lang w:val="en-US"/>
-        </w:rPr>
-        <w:t>Request+Response</w:t>
-      </w:r>
-      <w:proofErr w:type="spellEnd"/>
-      <w:r>
-        <w:rPr>
-          <w:lang w:val="en-US"/>
-        </w:rPr>
-        <w:t xml:space="preserve"> format like </w:t>
-      </w:r>
-      <w:proofErr w:type="spellStart"/>
-      <w:r>
-        <w:rPr>
-          <w:lang w:val="en-US"/>
-        </w:rPr>
-        <w:t>OpenID</w:t>
-      </w:r>
-      <w:proofErr w:type="spellEnd"/>
-      <w:r>
-        <w:rPr>
-          <w:lang w:val="en-US"/>
-        </w:rPr>
-        <w:t xml:space="preserve"> or </w:t>
-      </w:r>
-      <w:proofErr w:type="spellStart"/>
-      <w:r>
-        <w:rPr>
-          <w:lang w:val="en-US"/>
-        </w:rPr>
-        <w:t>OAuth</w:t>
-      </w:r>
-      <w:proofErr w:type="spellEnd"/>
-      <w:r>
-        <w:rPr>
-          <w:lang w:val="en-US"/>
-        </w:rPr>
-        <w:t xml:space="preserve">?  It seems like 2.1 is all about the various ways the initial request can be made, including responses in only some cases, and never the ultimate response.  Section 2.2 is about the ultimate response to the request(s) and response (if any) in section 2.1.  Is that right?  </w:t>
+        <w:t xml:space="preserve">I find the layout of information confusing.  Can we put this in a Request+Response format like OpenID or OAuth?  It seems like 2.1 is all about the various ways the initial request can be made, including responses in only some cases, and never the ultimate response.  Section 2.2 is about the ultimate response to the request(s) and response (if any) in section 2.1.  Is that right?  </w:t>
       </w:r>
     </w:p>
   </w:comment>
@@ -3949,49 +3907,7 @@
         <w:rPr>
           <w:lang w:val="en-US"/>
         </w:rPr>
-        <w:t xml:space="preserve">In which case, what is the value for </w:t>
-      </w:r>
-      <w:proofErr w:type="spellStart"/>
-      <w:r>
-        <w:rPr>
-          <w:lang w:val="en-US"/>
-        </w:rPr>
-        <w:t>sa_callback</w:t>
-      </w:r>
-      <w:proofErr w:type="spellEnd"/>
-      <w:r>
-        <w:rPr>
-          <w:lang w:val="en-US"/>
-        </w:rPr>
-        <w:t xml:space="preserve"> since it’s required?  In </w:t>
-      </w:r>
-      <w:proofErr w:type="spellStart"/>
-      <w:r>
-        <w:rPr>
-          <w:lang w:val="en-US"/>
-        </w:rPr>
-        <w:t>OAuth</w:t>
-      </w:r>
-      <w:proofErr w:type="spellEnd"/>
-      <w:r>
-        <w:rPr>
-          <w:lang w:val="en-US"/>
-        </w:rPr>
-        <w:t>, it’s “</w:t>
-      </w:r>
-      <w:proofErr w:type="spellStart"/>
-      <w:r>
-        <w:rPr>
-          <w:lang w:val="en-US"/>
-        </w:rPr>
-        <w:t>oob</w:t>
-      </w:r>
-      <w:proofErr w:type="spellEnd"/>
-      <w:r>
-        <w:rPr>
-          <w:lang w:val="en-US"/>
-        </w:rPr>
-        <w:t xml:space="preserve">” for this scenario, but </w:t>
+        <w:t xml:space="preserve">In which case, what is the value for sa_callback since it’s required?  In OAuth, it’s “oob” for this scenario, but </w:t>
       </w:r>
       <w:r>
         <w:rPr>
@@ -4004,41 +3920,13 @@
         <w:rPr>
           <w:lang w:val="en-US"/>
         </w:rPr>
-        <w:t xml:space="preserve"> spec is silent, saying to use “</w:t>
-      </w:r>
-      <w:proofErr w:type="spellStart"/>
-      <w:r>
-        <w:rPr>
-          <w:lang w:val="en-US"/>
-        </w:rPr>
-        <w:t>oob</w:t>
-      </w:r>
-      <w:proofErr w:type="spellEnd"/>
-      <w:r>
-        <w:rPr>
-          <w:lang w:val="en-US"/>
-        </w:rPr>
-        <w:t>” only for desktop apps.</w:t>
-      </w:r>
-      <w:r>
-        <w:rPr>
-          <w:lang w:val="en-US"/>
-        </w:rPr>
-        <w:t xml:space="preserve">  But perhaps it must be a URI in this case and it simply must match the </w:t>
-      </w:r>
-      <w:proofErr w:type="spellStart"/>
-      <w:r>
-        <w:rPr>
-          <w:lang w:val="en-US"/>
-        </w:rPr>
-        <w:t>the</w:t>
-      </w:r>
-      <w:proofErr w:type="spellEnd"/>
-      <w:r>
-        <w:rPr>
-          <w:lang w:val="en-US"/>
-        </w:rPr>
-        <w:t xml:space="preserve"> pre-registered value with the Token Issuer?  Either way, I think it should be explicitly given here.</w:t>
+        <w:t xml:space="preserve"> spec is silent, saying to use “oob” only for desktop apps.</w:t>
+      </w:r>
+      <w:r>
+        <w:rPr>
+          <w:lang w:val="en-US"/>
+        </w:rPr>
+        <w:t xml:space="preserve">  But perhaps it must be a URI in this case and it simply must match the the pre-registered value with the Token Issuer?  Either way, I think it should be explicitly given here.</w:t>
       </w:r>
     </w:p>
   </w:comment>
@@ -4060,21 +3948,7 @@
         <w:rPr>
           <w:lang w:val="en-US"/>
         </w:rPr>
-        <w:t xml:space="preserve">Issues with </w:t>
-      </w:r>
-      <w:proofErr w:type="spellStart"/>
-      <w:r>
-        <w:rPr>
-          <w:lang w:val="en-US"/>
-        </w:rPr>
-        <w:t>OpenID</w:t>
-      </w:r>
-      <w:proofErr w:type="spellEnd"/>
-      <w:r>
-        <w:rPr>
-          <w:lang w:val="en-US"/>
-        </w:rPr>
-        <w:t xml:space="preserve"> have come up for some values like this because no maximum length, or set of allowable characters were given.  Can we get some guidance here?</w:t>
+        <w:t>Issues with OpenID have come up for some values like this because no maximum length, or set of allowable characters were given.  Can we get some guidance here?</w:t>
       </w:r>
     </w:p>
   </w:comment>
@@ -4118,25 +3992,11 @@
         <w:rPr>
           <w:lang w:val="en-US"/>
         </w:rPr>
-        <w:t xml:space="preserve">Perhaps a security advisory that this state should not associate the auth request with the user requesting the auth.  I think it opens up social engineering attacks like in </w:t>
-      </w:r>
-      <w:proofErr w:type="spellStart"/>
-      <w:r>
-        <w:rPr>
-          <w:lang w:val="en-US"/>
-        </w:rPr>
-        <w:t>OAuth</w:t>
-      </w:r>
-      <w:proofErr w:type="spellEnd"/>
-      <w:r>
-        <w:rPr>
-          <w:lang w:val="en-US"/>
-        </w:rPr>
-        <w:t xml:space="preserve"> 1.0 if the Consumer associates the request with the user before authorization has been completed.</w:t>
+        <w:t>Perhaps a security advisory that this state should not associate the auth request with the user requesting the auth.  I think it opens up social engineering attacks like in OAuth 1.0 if the Consumer associates the request with the user before authorization has been completed.</w:t>
       </w:r>
     </w:p>
   </w:comment>
-  <w:comment w:id="17" w:author="Andrew L Arnott" w:date="2009-08-29T16:11:00Z" w:initials="ALA">
+  <w:comment w:id="17" w:author="Andrew L Arnott" w:date="2009-09-01T23:27:00Z" w:initials="ALA">
     <w:p>
       <w:pPr>
         <w:pStyle w:val="CommentText"/>
@@ -4154,53 +4014,24 @@
         <w:rPr>
           <w:lang w:val="en-US"/>
         </w:rPr>
-        <w:t>What if it did specify “</w:t>
-      </w:r>
-      <w:proofErr w:type="spellStart"/>
-      <w:r>
-        <w:rPr>
-          <w:lang w:val="en-US"/>
-        </w:rPr>
-        <w:t>oob</w:t>
-      </w:r>
-      <w:proofErr w:type="spellEnd"/>
-      <w:r>
-        <w:rPr>
-          <w:lang w:val="en-US"/>
-        </w:rPr>
-        <w:t>”, but the callback URL was pre-registered with the Token Issuer?  (</w:t>
-      </w:r>
-      <w:proofErr w:type="gramStart"/>
-      <w:r>
-        <w:rPr>
-          <w:lang w:val="en-US"/>
-        </w:rPr>
-        <w:t>see</w:t>
-      </w:r>
-      <w:proofErr w:type="gramEnd"/>
-      <w:r>
-        <w:rPr>
-          <w:lang w:val="en-US"/>
-        </w:rPr>
-        <w:t xml:space="preserve"> above comment, as this one might not apply if “</w:t>
-      </w:r>
-      <w:proofErr w:type="spellStart"/>
-      <w:r>
-        <w:rPr>
-          <w:lang w:val="en-US"/>
-        </w:rPr>
-        <w:t>oob</w:t>
-      </w:r>
-      <w:proofErr w:type="spellEnd"/>
-      <w:r>
-        <w:rPr>
-          <w:lang w:val="en-US"/>
-        </w:rPr>
-        <w:t>” means strictly that no redirect will be used).</w:t>
+        <w:t xml:space="preserve">What if the user </w:t>
+      </w:r>
+      <w:r>
+        <w:rPr>
+          <w:i/>
+          <w:lang w:val="en-US"/>
+        </w:rPr>
+        <w:t>doesn’t</w:t>
+      </w:r>
+      <w:r>
+        <w:rPr>
+          <w:lang w:val="en-US"/>
+        </w:rPr>
+        <w:t xml:space="preserve"> grant permission to the Consumer?  What will be sent back then?</w:t>
       </w:r>
     </w:p>
   </w:comment>
-  <w:comment w:id="20" w:author="Andrew L Arnott" w:date="2009-08-29T16:15:00Z" w:initials="ALA">
+  <w:comment w:id="18" w:author="Andrew L Arnott" w:date="2009-08-29T16:11:00Z" w:initials="ALA">
     <w:p>
       <w:pPr>
         <w:pStyle w:val="CommentText"/>
@@ -4218,25 +4049,11 @@
         <w:rPr>
           <w:lang w:val="en-US"/>
         </w:rPr>
-        <w:t xml:space="preserve">Awesome.  </w:t>
-      </w:r>
-      <w:proofErr w:type="spellStart"/>
-      <w:r>
-        <w:rPr>
-          <w:lang w:val="en-US"/>
-        </w:rPr>
-        <w:t>OAuth’s</w:t>
-      </w:r>
-      <w:proofErr w:type="spellEnd"/>
-      <w:r>
-        <w:rPr>
-          <w:lang w:val="en-US"/>
-        </w:rPr>
-        <w:t xml:space="preserve"> flexibility to use an HTTP Authorization header, GET or POST was crazy to support.  Thanks for just making it POST.</w:t>
+        <w:t>What if it did specify “oob”, but the callback URL was pre-registered with the Token Issuer?  (see above comment, as this one might not apply if “oob” means strictly that no redirect will be used).</w:t>
       </w:r>
     </w:p>
   </w:comment>
-  <w:comment w:id="21" w:author="Andrew L Arnott" w:date="2009-08-29T16:17:00Z" w:initials="ALA">
+  <w:comment w:id="21" w:author="Andrew L Arnott" w:date="2009-08-29T16:15:00Z" w:initials="ALA">
     <w:p>
       <w:pPr>
         <w:pStyle w:val="CommentText"/>
@@ -4254,39 +4071,11 @@
         <w:rPr>
           <w:lang w:val="en-US"/>
         </w:rPr>
-        <w:t xml:space="preserve">This must be a mitigation against man in the middle attacks on the initial authorization request.  Note to self: think about how the </w:t>
-      </w:r>
-      <w:proofErr w:type="spellStart"/>
-      <w:r>
-        <w:rPr>
-          <w:lang w:val="en-US"/>
-        </w:rPr>
-        <w:t>sa_consumer_state</w:t>
-      </w:r>
-      <w:proofErr w:type="spellEnd"/>
-      <w:r>
-        <w:rPr>
-          <w:lang w:val="en-US"/>
-        </w:rPr>
-        <w:t xml:space="preserve">, the </w:t>
-      </w:r>
-      <w:proofErr w:type="spellStart"/>
-      <w:r>
-        <w:rPr>
-          <w:lang w:val="en-US"/>
-        </w:rPr>
-        <w:t>sa_callback</w:t>
-      </w:r>
-      <w:proofErr w:type="spellEnd"/>
-      <w:r>
-        <w:rPr>
-          <w:lang w:val="en-US"/>
-        </w:rPr>
-        <w:t xml:space="preserve"> and possible attacks are mitigated here.</w:t>
+        <w:t>Awesome.  OAuth’s flexibility to use an HTTP Authorization header, GET or POST was crazy to support.  Thanks for just making it POST.</w:t>
       </w:r>
     </w:p>
   </w:comment>
-  <w:comment w:id="22" w:author="Andrew L Arnott" w:date="2009-08-29T16:18:00Z" w:initials="ALA">
+  <w:comment w:id="22" w:author="Andrew L Arnott" w:date="2009-08-29T16:17:00Z" w:initials="ALA">
     <w:p>
       <w:pPr>
         <w:pStyle w:val="CommentText"/>
@@ -4304,25 +4093,11 @@
         <w:rPr>
           <w:lang w:val="en-US"/>
         </w:rPr>
-        <w:t xml:space="preserve">Hmmm… </w:t>
-      </w:r>
-      <w:proofErr w:type="spellStart"/>
-      <w:r>
-        <w:rPr>
-          <w:lang w:val="en-US"/>
-        </w:rPr>
-        <w:t>OAuth</w:t>
-      </w:r>
-      <w:proofErr w:type="spellEnd"/>
-      <w:r>
-        <w:rPr>
-          <w:lang w:val="en-US"/>
-        </w:rPr>
-        <w:t xml:space="preserve"> forbad additional parameters at this stage, in order to force all arrangements to be made in the initial request that is displayed to the user, in order to prevent SPs from accidentally upgrading an authorization after the user gave it.</w:t>
+        <w:t>This must be a mitigation against man in the middle attacks on the initial authorization request.  Note to self: think about how the sa_consumer_state, the sa_callback and possible attacks are mitigated here.</w:t>
       </w:r>
     </w:p>
   </w:comment>
-  <w:comment w:id="25" w:author="Andrew L Arnott" w:date="2009-08-29T16:25:00Z" w:initials="ALA">
+  <w:comment w:id="23" w:author="Andrew L Arnott" w:date="2009-08-29T16:18:00Z" w:initials="ALA">
     <w:p>
       <w:pPr>
         <w:pStyle w:val="CommentText"/>
@@ -4340,7 +4115,7 @@
         <w:rPr>
           <w:lang w:val="en-US"/>
         </w:rPr>
-        <w:t>Deploying clients that are customized at each download with unique and pre-registered credentials is problematic.  I’d rather see a way for consumers to request new account credentials that precede this call.</w:t>
+        <w:t>Hmmm… OAuth forbad additional parameters at this stage, in order to force all arrangements to be made in the initial request that is displayed to the user, in order to prevent SPs from accidentally upgrading an authorization after the user gave it.</w:t>
       </w:r>
     </w:p>
   </w:comment>
@@ -4362,29 +4137,29 @@
         <w:rPr>
           <w:lang w:val="en-US"/>
         </w:rPr>
+        <w:t>Deploying clients that are customized at each download with unique and pre-registered credentials is problematic.  I’d rather see a way for consumers to request new account credentials that precede this call.</w:t>
+      </w:r>
+    </w:p>
+  </w:comment>
+  <w:comment w:id="27" w:author="Andrew L Arnott" w:date="2009-08-29T16:25:00Z" w:initials="ALA">
+    <w:p>
+      <w:pPr>
+        <w:pStyle w:val="CommentText"/>
+        <w:rPr>
+          <w:lang w:val="en-US"/>
+        </w:rPr>
+      </w:pPr>
+      <w:r>
+        <w:rPr>
+          <w:rStyle w:val="CommentReference"/>
+        </w:rPr>
+        <w:annotationRef/>
+      </w:r>
+      <w:r>
+        <w:rPr>
+          <w:lang w:val="en-US"/>
+        </w:rPr>
         <w:t>Why have two halves to this credential?  Why not just a single cryptographically strong string?  I don’t think breaking them up into two parts really gains us anything.</w:t>
-      </w:r>
-    </w:p>
-  </w:comment>
-  <w:comment w:id="30" w:author="Andrew L Arnott" w:date="2009-08-29T16:32:00Z" w:initials="ALA">
-    <w:p>
-      <w:pPr>
-        <w:pStyle w:val="CommentText"/>
-        <w:rPr>
-          <w:lang w:val="en-US"/>
-        </w:rPr>
-      </w:pPr>
-      <w:r>
-        <w:rPr>
-          <w:rStyle w:val="CommentReference"/>
-        </w:rPr>
-        <w:annotationRef/>
-      </w:r>
-      <w:r>
-        <w:rPr>
-          <w:lang w:val="en-US"/>
-        </w:rPr>
-        <w:t>Why is this optional?  If a token never expires, then that sort of makes sense, but what if the token does expire, and this is still optional?  It just makes life harder for the consumer.  Perhaps it may only be omitted if the token doesn’t have a preset expiration date.</w:t>
       </w:r>
     </w:p>
   </w:comment>
@@ -4406,11 +4181,33 @@
         <w:rPr>
           <w:lang w:val="en-US"/>
         </w:rPr>
+        <w:t>Why is this optional?  If a token never expires, then that sort of makes sense, but what if the token does expire, and this is still optional?  It just makes life harder for the consumer.  Perhaps it may only be omitted if the token doesn’t have a preset expiration date.</w:t>
+      </w:r>
+    </w:p>
+  </w:comment>
+  <w:comment w:id="32" w:author="Andrew L Arnott" w:date="2009-08-29T16:32:00Z" w:initials="ALA">
+    <w:p>
+      <w:pPr>
+        <w:pStyle w:val="CommentText"/>
+        <w:rPr>
+          <w:lang w:val="en-US"/>
+        </w:rPr>
+      </w:pPr>
+      <w:r>
+        <w:rPr>
+          <w:rStyle w:val="CommentReference"/>
+        </w:rPr>
+        <w:annotationRef/>
+      </w:r>
+      <w:r>
+        <w:rPr>
+          <w:lang w:val="en-US"/>
+        </w:rPr>
         <w:t>If the web service filling the Token Issuer role is not available, what are the odds that the service that is filling in for it will abide by this spec and return the right HTTP error code?</w:t>
       </w:r>
     </w:p>
   </w:comment>
-  <w:comment w:id="36" w:author="Andrew L Arnott" w:date="2009-08-29T16:35:00Z" w:initials="ALA">
+  <w:comment w:id="37" w:author="Andrew L Arnott" w:date="2009-08-29T16:35:00Z" w:initials="ALA">
     <w:p>
       <w:pPr>
         <w:pStyle w:val="CommentText"/>
@@ -4432,7 +4229,7 @@
       </w:r>
     </w:p>
   </w:comment>
-  <w:comment w:id="40" w:author="Andrew L Arnott" w:date="2009-08-29T16:35:00Z" w:initials="ALA">
+  <w:comment w:id="41" w:author="Andrew L Arnott" w:date="2009-08-29T16:35:00Z" w:initials="ALA">
     <w:p>
       <w:pPr>
         <w:pStyle w:val="CommentText"/>
@@ -4440,7 +4237,6 @@
           <w:lang w:val="en-US"/>
         </w:rPr>
       </w:pPr>
-      <w:proofErr w:type="spellStart"/>
       <w:r>
         <w:rPr>
           <w:lang w:val="en-US"/>
@@ -4457,14 +4253,7 @@
         <w:rPr>
           <w:lang w:val="en-US"/>
         </w:rPr>
-        <w:t>consumer_state</w:t>
-      </w:r>
-      <w:proofErr w:type="spellEnd"/>
-      <w:r>
-        <w:rPr>
-          <w:lang w:val="en-US"/>
-        </w:rPr>
-        <w:t xml:space="preserve"> signing for one…</w:t>
+        <w:t>consumer_state signing for one…</w:t>
       </w:r>
     </w:p>
   </w:comment>

</xml_diff>